<commit_message>
Fixed up buxton scraper to get fullscreen images and remove bad images
</commit_message>
<xml_diff>
--- a/src/scraping/buxton/source/Bill_Notes_Bill_Notes_CyKey.docx
+++ b/src/scraping/buxton/source/Bill_Notes_Bill_Notes_CyKey.docx
@@ -12,76 +12,66 @@
           <w:sz w:val="18"/>
         </w:rPr>
       </w:pPr>
-      <w:r>
-        <w:rPr>
-          <w:rFonts w:ascii="Segoe UI" w:hAnsi="Segoe UI" w:cs="Segoe UI"/>
-          <w:color w:val="AAAAAA"/>
-          <w:spacing w:val="45"/>
-          <w:sz w:val="48"/>
-          <w:szCs w:val="54"/>
-        </w:rPr>
-        <w:fldChar w:fldCharType="begin"/>
-      </w:r>
-      <w:r>
-        <w:rPr>
-          <w:rFonts w:ascii="Segoe UI" w:hAnsi="Segoe UI" w:cs="Segoe UI"/>
-          <w:color w:val="AAAAAA"/>
-          <w:spacing w:val="45"/>
-          <w:sz w:val="48"/>
-          <w:szCs w:val="54"/>
-        </w:rPr>
-        <w:instrText xml:space="preserve"> HYPERLINK "http://research.microsoft.com/en-us/um/people/bibuxton/buxtoncollection/default.aspx" </w:instrText>
-      </w:r>
-      <w:r>
-        <w:rPr>
-          <w:rFonts w:ascii="Segoe UI" w:hAnsi="Segoe UI" w:cs="Segoe UI"/>
-          <w:color w:val="AAAAAA"/>
-          <w:spacing w:val="45"/>
-          <w:sz w:val="48"/>
-          <w:szCs w:val="54"/>
-        </w:rPr>
-        <w:fldChar w:fldCharType="separate"/>
-      </w:r>
-      <w:r>
-        <w:rPr>
-          <w:rFonts w:ascii="Segoe UI" w:hAnsi="Segoe UI" w:cs="Segoe UI"/>
-          <w:color w:val="AAAAAA"/>
-          <w:spacing w:val="45"/>
-          <w:sz w:val="48"/>
-          <w:szCs w:val="54"/>
-        </w:rPr>
-        <w:t xml:space="preserve">BUXTON </w:t>
-      </w:r>
-      <w:r>
-        <w:rPr>
-          <w:rFonts w:ascii="Segoe UI" w:hAnsi="Segoe UI" w:cs="Segoe UI"/>
-          <w:color w:val="AAAAAA"/>
-          <w:spacing w:val="45"/>
-          <w:sz w:val="48"/>
-          <w:szCs w:val="54"/>
-        </w:rPr>
-        <w:t xml:space="preserve">/ MICROSOFT </w:t>
-      </w:r>
-      <w:r>
-        <w:rPr>
-          <w:rFonts w:ascii="Segoe UI" w:hAnsi="Segoe UI" w:cs="Segoe UI"/>
-          <w:color w:val="AAAAAA"/>
-          <w:spacing w:val="45"/>
-          <w:sz w:val="48"/>
-          <w:szCs w:val="54"/>
-        </w:rPr>
-        <w:t>COLLECTION</w:t>
-      </w:r>
-      <w:r>
-        <w:rPr>
-          <w:rFonts w:ascii="Segoe UI" w:hAnsi="Segoe UI" w:cs="Segoe UI"/>
-          <w:color w:val="AAAAAA"/>
-          <w:spacing w:val="45"/>
-          <w:sz w:val="48"/>
-          <w:szCs w:val="54"/>
-        </w:rPr>
-        <w:fldChar w:fldCharType="end"/>
-      </w:r>
+      <w:bookmarkStart w:id="0" w:name="_GoBack"/>
+      <w:bookmarkEnd w:id="0"/>
+      <w:r>
+        <w:pict w14:anchorId="3E9AB6A8">
+          <v:shapetype id="_x0000_t75" coordsize="21600,21600" o:spt="75" o:preferrelative="t" path="m@4@5l@4@11@9@11@9@5xe" filled="f" stroked="f">
+            <v:stroke joinstyle="miter"/>
+            <v:formulas>
+              <v:f eqn="if lineDrawn pixelLineWidth 0"/>
+              <v:f eqn="sum @0 1 0"/>
+              <v:f eqn="sum 0 0 @1"/>
+              <v:f eqn="prod @2 1 2"/>
+              <v:f eqn="prod @3 21600 pixelWidth"/>
+              <v:f eqn="prod @3 21600 pixelHeight"/>
+              <v:f eqn="sum @0 0 1"/>
+              <v:f eqn="prod @6 1 2"/>
+              <v:f eqn="prod @7 21600 pixelWidth"/>
+              <v:f eqn="sum @8 21600 0"/>
+              <v:f eqn="prod @7 21600 pixelHeight"/>
+              <v:f eqn="sum @10 21600 0"/>
+            </v:formulas>
+            <v:path o:extrusionok="f" gradientshapeok="t" o:connecttype="rect"/>
+            <o:lock v:ext="edit" aspectratio="t"/>
+          </v:shapetype>
+          <v:shape id="_x0000_i1025" type="#_x0000_t75" alt="Description: E:\BIBUXTON folders\My Documents\Words\input history book\Collection in production\Kensington Turbo Mouse 4\Bill Notes_files\pdf_icon.png" style="width:12.9pt;height:12.9pt;visibility:visible" o:bullet="t">
+            <v:imagedata r:id="rId7" o:title="pdf_icon"/>
+          </v:shape>
+        </w:pict>
+      </w:r>
+      <w:hyperlink r:id="rId8" w:history="1">
+        <w:r>
+          <w:rPr>
+            <w:rFonts w:ascii="Segoe UI" w:hAnsi="Segoe UI" w:cs="Segoe UI"/>
+            <w:color w:val="AAAAAA"/>
+            <w:spacing w:val="45"/>
+            <w:sz w:val="48"/>
+            <w:szCs w:val="54"/>
+          </w:rPr>
+          <w:t xml:space="preserve">BUXTON </w:t>
+        </w:r>
+        <w:r>
+          <w:rPr>
+            <w:rFonts w:ascii="Segoe UI" w:hAnsi="Segoe UI" w:cs="Segoe UI"/>
+            <w:color w:val="AAAAAA"/>
+            <w:spacing w:val="45"/>
+            <w:sz w:val="48"/>
+            <w:szCs w:val="54"/>
+          </w:rPr>
+          <w:t xml:space="preserve">/ MICROSOFT </w:t>
+        </w:r>
+        <w:r>
+          <w:rPr>
+            <w:rFonts w:ascii="Segoe UI" w:hAnsi="Segoe UI" w:cs="Segoe UI"/>
+            <w:color w:val="AAAAAA"/>
+            <w:spacing w:val="45"/>
+            <w:sz w:val="48"/>
+            <w:szCs w:val="54"/>
+          </w:rPr>
+          <w:t>COLLECTION</w:t>
+        </w:r>
+      </w:hyperlink>
     </w:p>
     <w:p>
       <w:pPr>
@@ -95,7 +85,7 @@
           <w:szCs w:val="23"/>
         </w:rPr>
       </w:pPr>
-      <w:hyperlink r:id="rId7" w:history="1">
+      <w:hyperlink r:id="rId9" w:history="1">
         <w:r>
           <w:rPr>
             <w:rStyle w:val="Hyperlink"/>
@@ -148,7 +138,7 @@
         </w:rPr>
         <w:t xml:space="preserve">  </w:t>
       </w:r>
-      <w:hyperlink r:id="rId8" w:history="1">
+      <w:hyperlink r:id="rId10" w:history="1">
         <w:r>
           <w:rPr>
             <w:rStyle w:val="Hyperlink"/>
@@ -250,7 +240,7 @@
         </w:rPr>
         <w:t xml:space="preserve">  </w:t>
       </w:r>
-      <w:hyperlink r:id="rId9" w:history="1">
+      <w:hyperlink r:id="rId11" w:history="1">
         <w:r>
           <w:rPr>
             <w:rStyle w:val="Hyperlink"/>
@@ -323,7 +313,7 @@
         </w:rPr>
         <w:t xml:space="preserve">  </w:t>
       </w:r>
-      <w:hyperlink r:id="rId10" w:history="1">
+      <w:hyperlink r:id="rId12" w:history="1">
         <w:r>
           <w:rPr>
             <w:rStyle w:val="Hyperlink"/>
@@ -422,7 +412,7 @@
                     <pic:cNvPicPr/>
                   </pic:nvPicPr>
                   <pic:blipFill>
-                    <a:blip r:embed="rId11"/>
+                    <a:blip r:embed="rId13"/>
                     <a:stretch>
                       <a:fillRect/>
                     </a:stretch>
@@ -559,7 +549,6 @@
           <w:color w:val="FF0000"/>
           <w:sz w:val="32"/>
         </w:rPr>
-        <w:lastRenderedPageBreak/>
         <w:t>Bill Buxton’s</w:t>
       </w:r>
       <w:r>
@@ -868,7 +857,25 @@
           <w:color w:val="000000"/>
           <w:kern w:val="24"/>
         </w:rPr>
-        <w:t xml:space="preserve"> was rather clunky and was done on a shoe-string. During the life of the product it was </w:t>
+        <w:t xml:space="preserve"> was rather clunky and was done on a </w:t>
+      </w:r>
+      <w:proofErr w:type="gramStart"/>
+      <w:r>
+        <w:rPr>
+          <w:rFonts w:ascii="Segoe UI Light" w:eastAsia="+mn-ea" w:hAnsi="Segoe UI Light" w:cs="Segoe UI Light"/>
+          <w:color w:val="000000"/>
+          <w:kern w:val="24"/>
+        </w:rPr>
+        <w:t>shoe-string</w:t>
+      </w:r>
+      <w:proofErr w:type="gramEnd"/>
+      <w:r>
+        <w:rPr>
+          <w:rFonts w:ascii="Segoe UI Light" w:eastAsia="+mn-ea" w:hAnsi="Segoe UI Light" w:cs="Segoe UI Light"/>
+          <w:color w:val="000000"/>
+          <w:kern w:val="24"/>
+        </w:rPr>
+        <w:t>. During the life of the product it was </w:t>
       </w:r>
       <w:r>
         <w:rPr>
@@ -884,7 +891,25 @@
           <w:color w:val="000000"/>
           <w:kern w:val="24"/>
         </w:rPr>
-        <w:t xml:space="preserve"> for being rather large, noisy (clicking keys), a left hand version was a special; the cable connecting the unit to the PC was a nuisance.</w:t>
+        <w:t xml:space="preserve"> for being rather large, noisy (clicking keys), a </w:t>
+      </w:r>
+      <w:proofErr w:type="gramStart"/>
+      <w:r>
+        <w:rPr>
+          <w:rFonts w:ascii="Segoe UI Light" w:eastAsia="+mn-ea" w:hAnsi="Segoe UI Light" w:cs="Segoe UI Light"/>
+          <w:color w:val="000000"/>
+          <w:kern w:val="24"/>
+        </w:rPr>
+        <w:t>left hand</w:t>
+      </w:r>
+      <w:proofErr w:type="gramEnd"/>
+      <w:r>
+        <w:rPr>
+          <w:rFonts w:ascii="Segoe UI Light" w:eastAsia="+mn-ea" w:hAnsi="Segoe UI Light" w:cs="Segoe UI Light"/>
+          <w:color w:val="000000"/>
+          <w:kern w:val="24"/>
+        </w:rPr>
+        <w:t xml:space="preserve"> version was a special; the cable connecting the unit to the PC was a nuisance.</w:t>
       </w:r>
     </w:p>
     <w:p>
@@ -980,7 +1005,25 @@
           <w:color w:val="000000"/>
           <w:kern w:val="24"/>
         </w:rPr>
-        <w:t xml:space="preserve"> So the basic key set up of the </w:t>
+        <w:t xml:space="preserve"> </w:t>
+      </w:r>
+      <w:proofErr w:type="gramStart"/>
+      <w:r>
+        <w:rPr>
+          <w:rFonts w:ascii="Segoe UI Light" w:eastAsia="+mn-ea" w:hAnsi="Segoe UI Light" w:cs="Segoe UI Light"/>
+          <w:color w:val="000000"/>
+          <w:kern w:val="24"/>
+        </w:rPr>
+        <w:t>So</w:t>
+      </w:r>
+      <w:proofErr w:type="gramEnd"/>
+      <w:r>
+        <w:rPr>
+          <w:rFonts w:ascii="Segoe UI Light" w:eastAsia="+mn-ea" w:hAnsi="Segoe UI Light" w:cs="Segoe UI Light"/>
+          <w:color w:val="000000"/>
+          <w:kern w:val="24"/>
+        </w:rPr>
+        <w:t xml:space="preserve"> the basic key set up of the </w:t>
       </w:r>
       <w:proofErr w:type="spellStart"/>
       <w:r>
@@ -1161,6 +1204,7 @@
         <w:rPr>
           <w:rFonts w:ascii="Segoe UI Light" w:hAnsi="Segoe UI Light" w:cs="Segoe UI Light"/>
         </w:rPr>
+        <w:lastRenderedPageBreak/>
         <w:t xml:space="preserve">Company:  </w:t>
       </w:r>
       <w:r>
@@ -1222,7 +1266,6 @@
         <w:rPr>
           <w:rFonts w:ascii="Segoe UI Light" w:hAnsi="Segoe UI Light" w:cs="Segoe UI Light"/>
         </w:rPr>
-        <w:lastRenderedPageBreak/>
         <w:t xml:space="preserve">Degrees of Freedom: </w:t>
       </w:r>
       <w:r>
@@ -1376,7 +1419,7 @@
         <w:pStyle w:val="ListParagraph"/>
         <w:numPr>
           <w:ilvl w:val="0"/>
-          <w:numId w:val="12"/>
+          <w:numId w:val="1"/>
         </w:numPr>
         <w:rPr>
           <w:rFonts w:ascii="Segoe UI Light" w:hAnsi="Segoe UI Light" w:cs="Segoe UI Light"/>
@@ -1395,27 +1438,13 @@
         </w:rPr>
         <w:t xml:space="preserve"> </w:t>
       </w:r>
-      <w:hyperlink r:id="rId12" w:history="1">
+      <w:hyperlink r:id="rId14" w:history="1">
         <w:r>
           <w:rPr>
             <w:rStyle w:val="Hyperlink"/>
             <w:rFonts w:ascii="Segoe UI Light" w:hAnsi="Segoe UI Light" w:cs="Segoe UI Light"/>
           </w:rPr>
-          <w:t>http://ww</w:t>
-        </w:r>
-        <w:r>
-          <w:rPr>
-            <w:rStyle w:val="Hyperlink"/>
-            <w:rFonts w:ascii="Segoe UI Light" w:hAnsi="Segoe UI Light" w:cs="Segoe UI Light"/>
-          </w:rPr>
-          <w:t>w</w:t>
-        </w:r>
-        <w:r>
-          <w:rPr>
-            <w:rStyle w:val="Hyperlink"/>
-            <w:rFonts w:ascii="Segoe UI Light" w:hAnsi="Segoe UI Light" w:cs="Segoe UI Light"/>
-          </w:rPr>
-          <w:t>.cykey.co.uk</w:t>
+          <w:t>http://www.cykey.co.uk</w:t>
         </w:r>
       </w:hyperlink>
       <w:r>
@@ -1436,14 +1465,15 @@
         <w:pStyle w:val="ListParagraph"/>
         <w:numPr>
           <w:ilvl w:val="0"/>
-          <w:numId w:val="7"/>
+          <w:numId w:val="1"/>
         </w:numPr>
         <w:rPr>
           <w:rFonts w:ascii="Segoe UI Light" w:hAnsi="Segoe UI Light" w:cs="Segoe UI Light"/>
         </w:rPr>
       </w:pPr>
-      <w:hyperlink r:id="rId13" w:history="1">
+      <w:hyperlink r:id="rId15" w:history="1">
         <w:proofErr w:type="spellStart"/>
+        <w:proofErr w:type="gramStart"/>
         <w:r>
           <w:rPr>
             <w:rStyle w:val="Hyperlink"/>
@@ -1459,6 +1489,7 @@
           </w:rPr>
           <w:t xml:space="preserve">  flyer</w:t>
         </w:r>
+        <w:proofErr w:type="gramEnd"/>
       </w:hyperlink>
     </w:p>
     <w:p>
@@ -1466,13 +1497,13 @@
         <w:pStyle w:val="ListParagraph"/>
         <w:numPr>
           <w:ilvl w:val="0"/>
-          <w:numId w:val="7"/>
+          <w:numId w:val="1"/>
         </w:numPr>
         <w:rPr>
           <w:rFonts w:ascii="Segoe UI Light" w:hAnsi="Segoe UI Light" w:cs="Segoe UI Light"/>
         </w:rPr>
       </w:pPr>
-      <w:hyperlink r:id="rId14" w:history="1">
+      <w:hyperlink r:id="rId16" w:history="1">
         <w:proofErr w:type="spellStart"/>
         <w:r>
           <w:rPr>
@@ -1497,15 +1528,13 @@
         </w:rPr>
         <w:br/>
       </w:r>
-      <w:bookmarkStart w:id="0" w:name="_GoBack"/>
-      <w:bookmarkEnd w:id="0"/>
     </w:p>
     <w:p>
       <w:pPr>
         <w:pStyle w:val="ListParagraph"/>
         <w:numPr>
           <w:ilvl w:val="0"/>
-          <w:numId w:val="10"/>
+          <w:numId w:val="1"/>
         </w:numPr>
         <w:rPr>
           <w:rFonts w:ascii="Segoe UI Light" w:hAnsi="Segoe UI Light" w:cs="Segoe UI Light"/>
@@ -1525,7 +1554,7 @@
         </w:rPr>
         <w:t xml:space="preserve"> Demonstration: </w:t>
       </w:r>
-      <w:hyperlink r:id="rId15" w:history="1">
+      <w:hyperlink r:id="rId17" w:history="1">
         <w:r>
           <w:rPr>
             <w:rStyle w:val="Hyperlink"/>
@@ -1668,298 +1697,6 @@
                       <pic:pic xmlns:pic="http://schemas.openxmlformats.org/drawingml/2006/picture">
                         <pic:nvPicPr>
                           <pic:cNvPr id="0" name="Picture 5"/>
-                          <pic:cNvPicPr>
-                            <a:picLocks noChangeAspect="1" noChangeArrowheads="1"/>
-                          </pic:cNvPicPr>
-                        </pic:nvPicPr>
-                        <pic:blipFill>
-                          <a:blip r:embed="rId16" cstate="print">
-                            <a:extLst>
-                              <a:ext uri="{28A0092B-C50C-407E-A947-70E740481C1C}">
-                                <a14:useLocalDpi xmlns:a14="http://schemas.microsoft.com/office/drawing/2010/main" val="0"/>
-                              </a:ext>
-                            </a:extLst>
-                          </a:blip>
-                          <a:srcRect/>
-                          <a:stretch>
-                            <a:fillRect/>
-                          </a:stretch>
-                        </pic:blipFill>
-                        <pic:spPr bwMode="auto">
-                          <a:xfrm>
-                            <a:off x="0" y="0"/>
-                            <a:ext cx="1370941" cy="914400"/>
-                          </a:xfrm>
-                          <a:prstGeom prst="rect">
-                            <a:avLst/>
-                          </a:prstGeom>
-                          <a:noFill/>
-                          <a:ln>
-                            <a:noFill/>
-                          </a:ln>
-                        </pic:spPr>
-                      </pic:pic>
-                    </a:graphicData>
-                  </a:graphic>
-                </wp:inline>
-              </w:drawing>
-            </w:r>
-          </w:p>
-        </w:tc>
-        <w:tc>
-          <w:tcPr>
-            <w:tcW w:w="3829" w:type="dxa"/>
-          </w:tcPr>
-          <w:p>
-            <w:pPr>
-              <w:jc w:val="both"/>
-              <w:rPr>
-                <w:rFonts w:ascii="Segoe UI Light" w:hAnsi="Segoe UI Light" w:cs="Segoe UI Light"/>
-              </w:rPr>
-            </w:pPr>
-            <w:r>
-              <w:rPr>
-                <w:rFonts w:ascii="Segoe UI Light" w:hAnsi="Segoe UI Light" w:cs="Segoe UI Light"/>
-              </w:rPr>
-              <w:t>CyKey_0987-8.JPG</w:t>
-            </w:r>
-          </w:p>
-        </w:tc>
-        <w:tc>
-          <w:tcPr>
-            <w:tcW w:w="2931" w:type="dxa"/>
-          </w:tcPr>
-          <w:p>
-            <w:pPr>
-              <w:rPr>
-                <w:rFonts w:ascii="Segoe UI Light" w:hAnsi="Segoe UI Light" w:cs="Segoe UI Light"/>
-              </w:rPr>
-            </w:pPr>
-            <w:r>
-              <w:rPr>
-                <w:rFonts w:ascii="Segoe UI Light" w:hAnsi="Segoe UI Light" w:cs="Segoe UI Light"/>
-              </w:rPr>
-              <w:t xml:space="preserve">Top view of the Bellaire </w:t>
-            </w:r>
-            <w:r>
-              <w:rPr>
-                <w:rFonts w:ascii="Segoe UI Light" w:hAnsi="Segoe UI Light" w:cs="Segoe UI Light"/>
-              </w:rPr>
-              <w:t xml:space="preserve">Electronics </w:t>
-            </w:r>
-            <w:proofErr w:type="spellStart"/>
-            <w:r>
-              <w:rPr>
-                <w:rFonts w:ascii="Segoe UI Light" w:hAnsi="Segoe UI Light" w:cs="Segoe UI Light"/>
-              </w:rPr>
-              <w:t>CyKey</w:t>
-            </w:r>
-            <w:proofErr w:type="spellEnd"/>
-            <w:r>
-              <w:rPr>
-                <w:rFonts w:ascii="Segoe UI Light" w:hAnsi="Segoe UI Light" w:cs="Segoe UI Light"/>
-              </w:rPr>
-              <w:t xml:space="preserve">, a chord keyboard enabling 1-handed typing </w:t>
-            </w:r>
-            <w:r>
-              <w:rPr>
-                <w:rFonts w:ascii="Segoe UI Light" w:hAnsi="Segoe UI Light" w:cs="Segoe UI Light"/>
-              </w:rPr>
-              <w:t>with computers.</w:t>
-            </w:r>
-          </w:p>
-        </w:tc>
-      </w:tr>
-      <w:tr>
-        <w:trPr>
-          <w:trHeight w:val="1134"/>
-        </w:trPr>
-        <w:tc>
-          <w:tcPr>
-            <w:tcW w:w="2595" w:type="dxa"/>
-          </w:tcPr>
-          <w:p>
-            <w:pPr>
-              <w:jc w:val="center"/>
-              <w:rPr>
-                <w:rFonts w:ascii="Segoe UI Light" w:hAnsi="Segoe UI Light" w:cs="Segoe UI Light"/>
-              </w:rPr>
-            </w:pPr>
-            <w:r>
-              <w:rPr>
-                <w:noProof/>
-              </w:rPr>
-              <w:drawing>
-                <wp:inline distT="0" distB="0" distL="0" distR="0" wp14:anchorId="33F9F6FB" wp14:editId="6949AB84">
-                  <wp:extent cx="1370941" cy="914400"/>
-                  <wp:effectExtent l="0" t="0" r="1270" b="0"/>
-                  <wp:docPr id="3" name="Picture 3"/>
-                  <wp:cNvGraphicFramePr>
-                    <a:graphicFrameLocks xmlns:a="http://schemas.openxmlformats.org/drawingml/2006/main" noChangeAspect="1"/>
-                  </wp:cNvGraphicFramePr>
-                  <a:graphic xmlns:a="http://schemas.openxmlformats.org/drawingml/2006/main">
-                    <a:graphicData uri="http://schemas.openxmlformats.org/drawingml/2006/picture">
-                      <pic:pic xmlns:pic="http://schemas.openxmlformats.org/drawingml/2006/picture">
-                        <pic:nvPicPr>
-                          <pic:cNvPr id="0" name="Picture 7"/>
-                          <pic:cNvPicPr>
-                            <a:picLocks noChangeAspect="1" noChangeArrowheads="1"/>
-                          </pic:cNvPicPr>
-                        </pic:nvPicPr>
-                        <pic:blipFill>
-                          <a:blip r:embed="rId17" cstate="print">
-                            <a:extLst>
-                              <a:ext uri="{28A0092B-C50C-407E-A947-70E740481C1C}">
-                                <a14:useLocalDpi xmlns:a14="http://schemas.microsoft.com/office/drawing/2010/main" val="0"/>
-                              </a:ext>
-                            </a:extLst>
-                          </a:blip>
-                          <a:srcRect/>
-                          <a:stretch>
-                            <a:fillRect/>
-                          </a:stretch>
-                        </pic:blipFill>
-                        <pic:spPr bwMode="auto">
-                          <a:xfrm>
-                            <a:off x="0" y="0"/>
-                            <a:ext cx="1370941" cy="914400"/>
-                          </a:xfrm>
-                          <a:prstGeom prst="rect">
-                            <a:avLst/>
-                          </a:prstGeom>
-                          <a:noFill/>
-                          <a:ln>
-                            <a:noFill/>
-                          </a:ln>
-                        </pic:spPr>
-                      </pic:pic>
-                    </a:graphicData>
-                  </a:graphic>
-                </wp:inline>
-              </w:drawing>
-            </w:r>
-          </w:p>
-        </w:tc>
-        <w:tc>
-          <w:tcPr>
-            <w:tcW w:w="3829" w:type="dxa"/>
-          </w:tcPr>
-          <w:p>
-            <w:pPr>
-              <w:jc w:val="both"/>
-              <w:rPr>
-                <w:rFonts w:ascii="Segoe UI Light" w:hAnsi="Segoe UI Light" w:cs="Segoe UI Light"/>
-              </w:rPr>
-            </w:pPr>
-            <w:r>
-              <w:rPr>
-                <w:rFonts w:ascii="Segoe UI Light" w:hAnsi="Segoe UI Light" w:cs="Segoe UI Light"/>
-              </w:rPr>
-              <w:t>CyKey_0987.JPG</w:t>
-            </w:r>
-          </w:p>
-        </w:tc>
-        <w:tc>
-          <w:tcPr>
-            <w:tcW w:w="2931" w:type="dxa"/>
-          </w:tcPr>
-          <w:p>
-            <w:pPr>
-              <w:rPr>
-                <w:rFonts w:ascii="Segoe UI Light" w:hAnsi="Segoe UI Light" w:cs="Segoe UI Light"/>
-              </w:rPr>
-            </w:pPr>
-            <w:r>
-              <w:rPr>
-                <w:rFonts w:ascii="Segoe UI Light" w:hAnsi="Segoe UI Light" w:cs="Segoe UI Light"/>
-              </w:rPr>
-              <w:t>An illustration</w:t>
-            </w:r>
-            <w:r>
-              <w:rPr>
-                <w:rFonts w:ascii="Segoe UI Light" w:hAnsi="Segoe UI Light" w:cs="Segoe UI Light"/>
-              </w:rPr>
-              <w:t xml:space="preserve">, using a semi-transparent hand, </w:t>
-            </w:r>
-            <w:r>
-              <w:rPr>
-                <w:rFonts w:ascii="Segoe UI Light" w:hAnsi="Segoe UI Light" w:cs="Segoe UI Light"/>
-              </w:rPr>
-              <w:t xml:space="preserve"> showing</w:t>
-            </w:r>
-            <w:r>
-              <w:rPr>
-                <w:rFonts w:ascii="Segoe UI Light" w:hAnsi="Segoe UI Light" w:cs="Segoe UI Light"/>
-              </w:rPr>
-              <w:t xml:space="preserve"> </w:t>
-            </w:r>
-            <w:r>
-              <w:rPr>
-                <w:rFonts w:ascii="Segoe UI Light" w:hAnsi="Segoe UI Light" w:cs="Segoe UI Light"/>
-              </w:rPr>
-              <w:t>finger placement positions</w:t>
-            </w:r>
-            <w:r>
-              <w:rPr>
-                <w:rFonts w:ascii="Segoe UI Light" w:hAnsi="Segoe UI Light" w:cs="Segoe UI Light"/>
-              </w:rPr>
-              <w:t xml:space="preserve"> </w:t>
-            </w:r>
-            <w:r>
-              <w:rPr>
-                <w:rFonts w:ascii="Segoe UI Light" w:hAnsi="Segoe UI Light" w:cs="Segoe UI Light"/>
-              </w:rPr>
-              <w:t xml:space="preserve">over the keys of the </w:t>
-            </w:r>
-            <w:proofErr w:type="spellStart"/>
-            <w:r>
-              <w:rPr>
-                <w:rFonts w:ascii="Segoe UI Light" w:hAnsi="Segoe UI Light" w:cs="Segoe UI Light"/>
-              </w:rPr>
-              <w:t>CyKey</w:t>
-            </w:r>
-            <w:proofErr w:type="spellEnd"/>
-            <w:r>
-              <w:rPr>
-                <w:rFonts w:ascii="Segoe UI Light" w:hAnsi="Segoe UI Light" w:cs="Segoe UI Light"/>
-              </w:rPr>
-              <w:t>.</w:t>
-            </w:r>
-          </w:p>
-        </w:tc>
-      </w:tr>
-      <w:tr>
-        <w:trPr>
-          <w:trHeight w:val="1134"/>
-        </w:trPr>
-        <w:tc>
-          <w:tcPr>
-            <w:tcW w:w="2595" w:type="dxa"/>
-          </w:tcPr>
-          <w:p>
-            <w:pPr>
-              <w:jc w:val="center"/>
-              <w:rPr>
-                <w:rFonts w:ascii="Segoe UI Light" w:hAnsi="Segoe UI Light" w:cs="Segoe UI Light"/>
-              </w:rPr>
-            </w:pPr>
-            <w:r>
-              <w:rPr>
-                <w:noProof/>
-              </w:rPr>
-              <w:drawing>
-                <wp:inline distT="0" distB="0" distL="0" distR="0" wp14:anchorId="22A63652" wp14:editId="608516DF">
-                  <wp:extent cx="1370941" cy="914400"/>
-                  <wp:effectExtent l="0" t="0" r="1270" b="0"/>
-                  <wp:docPr id="4" name="Picture 4"/>
-                  <wp:cNvGraphicFramePr>
-                    <a:graphicFrameLocks xmlns:a="http://schemas.openxmlformats.org/drawingml/2006/main" noChangeAspect="1"/>
-                  </wp:cNvGraphicFramePr>
-                  <a:graphic xmlns:a="http://schemas.openxmlformats.org/drawingml/2006/main">
-                    <a:graphicData uri="http://schemas.openxmlformats.org/drawingml/2006/picture">
-                      <pic:pic xmlns:pic="http://schemas.openxmlformats.org/drawingml/2006/picture">
-                        <pic:nvPicPr>
-                          <pic:cNvPr id="0" name="Picture 9"/>
                           <pic:cNvPicPr>
                             <a:picLocks noChangeAspect="1" noChangeArrowheads="1"/>
                           </pic:cNvPicPr>
@@ -2013,7 +1750,7 @@
               <w:rPr>
                 <w:rFonts w:ascii="Segoe UI Light" w:hAnsi="Segoe UI Light" w:cs="Segoe UI Light"/>
               </w:rPr>
-              <w:t>CyKey_0988.JPG</w:t>
+              <w:t>CyKey_0987-8.JPG</w:t>
             </w:r>
           </w:p>
         </w:tc>
@@ -2031,7 +1768,13 @@
               <w:rPr>
                 <w:rFonts w:ascii="Segoe UI Light" w:hAnsi="Segoe UI Light" w:cs="Segoe UI Light"/>
               </w:rPr>
-              <w:t xml:space="preserve">An illustration, showing finger placement positions over the keys of the </w:t>
+              <w:t xml:space="preserve">Top view of the Bellaire </w:t>
+            </w:r>
+            <w:r>
+              <w:rPr>
+                <w:rFonts w:ascii="Segoe UI Light" w:hAnsi="Segoe UI Light" w:cs="Segoe UI Light"/>
+              </w:rPr>
+              <w:t xml:space="preserve">Electronics </w:t>
             </w:r>
             <w:proofErr w:type="spellStart"/>
             <w:r>
@@ -2045,7 +1788,13 @@
               <w:rPr>
                 <w:rFonts w:ascii="Segoe UI Light" w:hAnsi="Segoe UI Light" w:cs="Segoe UI Light"/>
               </w:rPr>
-              <w:t>.</w:t>
+              <w:t xml:space="preserve">, a chord keyboard enabling 1-handed typing </w:t>
+            </w:r>
+            <w:r>
+              <w:rPr>
+                <w:rFonts w:ascii="Segoe UI Light" w:hAnsi="Segoe UI Light" w:cs="Segoe UI Light"/>
+              </w:rPr>
+              <w:t>with computers.</w:t>
             </w:r>
           </w:p>
         </w:tc>
@@ -2070,10 +1819,10 @@
                 <w:noProof/>
               </w:rPr>
               <w:drawing>
-                <wp:inline distT="0" distB="0" distL="0" distR="0" wp14:anchorId="08D2AAD0" wp14:editId="5AE7D2DE">
-                  <wp:extent cx="1371600" cy="914400"/>
-                  <wp:effectExtent l="0" t="0" r="0" b="0"/>
-                  <wp:docPr id="7" name="Picture 7"/>
+                <wp:inline distT="0" distB="0" distL="0" distR="0" wp14:anchorId="33F9F6FB" wp14:editId="6949AB84">
+                  <wp:extent cx="1370941" cy="914400"/>
+                  <wp:effectExtent l="0" t="0" r="1270" b="0"/>
+                  <wp:docPr id="3" name="Picture 3"/>
                   <wp:cNvGraphicFramePr>
                     <a:graphicFrameLocks xmlns:a="http://schemas.openxmlformats.org/drawingml/2006/main" noChangeAspect="1"/>
                   </wp:cNvGraphicFramePr>
@@ -2081,7 +1830,7 @@
                     <a:graphicData uri="http://schemas.openxmlformats.org/drawingml/2006/picture">
                       <pic:pic xmlns:pic="http://schemas.openxmlformats.org/drawingml/2006/picture">
                         <pic:nvPicPr>
-                          <pic:cNvPr id="0" name="Picture 15"/>
+                          <pic:cNvPr id="0" name="Picture 7"/>
                           <pic:cNvPicPr>
                             <a:picLocks noChangeAspect="1" noChangeArrowheads="1"/>
                           </pic:cNvPicPr>
@@ -2102,7 +1851,7 @@
                         <pic:spPr bwMode="auto">
                           <a:xfrm>
                             <a:off x="0" y="0"/>
-                            <a:ext cx="1371600" cy="914400"/>
+                            <a:ext cx="1370941" cy="914400"/>
                           </a:xfrm>
                           <a:prstGeom prst="rect">
                             <a:avLst/>
@@ -2135,7 +1884,7 @@
               <w:rPr>
                 <w:rFonts w:ascii="Segoe UI Light" w:hAnsi="Segoe UI Light" w:cs="Segoe UI Light"/>
               </w:rPr>
-              <w:t>CyKey_User_VP.JPG</w:t>
+              <w:t>CyKey_0987.JPG</w:t>
             </w:r>
           </w:p>
         </w:tc>
@@ -2153,7 +1902,51 @@
               <w:rPr>
                 <w:rFonts w:ascii="Segoe UI Light" w:hAnsi="Segoe UI Light" w:cs="Segoe UI Light"/>
               </w:rPr>
-              <w:t xml:space="preserve">A close-up view of the </w:t>
+              <w:t>An illustration</w:t>
+            </w:r>
+            <w:r>
+              <w:rPr>
+                <w:rFonts w:ascii="Segoe UI Light" w:hAnsi="Segoe UI Light" w:cs="Segoe UI Light"/>
+              </w:rPr>
+              <w:t xml:space="preserve">, using a semi-transparent </w:t>
+            </w:r>
+            <w:proofErr w:type="gramStart"/>
+            <w:r>
+              <w:rPr>
+                <w:rFonts w:ascii="Segoe UI Light" w:hAnsi="Segoe UI Light" w:cs="Segoe UI Light"/>
+              </w:rPr>
+              <w:t xml:space="preserve">hand, </w:t>
+            </w:r>
+            <w:r>
+              <w:rPr>
+                <w:rFonts w:ascii="Segoe UI Light" w:hAnsi="Segoe UI Light" w:cs="Segoe UI Light"/>
+              </w:rPr>
+              <w:t xml:space="preserve"> showing</w:t>
+            </w:r>
+            <w:proofErr w:type="gramEnd"/>
+            <w:r>
+              <w:rPr>
+                <w:rFonts w:ascii="Segoe UI Light" w:hAnsi="Segoe UI Light" w:cs="Segoe UI Light"/>
+              </w:rPr>
+              <w:t xml:space="preserve"> </w:t>
+            </w:r>
+            <w:r>
+              <w:rPr>
+                <w:rFonts w:ascii="Segoe UI Light" w:hAnsi="Segoe UI Light" w:cs="Segoe UI Light"/>
+              </w:rPr>
+              <w:t>finger placement positions</w:t>
+            </w:r>
+            <w:r>
+              <w:rPr>
+                <w:rFonts w:ascii="Segoe UI Light" w:hAnsi="Segoe UI Light" w:cs="Segoe UI Light"/>
+              </w:rPr>
+              <w:t xml:space="preserve"> </w:t>
+            </w:r>
+            <w:r>
+              <w:rPr>
+                <w:rFonts w:ascii="Segoe UI Light" w:hAnsi="Segoe UI Light" w:cs="Segoe UI Light"/>
+              </w:rPr>
+              <w:t xml:space="preserve">over the keys of the </w:t>
             </w:r>
             <w:proofErr w:type="spellStart"/>
             <w:r>
@@ -2167,13 +1960,7 @@
               <w:rPr>
                 <w:rFonts w:ascii="Segoe UI Light" w:hAnsi="Segoe UI Light" w:cs="Segoe UI Light"/>
               </w:rPr>
-              <w:t xml:space="preserve"> from the user’s viewport.  Not the lateral symmetry</w:t>
-            </w:r>
-            <w:r>
-              <w:rPr>
-                <w:rFonts w:ascii="Segoe UI Light" w:hAnsi="Segoe UI Light" w:cs="Segoe UI Light"/>
-              </w:rPr>
-              <w:t>, including thumb-keys on each side which enable it to be used by left or right hand.</w:t>
+              <w:t>.</w:t>
             </w:r>
           </w:p>
         </w:tc>
@@ -2190,25 +1977,18 @@
             <w:pPr>
               <w:jc w:val="center"/>
               <w:rPr>
+                <w:rFonts w:ascii="Segoe UI Light" w:hAnsi="Segoe UI Light" w:cs="Segoe UI Light"/>
+              </w:rPr>
+            </w:pPr>
+            <w:r>
+              <w:rPr>
                 <w:noProof/>
               </w:rPr>
-            </w:pPr>
-            <w:r>
-              <w:rPr>
-                <w:noProof/>
-              </w:rPr>
-              <w:lastRenderedPageBreak/>
-              <w:t>1</w:t>
-            </w:r>
-            <w:r>
-              <w:rPr>
-                <w:noProof/>
-              </w:rPr>
               <w:drawing>
-                <wp:inline distT="0" distB="0" distL="0" distR="0" wp14:anchorId="69AC527C" wp14:editId="047DBBDB">
-                  <wp:extent cx="1023425" cy="914400"/>
-                  <wp:effectExtent l="0" t="2857" r="2857" b="2858"/>
-                  <wp:docPr id="8" name="Picture 8"/>
+                <wp:inline distT="0" distB="0" distL="0" distR="0" wp14:anchorId="22A63652" wp14:editId="608516DF">
+                  <wp:extent cx="1370941" cy="914400"/>
+                  <wp:effectExtent l="0" t="0" r="1270" b="0"/>
+                  <wp:docPr id="4" name="Picture 4"/>
                   <wp:cNvGraphicFramePr>
                     <a:graphicFrameLocks xmlns:a="http://schemas.openxmlformats.org/drawingml/2006/main" noChangeAspect="1"/>
                   </wp:cNvGraphicFramePr>
@@ -2216,12 +1996,12 @@
                     <a:graphicData uri="http://schemas.openxmlformats.org/drawingml/2006/picture">
                       <pic:pic xmlns:pic="http://schemas.openxmlformats.org/drawingml/2006/picture">
                         <pic:nvPicPr>
-                          <pic:cNvPr id="0" name="Picture 17"/>
+                          <pic:cNvPr id="0" name="Picture 9"/>
                           <pic:cNvPicPr>
                             <a:picLocks noChangeAspect="1" noChangeArrowheads="1"/>
                           </pic:cNvPicPr>
                         </pic:nvPicPr>
-                        <pic:blipFill rotWithShape="1">
+                        <pic:blipFill>
                           <a:blip r:embed="rId20" cstate="print">
                             <a:extLst>
                               <a:ext uri="{28A0092B-C50C-407E-A947-70E740481C1C}">
@@ -2229,13 +2009,15 @@
                               </a:ext>
                             </a:extLst>
                           </a:blip>
-                          <a:srcRect r="25384"/>
-                          <a:stretch/>
+                          <a:srcRect/>
+                          <a:stretch>
+                            <a:fillRect/>
+                          </a:stretch>
                         </pic:blipFill>
                         <pic:spPr bwMode="auto">
-                          <a:xfrm rot="16200000">
+                          <a:xfrm>
                             <a:off x="0" y="0"/>
-                            <a:ext cx="1023425" cy="914400"/>
+                            <a:ext cx="1370941" cy="914400"/>
                           </a:xfrm>
                           <a:prstGeom prst="rect">
                             <a:avLst/>
@@ -2244,11 +2026,6 @@
                           <a:ln>
                             <a:noFill/>
                           </a:ln>
-                          <a:extLst>
-                            <a:ext uri="{53640926-AAD7-44D8-BBD7-CCE9431645EC}">
-                              <a14:shadowObscured xmlns:a14="http://schemas.microsoft.com/office/drawing/2010/main"/>
-                            </a:ext>
-                          </a:extLst>
                         </pic:spPr>
                       </pic:pic>
                     </a:graphicData>
@@ -2269,14 +2046,12 @@
                 <w:rFonts w:ascii="Segoe UI Light" w:hAnsi="Segoe UI Light" w:cs="Segoe UI Light"/>
               </w:rPr>
             </w:pPr>
-            <w:proofErr w:type="spellStart"/>
-            <w:r>
-              <w:rPr>
-                <w:rFonts w:ascii="Segoe UI Light" w:hAnsi="Segoe UI Light" w:cs="Segoe UI Light"/>
-              </w:rPr>
-              <w:t>CyKey+USB_IR_Cable</w:t>
-            </w:r>
-            <w:proofErr w:type="spellEnd"/>
+            <w:r>
+              <w:rPr>
+                <w:rFonts w:ascii="Segoe UI Light" w:hAnsi="Segoe UI Light" w:cs="Segoe UI Light"/>
+              </w:rPr>
+              <w:t>CyKey_0988.JPG</w:t>
+            </w:r>
           </w:p>
         </w:tc>
         <w:tc>
@@ -2289,6 +2064,12 @@
                 <w:rFonts w:ascii="Segoe UI Light" w:hAnsi="Segoe UI Light" w:cs="Segoe UI Light"/>
               </w:rPr>
             </w:pPr>
+            <w:r>
+              <w:rPr>
+                <w:rFonts w:ascii="Segoe UI Light" w:hAnsi="Segoe UI Light" w:cs="Segoe UI Light"/>
+              </w:rPr>
+              <w:t xml:space="preserve">An illustration, showing finger placement positions over the keys of the </w:t>
+            </w:r>
             <w:proofErr w:type="spellStart"/>
             <w:r>
               <w:rPr>
@@ -2301,43 +2082,7 @@
               <w:rPr>
                 <w:rFonts w:ascii="Segoe UI Light" w:hAnsi="Segoe UI Light" w:cs="Segoe UI Light"/>
               </w:rPr>
-              <w:t xml:space="preserve"> with </w:t>
-            </w:r>
-            <w:r>
-              <w:rPr>
-                <w:rFonts w:ascii="Segoe UI Light" w:hAnsi="Segoe UI Light" w:cs="Segoe UI Light"/>
-              </w:rPr>
-              <w:t>the infra-red (IR) receiver which enables it to communicate</w:t>
-            </w:r>
-            <w:r>
-              <w:rPr>
-                <w:rFonts w:ascii="Segoe UI Light" w:hAnsi="Segoe UI Light" w:cs="Segoe UI Light"/>
-              </w:rPr>
-              <w:t xml:space="preserve"> wirelessly</w:t>
-            </w:r>
-            <w:r>
-              <w:rPr>
-                <w:rFonts w:ascii="Segoe UI Light" w:hAnsi="Segoe UI Light" w:cs="Segoe UI Light"/>
-              </w:rPr>
-              <w:t xml:space="preserve"> with a compute</w:t>
-            </w:r>
-            <w:r>
-              <w:rPr>
-                <w:rFonts w:ascii="Segoe UI Light" w:hAnsi="Segoe UI Light" w:cs="Segoe UI Light"/>
-              </w:rPr>
-              <w:t>r</w:t>
-            </w:r>
-            <w:r>
-              <w:rPr>
-                <w:rFonts w:ascii="Segoe UI Light" w:hAnsi="Segoe UI Light" w:cs="Segoe UI Light"/>
-              </w:rPr>
-              <w:t xml:space="preserve"> </w:t>
-            </w:r>
-            <w:r>
-              <w:rPr>
-                <w:rFonts w:ascii="Segoe UI Light" w:hAnsi="Segoe UI Light" w:cs="Segoe UI Light"/>
-              </w:rPr>
-              <w:t>using a USB port.</w:t>
+              <w:t>.</w:t>
             </w:r>
           </w:p>
         </w:tc>
@@ -2362,10 +2107,10 @@
                 <w:noProof/>
               </w:rPr>
               <w:drawing>
-                <wp:inline distT="0" distB="0" distL="0" distR="0" wp14:anchorId="454918D4" wp14:editId="43537A9A">
+                <wp:inline distT="0" distB="0" distL="0" distR="0" wp14:anchorId="08D2AAD0" wp14:editId="5AE7D2DE">
                   <wp:extent cx="1371600" cy="914400"/>
                   <wp:effectExtent l="0" t="0" r="0" b="0"/>
-                  <wp:docPr id="9" name="Picture 9"/>
+                  <wp:docPr id="7" name="Picture 7"/>
                   <wp:cNvGraphicFramePr>
                     <a:graphicFrameLocks xmlns:a="http://schemas.openxmlformats.org/drawingml/2006/main" noChangeAspect="1"/>
                   </wp:cNvGraphicFramePr>
@@ -2373,7 +2118,7 @@
                     <a:graphicData uri="http://schemas.openxmlformats.org/drawingml/2006/picture">
                       <pic:pic xmlns:pic="http://schemas.openxmlformats.org/drawingml/2006/picture">
                         <pic:nvPicPr>
-                          <pic:cNvPr id="0" name="Picture 18"/>
+                          <pic:cNvPr id="0" name="Picture 15"/>
                           <pic:cNvPicPr>
                             <a:picLocks noChangeAspect="1" noChangeArrowheads="1"/>
                           </pic:cNvPicPr>
@@ -2427,6 +2172,298 @@
               <w:rPr>
                 <w:rFonts w:ascii="Segoe UI Light" w:hAnsi="Segoe UI Light" w:cs="Segoe UI Light"/>
               </w:rPr>
+              <w:t>CyKey_User_VP.JPG</w:t>
+            </w:r>
+          </w:p>
+        </w:tc>
+        <w:tc>
+          <w:tcPr>
+            <w:tcW w:w="2931" w:type="dxa"/>
+          </w:tcPr>
+          <w:p>
+            <w:pPr>
+              <w:rPr>
+                <w:rFonts w:ascii="Segoe UI Light" w:hAnsi="Segoe UI Light" w:cs="Segoe UI Light"/>
+              </w:rPr>
+            </w:pPr>
+            <w:r>
+              <w:rPr>
+                <w:rFonts w:ascii="Segoe UI Light" w:hAnsi="Segoe UI Light" w:cs="Segoe UI Light"/>
+              </w:rPr>
+              <w:t xml:space="preserve">A close-up view of the </w:t>
+            </w:r>
+            <w:proofErr w:type="spellStart"/>
+            <w:r>
+              <w:rPr>
+                <w:rFonts w:ascii="Segoe UI Light" w:hAnsi="Segoe UI Light" w:cs="Segoe UI Light"/>
+              </w:rPr>
+              <w:t>CyKey</w:t>
+            </w:r>
+            <w:proofErr w:type="spellEnd"/>
+            <w:r>
+              <w:rPr>
+                <w:rFonts w:ascii="Segoe UI Light" w:hAnsi="Segoe UI Light" w:cs="Segoe UI Light"/>
+              </w:rPr>
+              <w:t xml:space="preserve"> from the user’s viewport.  Not the lateral symmetry</w:t>
+            </w:r>
+            <w:r>
+              <w:rPr>
+                <w:rFonts w:ascii="Segoe UI Light" w:hAnsi="Segoe UI Light" w:cs="Segoe UI Light"/>
+              </w:rPr>
+              <w:t>, including thumb-keys on each side which enable it to be used by left or right hand.</w:t>
+            </w:r>
+          </w:p>
+        </w:tc>
+      </w:tr>
+      <w:tr>
+        <w:trPr>
+          <w:trHeight w:val="1134"/>
+        </w:trPr>
+        <w:tc>
+          <w:tcPr>
+            <w:tcW w:w="2595" w:type="dxa"/>
+          </w:tcPr>
+          <w:p>
+            <w:pPr>
+              <w:jc w:val="center"/>
+              <w:rPr>
+                <w:noProof/>
+              </w:rPr>
+            </w:pPr>
+            <w:r>
+              <w:rPr>
+                <w:noProof/>
+              </w:rPr>
+              <w:lastRenderedPageBreak/>
+              <w:t>1</w:t>
+            </w:r>
+            <w:r>
+              <w:rPr>
+                <w:noProof/>
+              </w:rPr>
+              <w:drawing>
+                <wp:inline distT="0" distB="0" distL="0" distR="0" wp14:anchorId="69AC527C" wp14:editId="047DBBDB">
+                  <wp:extent cx="1023425" cy="914400"/>
+                  <wp:effectExtent l="0" t="2857" r="2857" b="2858"/>
+                  <wp:docPr id="8" name="Picture 8"/>
+                  <wp:cNvGraphicFramePr>
+                    <a:graphicFrameLocks xmlns:a="http://schemas.openxmlformats.org/drawingml/2006/main" noChangeAspect="1"/>
+                  </wp:cNvGraphicFramePr>
+                  <a:graphic xmlns:a="http://schemas.openxmlformats.org/drawingml/2006/main">
+                    <a:graphicData uri="http://schemas.openxmlformats.org/drawingml/2006/picture">
+                      <pic:pic xmlns:pic="http://schemas.openxmlformats.org/drawingml/2006/picture">
+                        <pic:nvPicPr>
+                          <pic:cNvPr id="0" name="Picture 17"/>
+                          <pic:cNvPicPr>
+                            <a:picLocks noChangeAspect="1" noChangeArrowheads="1"/>
+                          </pic:cNvPicPr>
+                        </pic:nvPicPr>
+                        <pic:blipFill rotWithShape="1">
+                          <a:blip r:embed="rId22" cstate="print">
+                            <a:extLst>
+                              <a:ext uri="{28A0092B-C50C-407E-A947-70E740481C1C}">
+                                <a14:useLocalDpi xmlns:a14="http://schemas.microsoft.com/office/drawing/2010/main" val="0"/>
+                              </a:ext>
+                            </a:extLst>
+                          </a:blip>
+                          <a:srcRect r="25384"/>
+                          <a:stretch/>
+                        </pic:blipFill>
+                        <pic:spPr bwMode="auto">
+                          <a:xfrm rot="16200000">
+                            <a:off x="0" y="0"/>
+                            <a:ext cx="1023425" cy="914400"/>
+                          </a:xfrm>
+                          <a:prstGeom prst="rect">
+                            <a:avLst/>
+                          </a:prstGeom>
+                          <a:noFill/>
+                          <a:ln>
+                            <a:noFill/>
+                          </a:ln>
+                          <a:extLst>
+                            <a:ext uri="{53640926-AAD7-44D8-BBD7-CCE9431645EC}">
+                              <a14:shadowObscured xmlns:a14="http://schemas.microsoft.com/office/drawing/2010/main"/>
+                            </a:ext>
+                          </a:extLst>
+                        </pic:spPr>
+                      </pic:pic>
+                    </a:graphicData>
+                  </a:graphic>
+                </wp:inline>
+              </w:drawing>
+            </w:r>
+          </w:p>
+        </w:tc>
+        <w:tc>
+          <w:tcPr>
+            <w:tcW w:w="3829" w:type="dxa"/>
+          </w:tcPr>
+          <w:p>
+            <w:pPr>
+              <w:jc w:val="both"/>
+              <w:rPr>
+                <w:rFonts w:ascii="Segoe UI Light" w:hAnsi="Segoe UI Light" w:cs="Segoe UI Light"/>
+              </w:rPr>
+            </w:pPr>
+            <w:proofErr w:type="spellStart"/>
+            <w:r>
+              <w:rPr>
+                <w:rFonts w:ascii="Segoe UI Light" w:hAnsi="Segoe UI Light" w:cs="Segoe UI Light"/>
+              </w:rPr>
+              <w:t>CyKey+USB_IR_Cable</w:t>
+            </w:r>
+            <w:proofErr w:type="spellEnd"/>
+          </w:p>
+        </w:tc>
+        <w:tc>
+          <w:tcPr>
+            <w:tcW w:w="2931" w:type="dxa"/>
+          </w:tcPr>
+          <w:p>
+            <w:pPr>
+              <w:rPr>
+                <w:rFonts w:ascii="Segoe UI Light" w:hAnsi="Segoe UI Light" w:cs="Segoe UI Light"/>
+              </w:rPr>
+            </w:pPr>
+            <w:proofErr w:type="spellStart"/>
+            <w:r>
+              <w:rPr>
+                <w:rFonts w:ascii="Segoe UI Light" w:hAnsi="Segoe UI Light" w:cs="Segoe UI Light"/>
+              </w:rPr>
+              <w:t>CyKey</w:t>
+            </w:r>
+            <w:proofErr w:type="spellEnd"/>
+            <w:r>
+              <w:rPr>
+                <w:rFonts w:ascii="Segoe UI Light" w:hAnsi="Segoe UI Light" w:cs="Segoe UI Light"/>
+              </w:rPr>
+              <w:t xml:space="preserve"> with </w:t>
+            </w:r>
+            <w:r>
+              <w:rPr>
+                <w:rFonts w:ascii="Segoe UI Light" w:hAnsi="Segoe UI Light" w:cs="Segoe UI Light"/>
+              </w:rPr>
+              <w:t>the infra-red (IR) receiver which enables it to communicate</w:t>
+            </w:r>
+            <w:r>
+              <w:rPr>
+                <w:rFonts w:ascii="Segoe UI Light" w:hAnsi="Segoe UI Light" w:cs="Segoe UI Light"/>
+              </w:rPr>
+              <w:t xml:space="preserve"> wirelessly</w:t>
+            </w:r>
+            <w:r>
+              <w:rPr>
+                <w:rFonts w:ascii="Segoe UI Light" w:hAnsi="Segoe UI Light" w:cs="Segoe UI Light"/>
+              </w:rPr>
+              <w:t xml:space="preserve"> with a compute</w:t>
+            </w:r>
+            <w:r>
+              <w:rPr>
+                <w:rFonts w:ascii="Segoe UI Light" w:hAnsi="Segoe UI Light" w:cs="Segoe UI Light"/>
+              </w:rPr>
+              <w:t>r</w:t>
+            </w:r>
+            <w:r>
+              <w:rPr>
+                <w:rFonts w:ascii="Segoe UI Light" w:hAnsi="Segoe UI Light" w:cs="Segoe UI Light"/>
+              </w:rPr>
+              <w:t xml:space="preserve"> </w:t>
+            </w:r>
+            <w:r>
+              <w:rPr>
+                <w:rFonts w:ascii="Segoe UI Light" w:hAnsi="Segoe UI Light" w:cs="Segoe UI Light"/>
+              </w:rPr>
+              <w:t>using a USB port.</w:t>
+            </w:r>
+          </w:p>
+        </w:tc>
+      </w:tr>
+      <w:tr>
+        <w:trPr>
+          <w:trHeight w:val="1134"/>
+        </w:trPr>
+        <w:tc>
+          <w:tcPr>
+            <w:tcW w:w="2595" w:type="dxa"/>
+          </w:tcPr>
+          <w:p>
+            <w:pPr>
+              <w:jc w:val="center"/>
+              <w:rPr>
+                <w:rFonts w:ascii="Segoe UI Light" w:hAnsi="Segoe UI Light" w:cs="Segoe UI Light"/>
+              </w:rPr>
+            </w:pPr>
+            <w:r>
+              <w:rPr>
+                <w:noProof/>
+              </w:rPr>
+              <w:drawing>
+                <wp:inline distT="0" distB="0" distL="0" distR="0" wp14:anchorId="454918D4" wp14:editId="43537A9A">
+                  <wp:extent cx="1371600" cy="914400"/>
+                  <wp:effectExtent l="0" t="0" r="0" b="0"/>
+                  <wp:docPr id="9" name="Picture 9"/>
+                  <wp:cNvGraphicFramePr>
+                    <a:graphicFrameLocks xmlns:a="http://schemas.openxmlformats.org/drawingml/2006/main" noChangeAspect="1"/>
+                  </wp:cNvGraphicFramePr>
+                  <a:graphic xmlns:a="http://schemas.openxmlformats.org/drawingml/2006/main">
+                    <a:graphicData uri="http://schemas.openxmlformats.org/drawingml/2006/picture">
+                      <pic:pic xmlns:pic="http://schemas.openxmlformats.org/drawingml/2006/picture">
+                        <pic:nvPicPr>
+                          <pic:cNvPr id="0" name="Picture 18"/>
+                          <pic:cNvPicPr>
+                            <a:picLocks noChangeAspect="1" noChangeArrowheads="1"/>
+                          </pic:cNvPicPr>
+                        </pic:nvPicPr>
+                        <pic:blipFill>
+                          <a:blip r:embed="rId23" cstate="print">
+                            <a:extLst>
+                              <a:ext uri="{28A0092B-C50C-407E-A947-70E740481C1C}">
+                                <a14:useLocalDpi xmlns:a14="http://schemas.microsoft.com/office/drawing/2010/main" val="0"/>
+                              </a:ext>
+                            </a:extLst>
+                          </a:blip>
+                          <a:srcRect/>
+                          <a:stretch>
+                            <a:fillRect/>
+                          </a:stretch>
+                        </pic:blipFill>
+                        <pic:spPr bwMode="auto">
+                          <a:xfrm>
+                            <a:off x="0" y="0"/>
+                            <a:ext cx="1371600" cy="914400"/>
+                          </a:xfrm>
+                          <a:prstGeom prst="rect">
+                            <a:avLst/>
+                          </a:prstGeom>
+                          <a:noFill/>
+                          <a:ln>
+                            <a:noFill/>
+                          </a:ln>
+                        </pic:spPr>
+                      </pic:pic>
+                    </a:graphicData>
+                  </a:graphic>
+                </wp:inline>
+              </w:drawing>
+            </w:r>
+          </w:p>
+        </w:tc>
+        <w:tc>
+          <w:tcPr>
+            <w:tcW w:w="3829" w:type="dxa"/>
+          </w:tcPr>
+          <w:p>
+            <w:pPr>
+              <w:jc w:val="both"/>
+              <w:rPr>
+                <w:rFonts w:ascii="Segoe UI Light" w:hAnsi="Segoe UI Light" w:cs="Segoe UI Light"/>
+              </w:rPr>
+            </w:pPr>
+            <w:r>
+              <w:rPr>
+                <w:rFonts w:ascii="Segoe UI Light" w:hAnsi="Segoe UI Light" w:cs="Segoe UI Light"/>
+              </w:rPr>
               <w:t>CyKey_bottom.JPG</w:t>
             </w:r>
           </w:p>
@@ -2482,7 +2519,7 @@
                   <wp:extent cx="1511085" cy="914400"/>
                   <wp:effectExtent l="0" t="0" r="0" b="0"/>
                   <wp:docPr id="10" name="Picture 10">
-                    <a:hlinkClick xmlns:a="http://schemas.openxmlformats.org/drawingml/2006/main" r:id="rId22"/>
+                    <a:hlinkClick xmlns:a="http://schemas.openxmlformats.org/drawingml/2006/main" r:id="rId24"/>
                   </wp:docPr>
                   <wp:cNvGraphicFramePr>
                     <a:graphicFrameLocks xmlns:a="http://schemas.openxmlformats.org/drawingml/2006/main" noChangeAspect="1"/>
@@ -2492,14 +2529,14 @@
                       <pic:pic xmlns:pic="http://schemas.openxmlformats.org/drawingml/2006/picture">
                         <pic:nvPicPr>
                           <pic:cNvPr id="10" name="Picture 10">
-                            <a:hlinkClick r:id="rId22"/>
+                            <a:hlinkClick r:id="rId24"/>
                           </pic:cNvPr>
                           <pic:cNvPicPr>
                             <a:picLocks noChangeAspect="1" noChangeArrowheads="1"/>
                           </pic:cNvPicPr>
                         </pic:nvPicPr>
                         <pic:blipFill>
-                          <a:blip r:embed="rId23" cstate="print">
+                          <a:blip r:embed="rId25" cstate="print">
                             <a:extLst>
                               <a:ext uri="{28A0092B-C50C-407E-A947-70E740481C1C}">
                                 <a14:useLocalDpi xmlns:a14="http://schemas.microsoft.com/office/drawing/2010/main" val="0"/>
@@ -2602,7 +2639,7 @@
                   <wp:extent cx="1012275" cy="914400"/>
                   <wp:effectExtent l="0" t="0" r="0" b="0"/>
                   <wp:docPr id="6" name="Picture 6">
-                    <a:hlinkClick xmlns:a="http://schemas.openxmlformats.org/drawingml/2006/main" r:id="rId24"/>
+                    <a:hlinkClick xmlns:a="http://schemas.openxmlformats.org/drawingml/2006/main" r:id="rId26"/>
                   </wp:docPr>
                   <wp:cNvGraphicFramePr>
                     <a:graphicFrameLocks xmlns:a="http://schemas.openxmlformats.org/drawingml/2006/main" noChangeAspect="1"/>
@@ -2612,14 +2649,14 @@
                       <pic:pic xmlns:pic="http://schemas.openxmlformats.org/drawingml/2006/picture">
                         <pic:nvPicPr>
                           <pic:cNvPr id="6" name="Picture 6">
-                            <a:hlinkClick r:id="rId24"/>
+                            <a:hlinkClick r:id="rId26"/>
                           </pic:cNvPr>
                           <pic:cNvPicPr>
                             <a:picLocks noChangeAspect="1" noChangeArrowheads="1"/>
                           </pic:cNvPicPr>
                         </pic:nvPicPr>
                         <pic:blipFill>
-                          <a:blip r:embed="rId25" cstate="print">
+                          <a:blip r:embed="rId27" cstate="print">
                             <a:extLst>
                               <a:ext uri="{28A0092B-C50C-407E-A947-70E740481C1C}">
                                 <a14:useLocalDpi xmlns:a14="http://schemas.microsoft.com/office/drawing/2010/main" val="0"/>
@@ -2716,12 +2753,12 @@
       </w:pPr>
     </w:p>
     <w:sectPr>
-      <w:headerReference w:type="even" r:id="rId26"/>
-      <w:headerReference w:type="default" r:id="rId27"/>
-      <w:footerReference w:type="even" r:id="rId28"/>
-      <w:footerReference w:type="default" r:id="rId29"/>
-      <w:headerReference w:type="first" r:id="rId30"/>
-      <w:footerReference w:type="first" r:id="rId31"/>
+      <w:headerReference w:type="even" r:id="rId28"/>
+      <w:headerReference w:type="default" r:id="rId29"/>
+      <w:footerReference w:type="even" r:id="rId30"/>
+      <w:footerReference w:type="default" r:id="rId31"/>
+      <w:headerReference w:type="first" r:id="rId32"/>
+      <w:footerReference w:type="first" r:id="rId33"/>
       <w:pgSz w:w="12240" w:h="15840"/>
       <w:pgMar w:top="720" w:right="1440" w:bottom="1440" w:left="1440" w:header="720" w:footer="720" w:gutter="0"/>
       <w:cols w:space="720"/>
@@ -2857,1608 +2894,120 @@
 
 <file path=word/numbering.xml><?xml version="1.0" encoding="utf-8"?>
 <w:numbering xmlns:wpc="http://schemas.microsoft.com/office/word/2010/wordprocessingCanvas" xmlns:cx="http://schemas.microsoft.com/office/drawing/2014/chartex" xmlns:cx1="http://schemas.microsoft.com/office/drawing/2015/9/8/chartex" xmlns:cx2="http://schemas.microsoft.com/office/drawing/2015/10/21/chartex" xmlns:cx3="http://schemas.microsoft.com/office/drawing/2016/5/9/chartex" xmlns:cx4="http://schemas.microsoft.com/office/drawing/2016/5/10/chartex" xmlns:cx5="http://schemas.microsoft.com/office/drawing/2016/5/11/chartex" xmlns:cx6="http://schemas.microsoft.com/office/drawing/2016/5/12/chartex" xmlns:cx7="http://schemas.microsoft.com/office/drawing/2016/5/13/chartex" xmlns:cx8="http://schemas.microsoft.com/office/drawing/2016/5/14/chartex" xmlns:mc="http://schemas.openxmlformats.org/markup-compatibility/2006" xmlns:aink="http://schemas.microsoft.com/office/drawing/2016/ink" xmlns:am3d="http://schemas.microsoft.com/office/drawing/2017/model3d" xmlns:o="urn:schemas-microsoft-com:office:office" xmlns:r="http://schemas.openxmlformats.org/officeDocument/2006/relationships" xmlns:m="http://schemas.openxmlformats.org/officeDocument/2006/math" xmlns:v="urn:schemas-microsoft-com:vml" xmlns:wp14="http://schemas.microsoft.com/office/word/2010/wordprocessingDrawing" xmlns:wp="http://schemas.openxmlformats.org/drawingml/2006/wordprocessingDrawing" xmlns:w10="urn:schemas-microsoft-com:office:word" xmlns:w="http://schemas.openxmlformats.org/wordprocessingml/2006/main" xmlns:w14="http://schemas.microsoft.com/office/word/2010/wordml" xmlns:w15="http://schemas.microsoft.com/office/word/2012/wordml" xmlns:w16cid="http://schemas.microsoft.com/office/word/2016/wordml/cid" xmlns:w16se="http://schemas.microsoft.com/office/word/2015/wordml/symex" xmlns:wpg="http://schemas.microsoft.com/office/word/2010/wordprocessingGroup" xmlns:wpi="http://schemas.microsoft.com/office/word/2010/wordprocessingInk" xmlns:wne="http://schemas.microsoft.com/office/word/2006/wordml" xmlns:wps="http://schemas.microsoft.com/office/word/2010/wordprocessingShape" mc:Ignorable="w14 w15 w16se w16cid wp14">
-  <w:numPicBullet w:numPicBulletId="0">
-    <w:pict>
-      <v:shapetype id="_x0000_t75" coordsize="21600,21600" o:spt="75" o:preferrelative="t" path="m@4@5l@4@11@9@11@9@5xe" filled="f" stroked="f">
-        <v:stroke joinstyle="miter"/>
-        <v:formulas>
-          <v:f eqn="if lineDrawn pixelLineWidth 0"/>
-          <v:f eqn="sum @0 1 0"/>
-          <v:f eqn="sum 0 0 @1"/>
-          <v:f eqn="prod @2 1 2"/>
-          <v:f eqn="prod @3 21600 pixelWidth"/>
-          <v:f eqn="prod @3 21600 pixelHeight"/>
-          <v:f eqn="sum @0 0 1"/>
-          <v:f eqn="prod @6 1 2"/>
-          <v:f eqn="prod @7 21600 pixelWidth"/>
-          <v:f eqn="sum @8 21600 0"/>
-          <v:f eqn="prod @7 21600 pixelHeight"/>
-          <v:f eqn="sum @10 21600 0"/>
-        </v:formulas>
-        <v:path o:extrusionok="f" gradientshapeok="t" o:connecttype="rect"/>
-        <o:lock v:ext="edit" aspectratio="t"/>
-      </v:shapetype>
-      <v:shape id="_x0000_i1026" type="#_x0000_t75" alt="Description: E:\BIBUXTON folders\My Documents\Words\input history book\Collection in production\Kensington Turbo Mouse 4\Bill Notes_files\pdf_icon.png" style="width:12.85pt;height:12.85pt;visibility:visible" o:bullet="t">
-        <v:imagedata r:id="rId1" o:title="pdf_icon"/>
-      </v:shape>
-    </w:pict>
-  </w:numPicBullet>
-  <w:numPicBullet w:numPicBulletId="1">
-    <w:pict>
-      <v:shape id="_x0000_i1027" type="#_x0000_t75" style="width:223.7pt;height:223.7pt" o:bullet="t">
-        <v:imagedata r:id="rId2" o:title="internet-explorer-logo"/>
-      </v:shape>
-    </w:pict>
-  </w:numPicBullet>
-  <w:numPicBullet w:numPicBulletId="2">
-    <w:pict>
-      <v:shape id="_x0000_i1028" type="#_x0000_t75" style="width:195.45pt;height:195.45pt" o:bullet="t">
-        <v:imagedata r:id="rId3" o:title="Powerpoint_Icon"/>
-      </v:shape>
-    </w:pict>
-  </w:numPicBullet>
-  <w:numPicBullet w:numPicBulletId="3">
-    <w:pict>
-      <v:shape id="_x0000_i1029" type="#_x0000_t75" style="width:765.45pt;height:765.45pt" o:bullet="t">
-        <v:imagedata r:id="rId4" o:title="youtube[1]"/>
-      </v:shape>
-    </w:pict>
-  </w:numPicBullet>
   <w:abstractNum w:abstractNumId="0" w15:restartNumberingAfterBreak="0">
-    <w:nsid w:val="053B5D43"/>
-    <w:multiLevelType w:val="hybridMultilevel"/>
-    <w:tmpl w:val="3A4CE742"/>
-    <w:lvl w:ilvl="0" w:tplc="18D623D4">
+    <w:nsid w:val="30B6038D"/>
+    <w:multiLevelType w:val="multilevel"/>
+    <w:tmpl w:val="EA3A7562"/>
+    <w:lvl w:ilvl="0">
       <w:start w:val="1"/>
-      <w:numFmt w:val="bullet"/>
-      <w:lvlText w:val=""/>
-      <w:lvlPicBulletId w:val="1"/>
-      <w:lvlJc w:val="left"/>
-      <w:pPr>
-        <w:ind w:left="720" w:hanging="360"/>
-      </w:pPr>
-      <w:rPr>
-        <w:rFonts w:ascii="Symbol" w:hAnsi="Symbol" w:hint="default"/>
-        <w:color w:val="auto"/>
-      </w:rPr>
-    </w:lvl>
-    <w:lvl w:ilvl="1" w:tplc="04090003" w:tentative="1">
-      <w:start w:val="1"/>
-      <w:numFmt w:val="bullet"/>
-      <w:lvlText w:val="o"/>
-      <w:lvlJc w:val="left"/>
-      <w:pPr>
-        <w:ind w:left="1440" w:hanging="360"/>
-      </w:pPr>
-      <w:rPr>
-        <w:rFonts w:ascii="Courier New" w:hAnsi="Courier New" w:hint="default"/>
-      </w:rPr>
-    </w:lvl>
-    <w:lvl w:ilvl="2" w:tplc="04090005" w:tentative="1">
-      <w:start w:val="1"/>
-      <w:numFmt w:val="bullet"/>
-      <w:lvlText w:val=""/>
-      <w:lvlJc w:val="left"/>
-      <w:pPr>
-        <w:ind w:left="2160" w:hanging="360"/>
-      </w:pPr>
-      <w:rPr>
-        <w:rFonts w:ascii="Wingdings" w:hAnsi="Wingdings" w:hint="default"/>
-      </w:rPr>
-    </w:lvl>
-    <w:lvl w:ilvl="3" w:tplc="04090001" w:tentative="1">
-      <w:start w:val="1"/>
-      <w:numFmt w:val="bullet"/>
-      <w:lvlText w:val=""/>
-      <w:lvlJc w:val="left"/>
-      <w:pPr>
-        <w:ind w:left="2880" w:hanging="360"/>
-      </w:pPr>
-      <w:rPr>
-        <w:rFonts w:ascii="Symbol" w:hAnsi="Symbol" w:hint="default"/>
-      </w:rPr>
-    </w:lvl>
-    <w:lvl w:ilvl="4" w:tplc="04090003" w:tentative="1">
-      <w:start w:val="1"/>
-      <w:numFmt w:val="bullet"/>
-      <w:lvlText w:val="o"/>
-      <w:lvlJc w:val="left"/>
-      <w:pPr>
-        <w:ind w:left="3600" w:hanging="360"/>
-      </w:pPr>
-      <w:rPr>
-        <w:rFonts w:ascii="Courier New" w:hAnsi="Courier New" w:hint="default"/>
-      </w:rPr>
-    </w:lvl>
-    <w:lvl w:ilvl="5" w:tplc="04090005" w:tentative="1">
-      <w:start w:val="1"/>
-      <w:numFmt w:val="bullet"/>
-      <w:lvlText w:val=""/>
-      <w:lvlJc w:val="left"/>
-      <w:pPr>
-        <w:ind w:left="4320" w:hanging="360"/>
-      </w:pPr>
-      <w:rPr>
-        <w:rFonts w:ascii="Wingdings" w:hAnsi="Wingdings" w:hint="default"/>
-      </w:rPr>
-    </w:lvl>
-    <w:lvl w:ilvl="6" w:tplc="04090001" w:tentative="1">
-      <w:start w:val="1"/>
-      <w:numFmt w:val="bullet"/>
-      <w:lvlText w:val=""/>
-      <w:lvlJc w:val="left"/>
-      <w:pPr>
-        <w:ind w:left="5040" w:hanging="360"/>
-      </w:pPr>
-      <w:rPr>
-        <w:rFonts w:ascii="Symbol" w:hAnsi="Symbol" w:hint="default"/>
-      </w:rPr>
-    </w:lvl>
-    <w:lvl w:ilvl="7" w:tplc="04090003" w:tentative="1">
-      <w:start w:val="1"/>
-      <w:numFmt w:val="bullet"/>
-      <w:lvlText w:val="o"/>
-      <w:lvlJc w:val="left"/>
-      <w:pPr>
-        <w:ind w:left="5760" w:hanging="360"/>
-      </w:pPr>
-      <w:rPr>
-        <w:rFonts w:ascii="Courier New" w:hAnsi="Courier New" w:hint="default"/>
-      </w:rPr>
-    </w:lvl>
-    <w:lvl w:ilvl="8" w:tplc="04090005" w:tentative="1">
-      <w:start w:val="1"/>
-      <w:numFmt w:val="bullet"/>
-      <w:lvlText w:val=""/>
-      <w:lvlJc w:val="left"/>
-      <w:pPr>
-        <w:ind w:left="6480" w:hanging="360"/>
-      </w:pPr>
-      <w:rPr>
-        <w:rFonts w:ascii="Wingdings" w:hAnsi="Wingdings" w:hint="default"/>
-      </w:rPr>
-    </w:lvl>
-  </w:abstractNum>
-  <w:abstractNum w:abstractNumId="1" w15:restartNumberingAfterBreak="0">
-    <w:nsid w:val="07754A93"/>
-    <w:multiLevelType w:val="hybridMultilevel"/>
-    <w:tmpl w:val="4AE83792"/>
-    <w:lvl w:ilvl="0" w:tplc="66C2B7C4">
-      <w:start w:val="1"/>
-      <w:numFmt w:val="bullet"/>
-      <w:lvlText w:val="•"/>
+      <w:numFmt w:val="decimal"/>
+      <w:lvlText w:val="%1."/>
       <w:lvlJc w:val="left"/>
       <w:pPr>
         <w:tabs>
           <w:tab w:val="num" w:pos="720"/>
         </w:tabs>
-        <w:ind w:left="720" w:hanging="360"/>
-      </w:pPr>
-      <w:rPr>
-        <w:rFonts w:ascii="Arial" w:hAnsi="Arial" w:hint="default"/>
-      </w:rPr>
+        <w:ind w:left="720" w:hanging="720"/>
+      </w:pPr>
     </w:lvl>
-    <w:lvl w:ilvl="1" w:tplc="90827242" w:tentative="1">
+    <w:lvl w:ilvl="1">
       <w:start w:val="1"/>
-      <w:numFmt w:val="bullet"/>
-      <w:lvlText w:val="•"/>
+      <w:numFmt w:val="decimal"/>
+      <w:lvlText w:val="%2."/>
       <w:lvlJc w:val="left"/>
       <w:pPr>
         <w:tabs>
           <w:tab w:val="num" w:pos="1440"/>
         </w:tabs>
-        <w:ind w:left="1440" w:hanging="360"/>
-      </w:pPr>
-      <w:rPr>
-        <w:rFonts w:ascii="Arial" w:hAnsi="Arial" w:hint="default"/>
-      </w:rPr>
+        <w:ind w:left="1440" w:hanging="720"/>
+      </w:pPr>
     </w:lvl>
-    <w:lvl w:ilvl="2" w:tplc="BCCA1058" w:tentative="1">
+    <w:lvl w:ilvl="2">
       <w:start w:val="1"/>
-      <w:numFmt w:val="bullet"/>
-      <w:lvlText w:val="•"/>
+      <w:numFmt w:val="decimal"/>
+      <w:lvlText w:val="%3."/>
       <w:lvlJc w:val="left"/>
       <w:pPr>
         <w:tabs>
           <w:tab w:val="num" w:pos="2160"/>
         </w:tabs>
-        <w:ind w:left="2160" w:hanging="360"/>
-      </w:pPr>
-      <w:rPr>
-        <w:rFonts w:ascii="Arial" w:hAnsi="Arial" w:hint="default"/>
-      </w:rPr>
+        <w:ind w:left="2160" w:hanging="720"/>
+      </w:pPr>
     </w:lvl>
-    <w:lvl w:ilvl="3" w:tplc="80C6A8FE" w:tentative="1">
+    <w:lvl w:ilvl="3">
       <w:start w:val="1"/>
-      <w:numFmt w:val="bullet"/>
-      <w:lvlText w:val="•"/>
+      <w:numFmt w:val="decimal"/>
+      <w:lvlText w:val="%4."/>
       <w:lvlJc w:val="left"/>
       <w:pPr>
         <w:tabs>
           <w:tab w:val="num" w:pos="2880"/>
         </w:tabs>
-        <w:ind w:left="2880" w:hanging="360"/>
-      </w:pPr>
-      <w:rPr>
-        <w:rFonts w:ascii="Arial" w:hAnsi="Arial" w:hint="default"/>
-      </w:rPr>
+        <w:ind w:left="2880" w:hanging="720"/>
+      </w:pPr>
     </w:lvl>
-    <w:lvl w:ilvl="4" w:tplc="8BB07FE8" w:tentative="1">
+    <w:lvl w:ilvl="4">
       <w:start w:val="1"/>
-      <w:numFmt w:val="bullet"/>
-      <w:lvlText w:val="•"/>
+      <w:numFmt w:val="decimal"/>
+      <w:lvlText w:val="%5."/>
       <w:lvlJc w:val="left"/>
       <w:pPr>
         <w:tabs>
           <w:tab w:val="num" w:pos="3600"/>
         </w:tabs>
-        <w:ind w:left="3600" w:hanging="360"/>
-      </w:pPr>
-      <w:rPr>
-        <w:rFonts w:ascii="Arial" w:hAnsi="Arial" w:hint="default"/>
-      </w:rPr>
+        <w:ind w:left="3600" w:hanging="720"/>
+      </w:pPr>
     </w:lvl>
-    <w:lvl w:ilvl="5" w:tplc="7194BA0A" w:tentative="1">
+    <w:lvl w:ilvl="5">
       <w:start w:val="1"/>
-      <w:numFmt w:val="bullet"/>
-      <w:lvlText w:val="•"/>
+      <w:numFmt w:val="decimal"/>
+      <w:lvlText w:val="%6."/>
       <w:lvlJc w:val="left"/>
       <w:pPr>
         <w:tabs>
           <w:tab w:val="num" w:pos="4320"/>
         </w:tabs>
-        <w:ind w:left="4320" w:hanging="360"/>
-      </w:pPr>
-      <w:rPr>
-        <w:rFonts w:ascii="Arial" w:hAnsi="Arial" w:hint="default"/>
-      </w:rPr>
+        <w:ind w:left="4320" w:hanging="720"/>
+      </w:pPr>
     </w:lvl>
-    <w:lvl w:ilvl="6" w:tplc="A120BC76" w:tentative="1">
+    <w:lvl w:ilvl="6">
       <w:start w:val="1"/>
-      <w:numFmt w:val="bullet"/>
-      <w:lvlText w:val="•"/>
+      <w:numFmt w:val="decimal"/>
+      <w:lvlText w:val="%7."/>
       <w:lvlJc w:val="left"/>
       <w:pPr>
         <w:tabs>
           <w:tab w:val="num" w:pos="5040"/>
         </w:tabs>
-        <w:ind w:left="5040" w:hanging="360"/>
-      </w:pPr>
-      <w:rPr>
-        <w:rFonts w:ascii="Arial" w:hAnsi="Arial" w:hint="default"/>
-      </w:rPr>
+        <w:ind w:left="5040" w:hanging="720"/>
+      </w:pPr>
     </w:lvl>
-    <w:lvl w:ilvl="7" w:tplc="9B4404F2" w:tentative="1">
+    <w:lvl w:ilvl="7">
       <w:start w:val="1"/>
-      <w:numFmt w:val="bullet"/>
-      <w:lvlText w:val="•"/>
+      <w:numFmt w:val="decimal"/>
+      <w:lvlText w:val="%8."/>
       <w:lvlJc w:val="left"/>
       <w:pPr>
         <w:tabs>
           <w:tab w:val="num" w:pos="5760"/>
         </w:tabs>
-        <w:ind w:left="5760" w:hanging="360"/>
-      </w:pPr>
-      <w:rPr>
-        <w:rFonts w:ascii="Arial" w:hAnsi="Arial" w:hint="default"/>
-      </w:rPr>
+        <w:ind w:left="5760" w:hanging="720"/>
+      </w:pPr>
     </w:lvl>
-    <w:lvl w:ilvl="8" w:tplc="22F8DDCA" w:tentative="1">
+    <w:lvl w:ilvl="8">
       <w:start w:val="1"/>
-      <w:numFmt w:val="bullet"/>
-      <w:lvlText w:val="•"/>
+      <w:numFmt w:val="decimal"/>
+      <w:lvlText w:val="%9."/>
       <w:lvlJc w:val="left"/>
       <w:pPr>
         <w:tabs>
           <w:tab w:val="num" w:pos="6480"/>
         </w:tabs>
-        <w:ind w:left="6480" w:hanging="360"/>
-      </w:pPr>
-      <w:rPr>
-        <w:rFonts w:ascii="Arial" w:hAnsi="Arial" w:hint="default"/>
-      </w:rPr>
-    </w:lvl>
-  </w:abstractNum>
-  <w:abstractNum w:abstractNumId="2" w15:restartNumberingAfterBreak="0">
-    <w:nsid w:val="128D5FD5"/>
-    <w:multiLevelType w:val="hybridMultilevel"/>
-    <w:tmpl w:val="A8905164"/>
-    <w:lvl w:ilvl="0" w:tplc="18D623D4">
-      <w:start w:val="1"/>
-      <w:numFmt w:val="bullet"/>
-      <w:lvlText w:val=""/>
-      <w:lvlPicBulletId w:val="1"/>
-      <w:lvlJc w:val="left"/>
-      <w:pPr>
-        <w:tabs>
-          <w:tab w:val="num" w:pos="720"/>
-        </w:tabs>
-        <w:ind w:left="720" w:hanging="360"/>
-      </w:pPr>
-      <w:rPr>
-        <w:rFonts w:ascii="Symbol" w:hAnsi="Symbol" w:hint="default"/>
-        <w:color w:val="auto"/>
-      </w:rPr>
-    </w:lvl>
-    <w:lvl w:ilvl="1" w:tplc="3AF09C82" w:tentative="1">
-      <w:start w:val="1"/>
-      <w:numFmt w:val="bullet"/>
-      <w:lvlText w:val=""/>
-      <w:lvlJc w:val="left"/>
-      <w:pPr>
-        <w:tabs>
-          <w:tab w:val="num" w:pos="1440"/>
-        </w:tabs>
-        <w:ind w:left="1440" w:hanging="360"/>
-      </w:pPr>
-      <w:rPr>
-        <w:rFonts w:ascii="Symbol" w:hAnsi="Symbol" w:hint="default"/>
-      </w:rPr>
-    </w:lvl>
-    <w:lvl w:ilvl="2" w:tplc="D048FF8C" w:tentative="1">
-      <w:start w:val="1"/>
-      <w:numFmt w:val="bullet"/>
-      <w:lvlText w:val=""/>
-      <w:lvlJc w:val="left"/>
-      <w:pPr>
-        <w:tabs>
-          <w:tab w:val="num" w:pos="2160"/>
-        </w:tabs>
-        <w:ind w:left="2160" w:hanging="360"/>
-      </w:pPr>
-      <w:rPr>
-        <w:rFonts w:ascii="Symbol" w:hAnsi="Symbol" w:hint="default"/>
-      </w:rPr>
-    </w:lvl>
-    <w:lvl w:ilvl="3" w:tplc="425E98C8" w:tentative="1">
-      <w:start w:val="1"/>
-      <w:numFmt w:val="bullet"/>
-      <w:lvlText w:val=""/>
-      <w:lvlJc w:val="left"/>
-      <w:pPr>
-        <w:tabs>
-          <w:tab w:val="num" w:pos="2880"/>
-        </w:tabs>
-        <w:ind w:left="2880" w:hanging="360"/>
-      </w:pPr>
-      <w:rPr>
-        <w:rFonts w:ascii="Symbol" w:hAnsi="Symbol" w:hint="default"/>
-      </w:rPr>
-    </w:lvl>
-    <w:lvl w:ilvl="4" w:tplc="CF80FE8E" w:tentative="1">
-      <w:start w:val="1"/>
-      <w:numFmt w:val="bullet"/>
-      <w:lvlText w:val=""/>
-      <w:lvlJc w:val="left"/>
-      <w:pPr>
-        <w:tabs>
-          <w:tab w:val="num" w:pos="3600"/>
-        </w:tabs>
-        <w:ind w:left="3600" w:hanging="360"/>
-      </w:pPr>
-      <w:rPr>
-        <w:rFonts w:ascii="Symbol" w:hAnsi="Symbol" w:hint="default"/>
-      </w:rPr>
-    </w:lvl>
-    <w:lvl w:ilvl="5" w:tplc="109A642E" w:tentative="1">
-      <w:start w:val="1"/>
-      <w:numFmt w:val="bullet"/>
-      <w:lvlText w:val=""/>
-      <w:lvlJc w:val="left"/>
-      <w:pPr>
-        <w:tabs>
-          <w:tab w:val="num" w:pos="4320"/>
-        </w:tabs>
-        <w:ind w:left="4320" w:hanging="360"/>
-      </w:pPr>
-      <w:rPr>
-        <w:rFonts w:ascii="Symbol" w:hAnsi="Symbol" w:hint="default"/>
-      </w:rPr>
-    </w:lvl>
-    <w:lvl w:ilvl="6" w:tplc="8D36D050" w:tentative="1">
-      <w:start w:val="1"/>
-      <w:numFmt w:val="bullet"/>
-      <w:lvlText w:val=""/>
-      <w:lvlJc w:val="left"/>
-      <w:pPr>
-        <w:tabs>
-          <w:tab w:val="num" w:pos="5040"/>
-        </w:tabs>
-        <w:ind w:left="5040" w:hanging="360"/>
-      </w:pPr>
-      <w:rPr>
-        <w:rFonts w:ascii="Symbol" w:hAnsi="Symbol" w:hint="default"/>
-      </w:rPr>
-    </w:lvl>
-    <w:lvl w:ilvl="7" w:tplc="483A350A" w:tentative="1">
-      <w:start w:val="1"/>
-      <w:numFmt w:val="bullet"/>
-      <w:lvlText w:val=""/>
-      <w:lvlJc w:val="left"/>
-      <w:pPr>
-        <w:tabs>
-          <w:tab w:val="num" w:pos="5760"/>
-        </w:tabs>
-        <w:ind w:left="5760" w:hanging="360"/>
-      </w:pPr>
-      <w:rPr>
-        <w:rFonts w:ascii="Symbol" w:hAnsi="Symbol" w:hint="default"/>
-      </w:rPr>
-    </w:lvl>
-    <w:lvl w:ilvl="8" w:tplc="42342290" w:tentative="1">
-      <w:start w:val="1"/>
-      <w:numFmt w:val="bullet"/>
-      <w:lvlText w:val=""/>
-      <w:lvlJc w:val="left"/>
-      <w:pPr>
-        <w:tabs>
-          <w:tab w:val="num" w:pos="6480"/>
-        </w:tabs>
-        <w:ind w:left="6480" w:hanging="360"/>
-      </w:pPr>
-      <w:rPr>
-        <w:rFonts w:ascii="Symbol" w:hAnsi="Symbol" w:hint="default"/>
-      </w:rPr>
-    </w:lvl>
-  </w:abstractNum>
-  <w:abstractNum w:abstractNumId="3" w15:restartNumberingAfterBreak="0">
-    <w:nsid w:val="2EA771EA"/>
-    <w:multiLevelType w:val="hybridMultilevel"/>
-    <w:tmpl w:val="B898356E"/>
-    <w:lvl w:ilvl="0" w:tplc="764CB9F2">
-      <w:start w:val="1"/>
-      <w:numFmt w:val="bullet"/>
-      <w:lvlText w:val=""/>
-      <w:lvlPicBulletId w:val="0"/>
-      <w:lvlJc w:val="left"/>
-      <w:pPr>
-        <w:ind w:left="720" w:hanging="360"/>
-      </w:pPr>
-      <w:rPr>
-        <w:rFonts w:ascii="Symbol" w:hAnsi="Symbol" w:hint="default"/>
-        <w:color w:val="auto"/>
-      </w:rPr>
-    </w:lvl>
-    <w:lvl w:ilvl="1" w:tplc="04090003" w:tentative="1">
-      <w:start w:val="1"/>
-      <w:numFmt w:val="bullet"/>
-      <w:lvlText w:val="o"/>
-      <w:lvlJc w:val="left"/>
-      <w:pPr>
-        <w:ind w:left="1440" w:hanging="360"/>
-      </w:pPr>
-      <w:rPr>
-        <w:rFonts w:ascii="Courier New" w:hAnsi="Courier New" w:cs="Courier New" w:hint="default"/>
-      </w:rPr>
-    </w:lvl>
-    <w:lvl w:ilvl="2" w:tplc="04090005" w:tentative="1">
-      <w:start w:val="1"/>
-      <w:numFmt w:val="bullet"/>
-      <w:lvlText w:val=""/>
-      <w:lvlJc w:val="left"/>
-      <w:pPr>
-        <w:ind w:left="2160" w:hanging="360"/>
-      </w:pPr>
-      <w:rPr>
-        <w:rFonts w:ascii="Wingdings" w:hAnsi="Wingdings" w:hint="default"/>
-      </w:rPr>
-    </w:lvl>
-    <w:lvl w:ilvl="3" w:tplc="04090001" w:tentative="1">
-      <w:start w:val="1"/>
-      <w:numFmt w:val="bullet"/>
-      <w:lvlText w:val=""/>
-      <w:lvlJc w:val="left"/>
-      <w:pPr>
-        <w:ind w:left="2880" w:hanging="360"/>
-      </w:pPr>
-      <w:rPr>
-        <w:rFonts w:ascii="Symbol" w:hAnsi="Symbol" w:hint="default"/>
-      </w:rPr>
-    </w:lvl>
-    <w:lvl w:ilvl="4" w:tplc="04090003" w:tentative="1">
-      <w:start w:val="1"/>
-      <w:numFmt w:val="bullet"/>
-      <w:lvlText w:val="o"/>
-      <w:lvlJc w:val="left"/>
-      <w:pPr>
-        <w:ind w:left="3600" w:hanging="360"/>
-      </w:pPr>
-      <w:rPr>
-        <w:rFonts w:ascii="Courier New" w:hAnsi="Courier New" w:cs="Courier New" w:hint="default"/>
-      </w:rPr>
-    </w:lvl>
-    <w:lvl w:ilvl="5" w:tplc="04090005" w:tentative="1">
-      <w:start w:val="1"/>
-      <w:numFmt w:val="bullet"/>
-      <w:lvlText w:val=""/>
-      <w:lvlJc w:val="left"/>
-      <w:pPr>
-        <w:ind w:left="4320" w:hanging="360"/>
-      </w:pPr>
-      <w:rPr>
-        <w:rFonts w:ascii="Wingdings" w:hAnsi="Wingdings" w:hint="default"/>
-      </w:rPr>
-    </w:lvl>
-    <w:lvl w:ilvl="6" w:tplc="04090001" w:tentative="1">
-      <w:start w:val="1"/>
-      <w:numFmt w:val="bullet"/>
-      <w:lvlText w:val=""/>
-      <w:lvlJc w:val="left"/>
-      <w:pPr>
-        <w:ind w:left="5040" w:hanging="360"/>
-      </w:pPr>
-      <w:rPr>
-        <w:rFonts w:ascii="Symbol" w:hAnsi="Symbol" w:hint="default"/>
-      </w:rPr>
-    </w:lvl>
-    <w:lvl w:ilvl="7" w:tplc="04090003" w:tentative="1">
-      <w:start w:val="1"/>
-      <w:numFmt w:val="bullet"/>
-      <w:lvlText w:val="o"/>
-      <w:lvlJc w:val="left"/>
-      <w:pPr>
-        <w:ind w:left="5760" w:hanging="360"/>
-      </w:pPr>
-      <w:rPr>
-        <w:rFonts w:ascii="Courier New" w:hAnsi="Courier New" w:cs="Courier New" w:hint="default"/>
-      </w:rPr>
-    </w:lvl>
-    <w:lvl w:ilvl="8" w:tplc="04090005" w:tentative="1">
-      <w:start w:val="1"/>
-      <w:numFmt w:val="bullet"/>
-      <w:lvlText w:val=""/>
-      <w:lvlJc w:val="left"/>
-      <w:pPr>
-        <w:ind w:left="6480" w:hanging="360"/>
-      </w:pPr>
-      <w:rPr>
-        <w:rFonts w:ascii="Wingdings" w:hAnsi="Wingdings" w:hint="default"/>
-      </w:rPr>
-    </w:lvl>
-  </w:abstractNum>
-  <w:abstractNum w:abstractNumId="4" w15:restartNumberingAfterBreak="0">
-    <w:nsid w:val="376676AF"/>
-    <w:multiLevelType w:val="hybridMultilevel"/>
-    <w:tmpl w:val="DE0E74BA"/>
-    <w:lvl w:ilvl="0" w:tplc="17C4131E">
-      <w:start w:val="1"/>
-      <w:numFmt w:val="bullet"/>
-      <w:lvlText w:val=""/>
-      <w:lvlPicBulletId w:val="3"/>
-      <w:lvlJc w:val="left"/>
-      <w:pPr>
-        <w:ind w:left="720" w:hanging="360"/>
-      </w:pPr>
-      <w:rPr>
-        <w:rFonts w:ascii="Symbol" w:hAnsi="Symbol" w:hint="default"/>
-        <w:color w:val="auto"/>
-      </w:rPr>
-    </w:lvl>
-    <w:lvl w:ilvl="1" w:tplc="04090003" w:tentative="1">
-      <w:start w:val="1"/>
-      <w:numFmt w:val="bullet"/>
-      <w:lvlText w:val="o"/>
-      <w:lvlJc w:val="left"/>
-      <w:pPr>
-        <w:ind w:left="1440" w:hanging="360"/>
-      </w:pPr>
-      <w:rPr>
-        <w:rFonts w:ascii="Courier New" w:hAnsi="Courier New" w:cs="Courier New" w:hint="default"/>
-      </w:rPr>
-    </w:lvl>
-    <w:lvl w:ilvl="2" w:tplc="04090005" w:tentative="1">
-      <w:start w:val="1"/>
-      <w:numFmt w:val="bullet"/>
-      <w:lvlText w:val=""/>
-      <w:lvlJc w:val="left"/>
-      <w:pPr>
-        <w:ind w:left="2160" w:hanging="360"/>
-      </w:pPr>
-      <w:rPr>
-        <w:rFonts w:ascii="Wingdings" w:hAnsi="Wingdings" w:hint="default"/>
-      </w:rPr>
-    </w:lvl>
-    <w:lvl w:ilvl="3" w:tplc="04090001" w:tentative="1">
-      <w:start w:val="1"/>
-      <w:numFmt w:val="bullet"/>
-      <w:lvlText w:val=""/>
-      <w:lvlJc w:val="left"/>
-      <w:pPr>
-        <w:ind w:left="2880" w:hanging="360"/>
-      </w:pPr>
-      <w:rPr>
-        <w:rFonts w:ascii="Symbol" w:hAnsi="Symbol" w:hint="default"/>
-      </w:rPr>
-    </w:lvl>
-    <w:lvl w:ilvl="4" w:tplc="04090003" w:tentative="1">
-      <w:start w:val="1"/>
-      <w:numFmt w:val="bullet"/>
-      <w:lvlText w:val="o"/>
-      <w:lvlJc w:val="left"/>
-      <w:pPr>
-        <w:ind w:left="3600" w:hanging="360"/>
-      </w:pPr>
-      <w:rPr>
-        <w:rFonts w:ascii="Courier New" w:hAnsi="Courier New" w:cs="Courier New" w:hint="default"/>
-      </w:rPr>
-    </w:lvl>
-    <w:lvl w:ilvl="5" w:tplc="04090005" w:tentative="1">
-      <w:start w:val="1"/>
-      <w:numFmt w:val="bullet"/>
-      <w:lvlText w:val=""/>
-      <w:lvlJc w:val="left"/>
-      <w:pPr>
-        <w:ind w:left="4320" w:hanging="360"/>
-      </w:pPr>
-      <w:rPr>
-        <w:rFonts w:ascii="Wingdings" w:hAnsi="Wingdings" w:hint="default"/>
-      </w:rPr>
-    </w:lvl>
-    <w:lvl w:ilvl="6" w:tplc="04090001" w:tentative="1">
-      <w:start w:val="1"/>
-      <w:numFmt w:val="bullet"/>
-      <w:lvlText w:val=""/>
-      <w:lvlJc w:val="left"/>
-      <w:pPr>
-        <w:ind w:left="5040" w:hanging="360"/>
-      </w:pPr>
-      <w:rPr>
-        <w:rFonts w:ascii="Symbol" w:hAnsi="Symbol" w:hint="default"/>
-      </w:rPr>
-    </w:lvl>
-    <w:lvl w:ilvl="7" w:tplc="04090003" w:tentative="1">
-      <w:start w:val="1"/>
-      <w:numFmt w:val="bullet"/>
-      <w:lvlText w:val="o"/>
-      <w:lvlJc w:val="left"/>
-      <w:pPr>
-        <w:ind w:left="5760" w:hanging="360"/>
-      </w:pPr>
-      <w:rPr>
-        <w:rFonts w:ascii="Courier New" w:hAnsi="Courier New" w:cs="Courier New" w:hint="default"/>
-      </w:rPr>
-    </w:lvl>
-    <w:lvl w:ilvl="8" w:tplc="04090005" w:tentative="1">
-      <w:start w:val="1"/>
-      <w:numFmt w:val="bullet"/>
-      <w:lvlText w:val=""/>
-      <w:lvlJc w:val="left"/>
-      <w:pPr>
-        <w:ind w:left="6480" w:hanging="360"/>
-      </w:pPr>
-      <w:rPr>
-        <w:rFonts w:ascii="Wingdings" w:hAnsi="Wingdings" w:hint="default"/>
-      </w:rPr>
-    </w:lvl>
-  </w:abstractNum>
-  <w:abstractNum w:abstractNumId="5" w15:restartNumberingAfterBreak="0">
-    <w:nsid w:val="3C110A0A"/>
-    <w:multiLevelType w:val="hybridMultilevel"/>
-    <w:tmpl w:val="9544CE94"/>
-    <w:lvl w:ilvl="0" w:tplc="04090001">
-      <w:start w:val="1"/>
-      <w:numFmt w:val="bullet"/>
-      <w:lvlText w:val=""/>
-      <w:lvlJc w:val="left"/>
-      <w:pPr>
-        <w:tabs>
-          <w:tab w:val="num" w:pos="720"/>
-        </w:tabs>
-        <w:ind w:left="720" w:hanging="360"/>
-      </w:pPr>
-      <w:rPr>
-        <w:rFonts w:ascii="Symbol" w:hAnsi="Symbol" w:hint="default"/>
-      </w:rPr>
-    </w:lvl>
-    <w:lvl w:ilvl="1" w:tplc="A15CD69E" w:tentative="1">
-      <w:start w:val="1"/>
-      <w:numFmt w:val="bullet"/>
-      <w:lvlText w:val=""/>
-      <w:lvlJc w:val="left"/>
-      <w:pPr>
-        <w:tabs>
-          <w:tab w:val="num" w:pos="1440"/>
-        </w:tabs>
-        <w:ind w:left="1440" w:hanging="360"/>
-      </w:pPr>
-      <w:rPr>
-        <w:rFonts w:ascii="Symbol" w:hAnsi="Symbol" w:hint="default"/>
-      </w:rPr>
-    </w:lvl>
-    <w:lvl w:ilvl="2" w:tplc="1E7AA76C" w:tentative="1">
-      <w:start w:val="1"/>
-      <w:numFmt w:val="bullet"/>
-      <w:lvlText w:val=""/>
-      <w:lvlJc w:val="left"/>
-      <w:pPr>
-        <w:tabs>
-          <w:tab w:val="num" w:pos="2160"/>
-        </w:tabs>
-        <w:ind w:left="2160" w:hanging="360"/>
-      </w:pPr>
-      <w:rPr>
-        <w:rFonts w:ascii="Symbol" w:hAnsi="Symbol" w:hint="default"/>
-      </w:rPr>
-    </w:lvl>
-    <w:lvl w:ilvl="3" w:tplc="6EF670E8" w:tentative="1">
-      <w:start w:val="1"/>
-      <w:numFmt w:val="bullet"/>
-      <w:lvlText w:val=""/>
-      <w:lvlJc w:val="left"/>
-      <w:pPr>
-        <w:tabs>
-          <w:tab w:val="num" w:pos="2880"/>
-        </w:tabs>
-        <w:ind w:left="2880" w:hanging="360"/>
-      </w:pPr>
-      <w:rPr>
-        <w:rFonts w:ascii="Symbol" w:hAnsi="Symbol" w:hint="default"/>
-      </w:rPr>
-    </w:lvl>
-    <w:lvl w:ilvl="4" w:tplc="DCAE861E" w:tentative="1">
-      <w:start w:val="1"/>
-      <w:numFmt w:val="bullet"/>
-      <w:lvlText w:val=""/>
-      <w:lvlJc w:val="left"/>
-      <w:pPr>
-        <w:tabs>
-          <w:tab w:val="num" w:pos="3600"/>
-        </w:tabs>
-        <w:ind w:left="3600" w:hanging="360"/>
-      </w:pPr>
-      <w:rPr>
-        <w:rFonts w:ascii="Symbol" w:hAnsi="Symbol" w:hint="default"/>
-      </w:rPr>
-    </w:lvl>
-    <w:lvl w:ilvl="5" w:tplc="BFFEFA0C" w:tentative="1">
-      <w:start w:val="1"/>
-      <w:numFmt w:val="bullet"/>
-      <w:lvlText w:val=""/>
-      <w:lvlJc w:val="left"/>
-      <w:pPr>
-        <w:tabs>
-          <w:tab w:val="num" w:pos="4320"/>
-        </w:tabs>
-        <w:ind w:left="4320" w:hanging="360"/>
-      </w:pPr>
-      <w:rPr>
-        <w:rFonts w:ascii="Symbol" w:hAnsi="Symbol" w:hint="default"/>
-      </w:rPr>
-    </w:lvl>
-    <w:lvl w:ilvl="6" w:tplc="3656D6AC" w:tentative="1">
-      <w:start w:val="1"/>
-      <w:numFmt w:val="bullet"/>
-      <w:lvlText w:val=""/>
-      <w:lvlJc w:val="left"/>
-      <w:pPr>
-        <w:tabs>
-          <w:tab w:val="num" w:pos="5040"/>
-        </w:tabs>
-        <w:ind w:left="5040" w:hanging="360"/>
-      </w:pPr>
-      <w:rPr>
-        <w:rFonts w:ascii="Symbol" w:hAnsi="Symbol" w:hint="default"/>
-      </w:rPr>
-    </w:lvl>
-    <w:lvl w:ilvl="7" w:tplc="25266A20" w:tentative="1">
-      <w:start w:val="1"/>
-      <w:numFmt w:val="bullet"/>
-      <w:lvlText w:val=""/>
-      <w:lvlJc w:val="left"/>
-      <w:pPr>
-        <w:tabs>
-          <w:tab w:val="num" w:pos="5760"/>
-        </w:tabs>
-        <w:ind w:left="5760" w:hanging="360"/>
-      </w:pPr>
-      <w:rPr>
-        <w:rFonts w:ascii="Symbol" w:hAnsi="Symbol" w:hint="default"/>
-      </w:rPr>
-    </w:lvl>
-    <w:lvl w:ilvl="8" w:tplc="ABF214DC" w:tentative="1">
-      <w:start w:val="1"/>
-      <w:numFmt w:val="bullet"/>
-      <w:lvlText w:val=""/>
-      <w:lvlJc w:val="left"/>
-      <w:pPr>
-        <w:tabs>
-          <w:tab w:val="num" w:pos="6480"/>
-        </w:tabs>
-        <w:ind w:left="6480" w:hanging="360"/>
-      </w:pPr>
-      <w:rPr>
-        <w:rFonts w:ascii="Symbol" w:hAnsi="Symbol" w:hint="default"/>
-      </w:rPr>
-    </w:lvl>
-  </w:abstractNum>
-  <w:abstractNum w:abstractNumId="6" w15:restartNumberingAfterBreak="0">
-    <w:nsid w:val="3F4C0261"/>
-    <w:multiLevelType w:val="hybridMultilevel"/>
-    <w:tmpl w:val="6B16C3D2"/>
-    <w:lvl w:ilvl="0" w:tplc="CCF69E00">
-      <w:start w:val="1"/>
-      <w:numFmt w:val="bullet"/>
-      <w:lvlText w:val="▪"/>
-      <w:lvlPicBulletId w:val="1"/>
-      <w:lvlJc w:val="left"/>
-      <w:pPr>
-        <w:tabs>
-          <w:tab w:val="num" w:pos="720"/>
-        </w:tabs>
-        <w:ind w:left="720" w:hanging="360"/>
-      </w:pPr>
-      <w:rPr>
-        <w:rFonts w:ascii="Calibri" w:eastAsia="Calibri" w:hAnsi="Calibri" w:cs="Calibri" w:hint="default"/>
-        <w:b w:val="0"/>
-        <w:i w:val="0"/>
-        <w:strike w:val="0"/>
-        <w:dstrike w:val="0"/>
-        <w:color w:val="17365D"/>
-        <w:sz w:val="22"/>
-        <w:szCs w:val="22"/>
-        <w:u w:val="none" w:color="000000"/>
-        <w:bdr w:val="none" w:sz="0" w:space="0" w:color="auto"/>
-        <w:shd w:val="clear" w:color="auto" w:fill="auto"/>
-        <w:vertAlign w:val="baseline"/>
-      </w:rPr>
-    </w:lvl>
-    <w:lvl w:ilvl="1" w:tplc="04090003" w:tentative="1">
-      <w:start w:val="1"/>
-      <w:numFmt w:val="bullet"/>
-      <w:lvlText w:val="o"/>
-      <w:lvlJc w:val="left"/>
-      <w:pPr>
-        <w:ind w:left="1440" w:hanging="360"/>
-      </w:pPr>
-      <w:rPr>
-        <w:rFonts w:ascii="Courier New" w:hAnsi="Courier New" w:cs="Courier New" w:hint="default"/>
-      </w:rPr>
-    </w:lvl>
-    <w:lvl w:ilvl="2" w:tplc="04090005" w:tentative="1">
-      <w:start w:val="1"/>
-      <w:numFmt w:val="bullet"/>
-      <w:lvlText w:val=""/>
-      <w:lvlJc w:val="left"/>
-      <w:pPr>
-        <w:ind w:left="2160" w:hanging="360"/>
-      </w:pPr>
-      <w:rPr>
-        <w:rFonts w:ascii="Wingdings" w:hAnsi="Wingdings" w:hint="default"/>
-      </w:rPr>
-    </w:lvl>
-    <w:lvl w:ilvl="3" w:tplc="04090001" w:tentative="1">
-      <w:start w:val="1"/>
-      <w:numFmt w:val="bullet"/>
-      <w:lvlText w:val=""/>
-      <w:lvlJc w:val="left"/>
-      <w:pPr>
-        <w:ind w:left="2880" w:hanging="360"/>
-      </w:pPr>
-      <w:rPr>
-        <w:rFonts w:ascii="Symbol" w:hAnsi="Symbol" w:hint="default"/>
-      </w:rPr>
-    </w:lvl>
-    <w:lvl w:ilvl="4" w:tplc="04090003" w:tentative="1">
-      <w:start w:val="1"/>
-      <w:numFmt w:val="bullet"/>
-      <w:lvlText w:val="o"/>
-      <w:lvlJc w:val="left"/>
-      <w:pPr>
-        <w:ind w:left="3600" w:hanging="360"/>
-      </w:pPr>
-      <w:rPr>
-        <w:rFonts w:ascii="Courier New" w:hAnsi="Courier New" w:cs="Courier New" w:hint="default"/>
-      </w:rPr>
-    </w:lvl>
-    <w:lvl w:ilvl="5" w:tplc="04090005" w:tentative="1">
-      <w:start w:val="1"/>
-      <w:numFmt w:val="bullet"/>
-      <w:lvlText w:val=""/>
-      <w:lvlJc w:val="left"/>
-      <w:pPr>
-        <w:ind w:left="4320" w:hanging="360"/>
-      </w:pPr>
-      <w:rPr>
-        <w:rFonts w:ascii="Wingdings" w:hAnsi="Wingdings" w:hint="default"/>
-      </w:rPr>
-    </w:lvl>
-    <w:lvl w:ilvl="6" w:tplc="04090001" w:tentative="1">
-      <w:start w:val="1"/>
-      <w:numFmt w:val="bullet"/>
-      <w:lvlText w:val=""/>
-      <w:lvlJc w:val="left"/>
-      <w:pPr>
-        <w:ind w:left="5040" w:hanging="360"/>
-      </w:pPr>
-      <w:rPr>
-        <w:rFonts w:ascii="Symbol" w:hAnsi="Symbol" w:hint="default"/>
-      </w:rPr>
-    </w:lvl>
-    <w:lvl w:ilvl="7" w:tplc="04090003" w:tentative="1">
-      <w:start w:val="1"/>
-      <w:numFmt w:val="bullet"/>
-      <w:lvlText w:val="o"/>
-      <w:lvlJc w:val="left"/>
-      <w:pPr>
-        <w:ind w:left="5760" w:hanging="360"/>
-      </w:pPr>
-      <w:rPr>
-        <w:rFonts w:ascii="Courier New" w:hAnsi="Courier New" w:cs="Courier New" w:hint="default"/>
-      </w:rPr>
-    </w:lvl>
-    <w:lvl w:ilvl="8" w:tplc="04090005" w:tentative="1">
-      <w:start w:val="1"/>
-      <w:numFmt w:val="bullet"/>
-      <w:lvlText w:val=""/>
-      <w:lvlJc w:val="left"/>
-      <w:pPr>
-        <w:ind w:left="6480" w:hanging="360"/>
-      </w:pPr>
-      <w:rPr>
-        <w:rFonts w:ascii="Wingdings" w:hAnsi="Wingdings" w:hint="default"/>
-      </w:rPr>
-    </w:lvl>
-  </w:abstractNum>
-  <w:abstractNum w:abstractNumId="7" w15:restartNumberingAfterBreak="0">
-    <w:nsid w:val="501D3EA4"/>
-    <w:multiLevelType w:val="hybridMultilevel"/>
-    <w:tmpl w:val="9320A7EC"/>
-    <w:lvl w:ilvl="0" w:tplc="FE383EA2">
-      <w:start w:val="1"/>
-      <w:numFmt w:val="bullet"/>
-      <w:lvlText w:val=""/>
-      <w:lvlPicBulletId w:val="1"/>
-      <w:lvlJc w:val="left"/>
-      <w:pPr>
-        <w:ind w:left="720" w:hanging="360"/>
-      </w:pPr>
-      <w:rPr>
-        <w:rFonts w:ascii="Symbol" w:hAnsi="Symbol" w:hint="default"/>
-        <w:color w:val="auto"/>
-      </w:rPr>
-    </w:lvl>
-    <w:lvl w:ilvl="1" w:tplc="04090003" w:tentative="1">
-      <w:start w:val="1"/>
-      <w:numFmt w:val="bullet"/>
-      <w:lvlText w:val="o"/>
-      <w:lvlJc w:val="left"/>
-      <w:pPr>
-        <w:ind w:left="1440" w:hanging="360"/>
-      </w:pPr>
-      <w:rPr>
-        <w:rFonts w:ascii="Courier New" w:hAnsi="Courier New" w:cs="Courier New" w:hint="default"/>
-      </w:rPr>
-    </w:lvl>
-    <w:lvl w:ilvl="2" w:tplc="04090005" w:tentative="1">
-      <w:start w:val="1"/>
-      <w:numFmt w:val="bullet"/>
-      <w:lvlText w:val=""/>
-      <w:lvlJc w:val="left"/>
-      <w:pPr>
-        <w:ind w:left="2160" w:hanging="360"/>
-      </w:pPr>
-      <w:rPr>
-        <w:rFonts w:ascii="Wingdings" w:hAnsi="Wingdings" w:hint="default"/>
-      </w:rPr>
-    </w:lvl>
-    <w:lvl w:ilvl="3" w:tplc="04090001" w:tentative="1">
-      <w:start w:val="1"/>
-      <w:numFmt w:val="bullet"/>
-      <w:lvlText w:val=""/>
-      <w:lvlJc w:val="left"/>
-      <w:pPr>
-        <w:ind w:left="2880" w:hanging="360"/>
-      </w:pPr>
-      <w:rPr>
-        <w:rFonts w:ascii="Symbol" w:hAnsi="Symbol" w:hint="default"/>
-      </w:rPr>
-    </w:lvl>
-    <w:lvl w:ilvl="4" w:tplc="04090003" w:tentative="1">
-      <w:start w:val="1"/>
-      <w:numFmt w:val="bullet"/>
-      <w:lvlText w:val="o"/>
-      <w:lvlJc w:val="left"/>
-      <w:pPr>
-        <w:ind w:left="3600" w:hanging="360"/>
-      </w:pPr>
-      <w:rPr>
-        <w:rFonts w:ascii="Courier New" w:hAnsi="Courier New" w:cs="Courier New" w:hint="default"/>
-      </w:rPr>
-    </w:lvl>
-    <w:lvl w:ilvl="5" w:tplc="04090005" w:tentative="1">
-      <w:start w:val="1"/>
-      <w:numFmt w:val="bullet"/>
-      <w:lvlText w:val=""/>
-      <w:lvlJc w:val="left"/>
-      <w:pPr>
-        <w:ind w:left="4320" w:hanging="360"/>
-      </w:pPr>
-      <w:rPr>
-        <w:rFonts w:ascii="Wingdings" w:hAnsi="Wingdings" w:hint="default"/>
-      </w:rPr>
-    </w:lvl>
-    <w:lvl w:ilvl="6" w:tplc="04090001" w:tentative="1">
-      <w:start w:val="1"/>
-      <w:numFmt w:val="bullet"/>
-      <w:lvlText w:val=""/>
-      <w:lvlJc w:val="left"/>
-      <w:pPr>
-        <w:ind w:left="5040" w:hanging="360"/>
-      </w:pPr>
-      <w:rPr>
-        <w:rFonts w:ascii="Symbol" w:hAnsi="Symbol" w:hint="default"/>
-      </w:rPr>
-    </w:lvl>
-    <w:lvl w:ilvl="7" w:tplc="04090003" w:tentative="1">
-      <w:start w:val="1"/>
-      <w:numFmt w:val="bullet"/>
-      <w:lvlText w:val="o"/>
-      <w:lvlJc w:val="left"/>
-      <w:pPr>
-        <w:ind w:left="5760" w:hanging="360"/>
-      </w:pPr>
-      <w:rPr>
-        <w:rFonts w:ascii="Courier New" w:hAnsi="Courier New" w:cs="Courier New" w:hint="default"/>
-      </w:rPr>
-    </w:lvl>
-    <w:lvl w:ilvl="8" w:tplc="04090005" w:tentative="1">
-      <w:start w:val="1"/>
-      <w:numFmt w:val="bullet"/>
-      <w:lvlText w:val=""/>
-      <w:lvlJc w:val="left"/>
-      <w:pPr>
-        <w:ind w:left="6480" w:hanging="360"/>
-      </w:pPr>
-      <w:rPr>
-        <w:rFonts w:ascii="Wingdings" w:hAnsi="Wingdings" w:hint="default"/>
-      </w:rPr>
-    </w:lvl>
-  </w:abstractNum>
-  <w:abstractNum w:abstractNumId="8" w15:restartNumberingAfterBreak="0">
-    <w:nsid w:val="5C20034A"/>
-    <w:multiLevelType w:val="hybridMultilevel"/>
-    <w:tmpl w:val="DA940FE0"/>
-    <w:lvl w:ilvl="0" w:tplc="764CB9F2">
-      <w:start w:val="1"/>
-      <w:numFmt w:val="bullet"/>
-      <w:lvlText w:val=""/>
-      <w:lvlPicBulletId w:val="0"/>
-      <w:lvlJc w:val="left"/>
-      <w:pPr>
-        <w:tabs>
-          <w:tab w:val="num" w:pos="720"/>
-        </w:tabs>
-        <w:ind w:left="720" w:hanging="360"/>
-      </w:pPr>
-      <w:rPr>
-        <w:rFonts w:ascii="Symbol" w:hAnsi="Symbol" w:hint="default"/>
-      </w:rPr>
-    </w:lvl>
-    <w:lvl w:ilvl="1" w:tplc="094AA2C4" w:tentative="1">
-      <w:start w:val="1"/>
-      <w:numFmt w:val="bullet"/>
-      <w:lvlText w:val=""/>
-      <w:lvlJc w:val="left"/>
-      <w:pPr>
-        <w:tabs>
-          <w:tab w:val="num" w:pos="1440"/>
-        </w:tabs>
-        <w:ind w:left="1440" w:hanging="360"/>
-      </w:pPr>
-      <w:rPr>
-        <w:rFonts w:ascii="Symbol" w:hAnsi="Symbol" w:hint="default"/>
-      </w:rPr>
-    </w:lvl>
-    <w:lvl w:ilvl="2" w:tplc="C4687D58" w:tentative="1">
-      <w:start w:val="1"/>
-      <w:numFmt w:val="bullet"/>
-      <w:lvlText w:val=""/>
-      <w:lvlJc w:val="left"/>
-      <w:pPr>
-        <w:tabs>
-          <w:tab w:val="num" w:pos="2160"/>
-        </w:tabs>
-        <w:ind w:left="2160" w:hanging="360"/>
-      </w:pPr>
-      <w:rPr>
-        <w:rFonts w:ascii="Symbol" w:hAnsi="Symbol" w:hint="default"/>
-      </w:rPr>
-    </w:lvl>
-    <w:lvl w:ilvl="3" w:tplc="1D9896A0" w:tentative="1">
-      <w:start w:val="1"/>
-      <w:numFmt w:val="bullet"/>
-      <w:lvlText w:val=""/>
-      <w:lvlJc w:val="left"/>
-      <w:pPr>
-        <w:tabs>
-          <w:tab w:val="num" w:pos="2880"/>
-        </w:tabs>
-        <w:ind w:left="2880" w:hanging="360"/>
-      </w:pPr>
-      <w:rPr>
-        <w:rFonts w:ascii="Symbol" w:hAnsi="Symbol" w:hint="default"/>
-      </w:rPr>
-    </w:lvl>
-    <w:lvl w:ilvl="4" w:tplc="229C27D2" w:tentative="1">
-      <w:start w:val="1"/>
-      <w:numFmt w:val="bullet"/>
-      <w:lvlText w:val=""/>
-      <w:lvlJc w:val="left"/>
-      <w:pPr>
-        <w:tabs>
-          <w:tab w:val="num" w:pos="3600"/>
-        </w:tabs>
-        <w:ind w:left="3600" w:hanging="360"/>
-      </w:pPr>
-      <w:rPr>
-        <w:rFonts w:ascii="Symbol" w:hAnsi="Symbol" w:hint="default"/>
-      </w:rPr>
-    </w:lvl>
-    <w:lvl w:ilvl="5" w:tplc="EA707332" w:tentative="1">
-      <w:start w:val="1"/>
-      <w:numFmt w:val="bullet"/>
-      <w:lvlText w:val=""/>
-      <w:lvlJc w:val="left"/>
-      <w:pPr>
-        <w:tabs>
-          <w:tab w:val="num" w:pos="4320"/>
-        </w:tabs>
-        <w:ind w:left="4320" w:hanging="360"/>
-      </w:pPr>
-      <w:rPr>
-        <w:rFonts w:ascii="Symbol" w:hAnsi="Symbol" w:hint="default"/>
-      </w:rPr>
-    </w:lvl>
-    <w:lvl w:ilvl="6" w:tplc="AE76835A" w:tentative="1">
-      <w:start w:val="1"/>
-      <w:numFmt w:val="bullet"/>
-      <w:lvlText w:val=""/>
-      <w:lvlJc w:val="left"/>
-      <w:pPr>
-        <w:tabs>
-          <w:tab w:val="num" w:pos="5040"/>
-        </w:tabs>
-        <w:ind w:left="5040" w:hanging="360"/>
-      </w:pPr>
-      <w:rPr>
-        <w:rFonts w:ascii="Symbol" w:hAnsi="Symbol" w:hint="default"/>
-      </w:rPr>
-    </w:lvl>
-    <w:lvl w:ilvl="7" w:tplc="AEDA85DA" w:tentative="1">
-      <w:start w:val="1"/>
-      <w:numFmt w:val="bullet"/>
-      <w:lvlText w:val=""/>
-      <w:lvlJc w:val="left"/>
-      <w:pPr>
-        <w:tabs>
-          <w:tab w:val="num" w:pos="5760"/>
-        </w:tabs>
-        <w:ind w:left="5760" w:hanging="360"/>
-      </w:pPr>
-      <w:rPr>
-        <w:rFonts w:ascii="Symbol" w:hAnsi="Symbol" w:hint="default"/>
-      </w:rPr>
-    </w:lvl>
-    <w:lvl w:ilvl="8" w:tplc="625A8DC6" w:tentative="1">
-      <w:start w:val="1"/>
-      <w:numFmt w:val="bullet"/>
-      <w:lvlText w:val=""/>
-      <w:lvlJc w:val="left"/>
-      <w:pPr>
-        <w:tabs>
-          <w:tab w:val="num" w:pos="6480"/>
-        </w:tabs>
-        <w:ind w:left="6480" w:hanging="360"/>
-      </w:pPr>
-      <w:rPr>
-        <w:rFonts w:ascii="Symbol" w:hAnsi="Symbol" w:hint="default"/>
-      </w:rPr>
-    </w:lvl>
-  </w:abstractNum>
-  <w:abstractNum w:abstractNumId="9" w15:restartNumberingAfterBreak="0">
-    <w:nsid w:val="61E563C0"/>
-    <w:multiLevelType w:val="hybridMultilevel"/>
-    <w:tmpl w:val="0A8ABE90"/>
-    <w:lvl w:ilvl="0" w:tplc="1DEAE884">
-      <w:start w:val="1"/>
-      <w:numFmt w:val="bullet"/>
-      <w:lvlText w:val=""/>
-      <w:lvlPicBulletId w:val="0"/>
-      <w:lvlJc w:val="left"/>
-      <w:pPr>
-        <w:tabs>
-          <w:tab w:val="num" w:pos="720"/>
-        </w:tabs>
-        <w:ind w:left="720" w:hanging="360"/>
-      </w:pPr>
-      <w:rPr>
-        <w:rFonts w:ascii="Symbol" w:hAnsi="Symbol" w:hint="default"/>
-      </w:rPr>
-    </w:lvl>
-    <w:lvl w:ilvl="1" w:tplc="A15CD69E" w:tentative="1">
-      <w:start w:val="1"/>
-      <w:numFmt w:val="bullet"/>
-      <w:lvlText w:val=""/>
-      <w:lvlJc w:val="left"/>
-      <w:pPr>
-        <w:tabs>
-          <w:tab w:val="num" w:pos="1440"/>
-        </w:tabs>
-        <w:ind w:left="1440" w:hanging="360"/>
-      </w:pPr>
-      <w:rPr>
-        <w:rFonts w:ascii="Symbol" w:hAnsi="Symbol" w:hint="default"/>
-      </w:rPr>
-    </w:lvl>
-    <w:lvl w:ilvl="2" w:tplc="1E7AA76C" w:tentative="1">
-      <w:start w:val="1"/>
-      <w:numFmt w:val="bullet"/>
-      <w:lvlText w:val=""/>
-      <w:lvlJc w:val="left"/>
-      <w:pPr>
-        <w:tabs>
-          <w:tab w:val="num" w:pos="2160"/>
-        </w:tabs>
-        <w:ind w:left="2160" w:hanging="360"/>
-      </w:pPr>
-      <w:rPr>
-        <w:rFonts w:ascii="Symbol" w:hAnsi="Symbol" w:hint="default"/>
-      </w:rPr>
-    </w:lvl>
-    <w:lvl w:ilvl="3" w:tplc="6EF670E8" w:tentative="1">
-      <w:start w:val="1"/>
-      <w:numFmt w:val="bullet"/>
-      <w:lvlText w:val=""/>
-      <w:lvlJc w:val="left"/>
-      <w:pPr>
-        <w:tabs>
-          <w:tab w:val="num" w:pos="2880"/>
-        </w:tabs>
-        <w:ind w:left="2880" w:hanging="360"/>
-      </w:pPr>
-      <w:rPr>
-        <w:rFonts w:ascii="Symbol" w:hAnsi="Symbol" w:hint="default"/>
-      </w:rPr>
-    </w:lvl>
-    <w:lvl w:ilvl="4" w:tplc="DCAE861E" w:tentative="1">
-      <w:start w:val="1"/>
-      <w:numFmt w:val="bullet"/>
-      <w:lvlText w:val=""/>
-      <w:lvlJc w:val="left"/>
-      <w:pPr>
-        <w:tabs>
-          <w:tab w:val="num" w:pos="3600"/>
-        </w:tabs>
-        <w:ind w:left="3600" w:hanging="360"/>
-      </w:pPr>
-      <w:rPr>
-        <w:rFonts w:ascii="Symbol" w:hAnsi="Symbol" w:hint="default"/>
-      </w:rPr>
-    </w:lvl>
-    <w:lvl w:ilvl="5" w:tplc="BFFEFA0C" w:tentative="1">
-      <w:start w:val="1"/>
-      <w:numFmt w:val="bullet"/>
-      <w:lvlText w:val=""/>
-      <w:lvlJc w:val="left"/>
-      <w:pPr>
-        <w:tabs>
-          <w:tab w:val="num" w:pos="4320"/>
-        </w:tabs>
-        <w:ind w:left="4320" w:hanging="360"/>
-      </w:pPr>
-      <w:rPr>
-        <w:rFonts w:ascii="Symbol" w:hAnsi="Symbol" w:hint="default"/>
-      </w:rPr>
-    </w:lvl>
-    <w:lvl w:ilvl="6" w:tplc="3656D6AC" w:tentative="1">
-      <w:start w:val="1"/>
-      <w:numFmt w:val="bullet"/>
-      <w:lvlText w:val=""/>
-      <w:lvlJc w:val="left"/>
-      <w:pPr>
-        <w:tabs>
-          <w:tab w:val="num" w:pos="5040"/>
-        </w:tabs>
-        <w:ind w:left="5040" w:hanging="360"/>
-      </w:pPr>
-      <w:rPr>
-        <w:rFonts w:ascii="Symbol" w:hAnsi="Symbol" w:hint="default"/>
-      </w:rPr>
-    </w:lvl>
-    <w:lvl w:ilvl="7" w:tplc="25266A20" w:tentative="1">
-      <w:start w:val="1"/>
-      <w:numFmt w:val="bullet"/>
-      <w:lvlText w:val=""/>
-      <w:lvlJc w:val="left"/>
-      <w:pPr>
-        <w:tabs>
-          <w:tab w:val="num" w:pos="5760"/>
-        </w:tabs>
-        <w:ind w:left="5760" w:hanging="360"/>
-      </w:pPr>
-      <w:rPr>
-        <w:rFonts w:ascii="Symbol" w:hAnsi="Symbol" w:hint="default"/>
-      </w:rPr>
-    </w:lvl>
-    <w:lvl w:ilvl="8" w:tplc="ABF214DC" w:tentative="1">
-      <w:start w:val="1"/>
-      <w:numFmt w:val="bullet"/>
-      <w:lvlText w:val=""/>
-      <w:lvlJc w:val="left"/>
-      <w:pPr>
-        <w:tabs>
-          <w:tab w:val="num" w:pos="6480"/>
-        </w:tabs>
-        <w:ind w:left="6480" w:hanging="360"/>
-      </w:pPr>
-      <w:rPr>
-        <w:rFonts w:ascii="Symbol" w:hAnsi="Symbol" w:hint="default"/>
-      </w:rPr>
-    </w:lvl>
-  </w:abstractNum>
-  <w:abstractNum w:abstractNumId="10" w15:restartNumberingAfterBreak="0">
-    <w:nsid w:val="62D4341C"/>
-    <w:multiLevelType w:val="hybridMultilevel"/>
-    <w:tmpl w:val="0E9A7F24"/>
-    <w:lvl w:ilvl="0" w:tplc="BFDC1644">
-      <w:start w:val="1"/>
-      <w:numFmt w:val="bullet"/>
-      <w:lvlText w:val=""/>
-      <w:lvlPicBulletId w:val="2"/>
-      <w:lvlJc w:val="left"/>
-      <w:pPr>
-        <w:ind w:left="720" w:hanging="360"/>
-      </w:pPr>
-      <w:rPr>
-        <w:rFonts w:ascii="Symbol" w:hAnsi="Symbol" w:hint="default"/>
-        <w:color w:val="auto"/>
-      </w:rPr>
-    </w:lvl>
-    <w:lvl w:ilvl="1" w:tplc="04090003" w:tentative="1">
-      <w:start w:val="1"/>
-      <w:numFmt w:val="bullet"/>
-      <w:lvlText w:val="o"/>
-      <w:lvlJc w:val="left"/>
-      <w:pPr>
-        <w:ind w:left="1440" w:hanging="360"/>
-      </w:pPr>
-      <w:rPr>
-        <w:rFonts w:ascii="Courier New" w:hAnsi="Courier New" w:cs="Courier New" w:hint="default"/>
-      </w:rPr>
-    </w:lvl>
-    <w:lvl w:ilvl="2" w:tplc="04090005" w:tentative="1">
-      <w:start w:val="1"/>
-      <w:numFmt w:val="bullet"/>
-      <w:lvlText w:val=""/>
-      <w:lvlJc w:val="left"/>
-      <w:pPr>
-        <w:ind w:left="2160" w:hanging="360"/>
-      </w:pPr>
-      <w:rPr>
-        <w:rFonts w:ascii="Wingdings" w:hAnsi="Wingdings" w:hint="default"/>
-      </w:rPr>
-    </w:lvl>
-    <w:lvl w:ilvl="3" w:tplc="04090001" w:tentative="1">
-      <w:start w:val="1"/>
-      <w:numFmt w:val="bullet"/>
-      <w:lvlText w:val=""/>
-      <w:lvlJc w:val="left"/>
-      <w:pPr>
-        <w:ind w:left="2880" w:hanging="360"/>
-      </w:pPr>
-      <w:rPr>
-        <w:rFonts w:ascii="Symbol" w:hAnsi="Symbol" w:hint="default"/>
-      </w:rPr>
-    </w:lvl>
-    <w:lvl w:ilvl="4" w:tplc="04090003" w:tentative="1">
-      <w:start w:val="1"/>
-      <w:numFmt w:val="bullet"/>
-      <w:lvlText w:val="o"/>
-      <w:lvlJc w:val="left"/>
-      <w:pPr>
-        <w:ind w:left="3600" w:hanging="360"/>
-      </w:pPr>
-      <w:rPr>
-        <w:rFonts w:ascii="Courier New" w:hAnsi="Courier New" w:cs="Courier New" w:hint="default"/>
-      </w:rPr>
-    </w:lvl>
-    <w:lvl w:ilvl="5" w:tplc="04090005" w:tentative="1">
-      <w:start w:val="1"/>
-      <w:numFmt w:val="bullet"/>
-      <w:lvlText w:val=""/>
-      <w:lvlJc w:val="left"/>
-      <w:pPr>
-        <w:ind w:left="4320" w:hanging="360"/>
-      </w:pPr>
-      <w:rPr>
-        <w:rFonts w:ascii="Wingdings" w:hAnsi="Wingdings" w:hint="default"/>
-      </w:rPr>
-    </w:lvl>
-    <w:lvl w:ilvl="6" w:tplc="04090001" w:tentative="1">
-      <w:start w:val="1"/>
-      <w:numFmt w:val="bullet"/>
-      <w:lvlText w:val=""/>
-      <w:lvlJc w:val="left"/>
-      <w:pPr>
-        <w:ind w:left="5040" w:hanging="360"/>
-      </w:pPr>
-      <w:rPr>
-        <w:rFonts w:ascii="Symbol" w:hAnsi="Symbol" w:hint="default"/>
-      </w:rPr>
-    </w:lvl>
-    <w:lvl w:ilvl="7" w:tplc="04090003" w:tentative="1">
-      <w:start w:val="1"/>
-      <w:numFmt w:val="bullet"/>
-      <w:lvlText w:val="o"/>
-      <w:lvlJc w:val="left"/>
-      <w:pPr>
-        <w:ind w:left="5760" w:hanging="360"/>
-      </w:pPr>
-      <w:rPr>
-        <w:rFonts w:ascii="Courier New" w:hAnsi="Courier New" w:cs="Courier New" w:hint="default"/>
-      </w:rPr>
-    </w:lvl>
-    <w:lvl w:ilvl="8" w:tplc="04090005" w:tentative="1">
-      <w:start w:val="1"/>
-      <w:numFmt w:val="bullet"/>
-      <w:lvlText w:val=""/>
-      <w:lvlJc w:val="left"/>
-      <w:pPr>
-        <w:ind w:left="6480" w:hanging="360"/>
-      </w:pPr>
-      <w:rPr>
-        <w:rFonts w:ascii="Wingdings" w:hAnsi="Wingdings" w:hint="default"/>
-      </w:rPr>
-    </w:lvl>
-  </w:abstractNum>
-  <w:abstractNum w:abstractNumId="11" w15:restartNumberingAfterBreak="0">
-    <w:nsid w:val="785C432A"/>
-    <w:multiLevelType w:val="hybridMultilevel"/>
-    <w:tmpl w:val="B20E7808"/>
-    <w:lvl w:ilvl="0" w:tplc="764CB9F2">
-      <w:start w:val="1"/>
-      <w:numFmt w:val="bullet"/>
-      <w:lvlText w:val=""/>
-      <w:lvlPicBulletId w:val="0"/>
-      <w:lvlJc w:val="left"/>
-      <w:pPr>
-        <w:ind w:left="720" w:hanging="360"/>
-      </w:pPr>
-      <w:rPr>
-        <w:rFonts w:ascii="Symbol" w:hAnsi="Symbol" w:hint="default"/>
-      </w:rPr>
-    </w:lvl>
-    <w:lvl w:ilvl="1" w:tplc="04090003" w:tentative="1">
-      <w:start w:val="1"/>
-      <w:numFmt w:val="bullet"/>
-      <w:lvlText w:val="o"/>
-      <w:lvlJc w:val="left"/>
-      <w:pPr>
-        <w:ind w:left="1440" w:hanging="360"/>
-      </w:pPr>
-      <w:rPr>
-        <w:rFonts w:ascii="Courier New" w:hAnsi="Courier New" w:cs="Courier New" w:hint="default"/>
-      </w:rPr>
-    </w:lvl>
-    <w:lvl w:ilvl="2" w:tplc="04090005" w:tentative="1">
-      <w:start w:val="1"/>
-      <w:numFmt w:val="bullet"/>
-      <w:lvlText w:val=""/>
-      <w:lvlJc w:val="left"/>
-      <w:pPr>
-        <w:ind w:left="2160" w:hanging="360"/>
-      </w:pPr>
-      <w:rPr>
-        <w:rFonts w:ascii="Wingdings" w:hAnsi="Wingdings" w:hint="default"/>
-      </w:rPr>
-    </w:lvl>
-    <w:lvl w:ilvl="3" w:tplc="04090001" w:tentative="1">
-      <w:start w:val="1"/>
-      <w:numFmt w:val="bullet"/>
-      <w:lvlText w:val=""/>
-      <w:lvlJc w:val="left"/>
-      <w:pPr>
-        <w:ind w:left="2880" w:hanging="360"/>
-      </w:pPr>
-      <w:rPr>
-        <w:rFonts w:ascii="Symbol" w:hAnsi="Symbol" w:hint="default"/>
-      </w:rPr>
-    </w:lvl>
-    <w:lvl w:ilvl="4" w:tplc="04090003" w:tentative="1">
-      <w:start w:val="1"/>
-      <w:numFmt w:val="bullet"/>
-      <w:lvlText w:val="o"/>
-      <w:lvlJc w:val="left"/>
-      <w:pPr>
-        <w:ind w:left="3600" w:hanging="360"/>
-      </w:pPr>
-      <w:rPr>
-        <w:rFonts w:ascii="Courier New" w:hAnsi="Courier New" w:cs="Courier New" w:hint="default"/>
-      </w:rPr>
-    </w:lvl>
-    <w:lvl w:ilvl="5" w:tplc="04090005" w:tentative="1">
-      <w:start w:val="1"/>
-      <w:numFmt w:val="bullet"/>
-      <w:lvlText w:val=""/>
-      <w:lvlJc w:val="left"/>
-      <w:pPr>
-        <w:ind w:left="4320" w:hanging="360"/>
-      </w:pPr>
-      <w:rPr>
-        <w:rFonts w:ascii="Wingdings" w:hAnsi="Wingdings" w:hint="default"/>
-      </w:rPr>
-    </w:lvl>
-    <w:lvl w:ilvl="6" w:tplc="04090001" w:tentative="1">
-      <w:start w:val="1"/>
-      <w:numFmt w:val="bullet"/>
-      <w:lvlText w:val=""/>
-      <w:lvlJc w:val="left"/>
-      <w:pPr>
-        <w:ind w:left="5040" w:hanging="360"/>
-      </w:pPr>
-      <w:rPr>
-        <w:rFonts w:ascii="Symbol" w:hAnsi="Symbol" w:hint="default"/>
-      </w:rPr>
-    </w:lvl>
-    <w:lvl w:ilvl="7" w:tplc="04090003" w:tentative="1">
-      <w:start w:val="1"/>
-      <w:numFmt w:val="bullet"/>
-      <w:lvlText w:val="o"/>
-      <w:lvlJc w:val="left"/>
-      <w:pPr>
-        <w:ind w:left="5760" w:hanging="360"/>
-      </w:pPr>
-      <w:rPr>
-        <w:rFonts w:ascii="Courier New" w:hAnsi="Courier New" w:cs="Courier New" w:hint="default"/>
-      </w:rPr>
-    </w:lvl>
-    <w:lvl w:ilvl="8" w:tplc="04090005" w:tentative="1">
-      <w:start w:val="1"/>
-      <w:numFmt w:val="bullet"/>
-      <w:lvlText w:val=""/>
-      <w:lvlJc w:val="left"/>
-      <w:pPr>
-        <w:ind w:left="6480" w:hanging="360"/>
-      </w:pPr>
-      <w:rPr>
-        <w:rFonts w:ascii="Wingdings" w:hAnsi="Wingdings" w:hint="default"/>
-      </w:rPr>
+        <w:ind w:left="6480" w:hanging="720"/>
+      </w:pPr>
     </w:lvl>
   </w:abstractNum>
   <w:num w:numId="1">
-    <w:abstractNumId w:val="9"/>
-  </w:num>
-  <w:num w:numId="2">
-    <w:abstractNumId w:val="5"/>
-  </w:num>
-  <w:num w:numId="3">
-    <w:abstractNumId w:val="8"/>
-  </w:num>
-  <w:num w:numId="4">
-    <w:abstractNumId w:val="2"/>
-  </w:num>
-  <w:num w:numId="5">
-    <w:abstractNumId w:val="11"/>
-  </w:num>
-  <w:num w:numId="6">
-    <w:abstractNumId w:val="7"/>
-  </w:num>
-  <w:num w:numId="7">
-    <w:abstractNumId w:val="3"/>
-  </w:num>
-  <w:num w:numId="8">
-    <w:abstractNumId w:val="10"/>
-  </w:num>
-  <w:num w:numId="9">
-    <w:abstractNumId w:val="6"/>
-  </w:num>
-  <w:num w:numId="10">
-    <w:abstractNumId w:val="4"/>
-  </w:num>
-  <w:num w:numId="11">
-    <w:abstractNumId w:val="1"/>
-  </w:num>
-  <w:num w:numId="12">
     <w:abstractNumId w:val="0"/>
   </w:num>
 </w:numbering>
@@ -4587,6 +3136,7 @@
     <w:lsdException w:name="HTML Sample" w:semiHidden="1" w:unhideWhenUsed="1"/>
     <w:lsdException w:name="HTML Typewriter" w:semiHidden="1" w:unhideWhenUsed="1"/>
     <w:lsdException w:name="HTML Variable" w:semiHidden="1" w:unhideWhenUsed="1"/>
+    <w:lsdException w:name="Normal Table" w:semiHidden="1" w:unhideWhenUsed="1"/>
     <w:lsdException w:name="annotation subject" w:semiHidden="1" w:unhideWhenUsed="1"/>
     <w:lsdException w:name="No List" w:semiHidden="1" w:unhideWhenUsed="1"/>
     <w:lsdException w:name="Outline List 1" w:semiHidden="1" w:unhideWhenUsed="1"/>
@@ -4633,8 +3183,10 @@
     <w:lsdException w:name="Table Subtle 2" w:semiHidden="1" w:unhideWhenUsed="1"/>
     <w:lsdException w:name="Table Web 1" w:semiHidden="1" w:unhideWhenUsed="1"/>
     <w:lsdException w:name="Table Web 2" w:semiHidden="1" w:unhideWhenUsed="1"/>
+    <w:lsdException w:name="Table Web 3" w:semiHidden="1" w:unhideWhenUsed="1"/>
     <w:lsdException w:name="Balloon Text" w:semiHidden="1" w:unhideWhenUsed="1"/>
     <w:lsdException w:name="Table Grid" w:uiPriority="59"/>
+    <w:lsdException w:name="Table Theme" w:semiHidden="1" w:unhideWhenUsed="1"/>
     <w:lsdException w:name="Placeholder Text" w:semiHidden="1"/>
     <w:lsdException w:name="No Spacing" w:uiPriority="1" w:qFormat="1"/>
     <w:lsdException w:name="Light Shading" w:uiPriority="60"/>

</xml_diff>

<commit_message>
updated bill's word docs
</commit_message>
<xml_diff>
--- a/src/scraping/buxton/source/Bill_Notes_Bill_Notes_CyKey.docx
+++ b/src/scraping/buxton/source/Bill_Notes_Bill_Notes_CyKey.docx
@@ -12,66 +12,76 @@
           <w:sz w:val="18"/>
         </w:rPr>
       </w:pPr>
-      <w:bookmarkStart w:id="0" w:name="_GoBack"/>
-      <w:bookmarkEnd w:id="0"/>
-      <w:r>
-        <w:pict w14:anchorId="3E9AB6A8">
-          <v:shapetype id="_x0000_t75" coordsize="21600,21600" o:spt="75" o:preferrelative="t" path="m@4@5l@4@11@9@11@9@5xe" filled="f" stroked="f">
-            <v:stroke joinstyle="miter"/>
-            <v:formulas>
-              <v:f eqn="if lineDrawn pixelLineWidth 0"/>
-              <v:f eqn="sum @0 1 0"/>
-              <v:f eqn="sum 0 0 @1"/>
-              <v:f eqn="prod @2 1 2"/>
-              <v:f eqn="prod @3 21600 pixelWidth"/>
-              <v:f eqn="prod @3 21600 pixelHeight"/>
-              <v:f eqn="sum @0 0 1"/>
-              <v:f eqn="prod @6 1 2"/>
-              <v:f eqn="prod @7 21600 pixelWidth"/>
-              <v:f eqn="sum @8 21600 0"/>
-              <v:f eqn="prod @7 21600 pixelHeight"/>
-              <v:f eqn="sum @10 21600 0"/>
-            </v:formulas>
-            <v:path o:extrusionok="f" gradientshapeok="t" o:connecttype="rect"/>
-            <o:lock v:ext="edit" aspectratio="t"/>
-          </v:shapetype>
-          <v:shape id="_x0000_i1025" type="#_x0000_t75" alt="Description: E:\BIBUXTON folders\My Documents\Words\input history book\Collection in production\Kensington Turbo Mouse 4\Bill Notes_files\pdf_icon.png" style="width:12.9pt;height:12.9pt;visibility:visible" o:bullet="t">
-            <v:imagedata r:id="rId7" o:title="pdf_icon"/>
-          </v:shape>
-        </w:pict>
-      </w:r>
-      <w:hyperlink r:id="rId8" w:history="1">
-        <w:r>
-          <w:rPr>
-            <w:rFonts w:ascii="Segoe UI" w:hAnsi="Segoe UI" w:cs="Segoe UI"/>
-            <w:color w:val="AAAAAA"/>
-            <w:spacing w:val="45"/>
-            <w:sz w:val="48"/>
-            <w:szCs w:val="54"/>
-          </w:rPr>
-          <w:t xml:space="preserve">BUXTON </w:t>
-        </w:r>
-        <w:r>
-          <w:rPr>
-            <w:rFonts w:ascii="Segoe UI" w:hAnsi="Segoe UI" w:cs="Segoe UI"/>
-            <w:color w:val="AAAAAA"/>
-            <w:spacing w:val="45"/>
-            <w:sz w:val="48"/>
-            <w:szCs w:val="54"/>
-          </w:rPr>
-          <w:t xml:space="preserve">/ MICROSOFT </w:t>
-        </w:r>
-        <w:r>
-          <w:rPr>
-            <w:rFonts w:ascii="Segoe UI" w:hAnsi="Segoe UI" w:cs="Segoe UI"/>
-            <w:color w:val="AAAAAA"/>
-            <w:spacing w:val="45"/>
-            <w:sz w:val="48"/>
-            <w:szCs w:val="54"/>
-          </w:rPr>
-          <w:t>COLLECTION</w:t>
-        </w:r>
-      </w:hyperlink>
+      <w:r>
+        <w:rPr>
+          <w:rFonts w:ascii="Segoe UI" w:hAnsi="Segoe UI" w:cs="Segoe UI"/>
+          <w:color w:val="AAAAAA"/>
+          <w:spacing w:val="45"/>
+          <w:sz w:val="48"/>
+          <w:szCs w:val="54"/>
+        </w:rPr>
+        <w:fldChar w:fldCharType="begin"/>
+      </w:r>
+      <w:r>
+        <w:rPr>
+          <w:rFonts w:ascii="Segoe UI" w:hAnsi="Segoe UI" w:cs="Segoe UI"/>
+          <w:color w:val="AAAAAA"/>
+          <w:spacing w:val="45"/>
+          <w:sz w:val="48"/>
+          <w:szCs w:val="54"/>
+        </w:rPr>
+        <w:instrText xml:space="preserve"> HYPERLINK "http://research.microsoft.com/en-us/um/people/bibuxton/buxtoncollection/default.aspx" </w:instrText>
+      </w:r>
+      <w:r>
+        <w:rPr>
+          <w:rFonts w:ascii="Segoe UI" w:hAnsi="Segoe UI" w:cs="Segoe UI"/>
+          <w:color w:val="AAAAAA"/>
+          <w:spacing w:val="45"/>
+          <w:sz w:val="48"/>
+          <w:szCs w:val="54"/>
+        </w:rPr>
+        <w:fldChar w:fldCharType="separate"/>
+      </w:r>
+      <w:r>
+        <w:rPr>
+          <w:rFonts w:ascii="Segoe UI" w:hAnsi="Segoe UI" w:cs="Segoe UI"/>
+          <w:color w:val="AAAAAA"/>
+          <w:spacing w:val="45"/>
+          <w:sz w:val="48"/>
+          <w:szCs w:val="54"/>
+        </w:rPr>
+        <w:t xml:space="preserve">BUXTON </w:t>
+      </w:r>
+      <w:r>
+        <w:rPr>
+          <w:rFonts w:ascii="Segoe UI" w:hAnsi="Segoe UI" w:cs="Segoe UI"/>
+          <w:color w:val="AAAAAA"/>
+          <w:spacing w:val="45"/>
+          <w:sz w:val="48"/>
+          <w:szCs w:val="54"/>
+        </w:rPr>
+        <w:t xml:space="preserve">/ MICROSOFT </w:t>
+      </w:r>
+      <w:r>
+        <w:rPr>
+          <w:rFonts w:ascii="Segoe UI" w:hAnsi="Segoe UI" w:cs="Segoe UI"/>
+          <w:color w:val="AAAAAA"/>
+          <w:spacing w:val="45"/>
+          <w:sz w:val="48"/>
+          <w:szCs w:val="54"/>
+        </w:rPr>
+        <w:t>COLLECTION</w:t>
+      </w:r>
+      <w:r>
+        <w:rPr>
+          <w:rFonts w:ascii="Segoe UI" w:hAnsi="Segoe UI" w:cs="Segoe UI"/>
+          <w:color w:val="AAAAAA"/>
+          <w:spacing w:val="45"/>
+          <w:sz w:val="48"/>
+          <w:szCs w:val="54"/>
+        </w:rPr>
+        <w:fldChar w:fldCharType="end"/>
+      </w:r>
     </w:p>
     <w:p>
       <w:pPr>
@@ -85,7 +95,7 @@
           <w:szCs w:val="23"/>
         </w:rPr>
       </w:pPr>
-      <w:hyperlink r:id="rId9" w:history="1">
+      <w:hyperlink r:id="rId7" w:history="1">
         <w:r>
           <w:rPr>
             <w:rStyle w:val="Hyperlink"/>
@@ -138,7 +148,7 @@
         </w:rPr>
         <w:t xml:space="preserve">  </w:t>
       </w:r>
-      <w:hyperlink r:id="rId10" w:history="1">
+      <w:hyperlink r:id="rId8" w:history="1">
         <w:r>
           <w:rPr>
             <w:rStyle w:val="Hyperlink"/>
@@ -240,7 +250,7 @@
         </w:rPr>
         <w:t xml:space="preserve">  </w:t>
       </w:r>
-      <w:hyperlink r:id="rId11" w:history="1">
+      <w:hyperlink r:id="rId9" w:history="1">
         <w:r>
           <w:rPr>
             <w:rStyle w:val="Hyperlink"/>
@@ -313,7 +323,7 @@
         </w:rPr>
         <w:t xml:space="preserve">  </w:t>
       </w:r>
-      <w:hyperlink r:id="rId12" w:history="1">
+      <w:hyperlink r:id="rId10" w:history="1">
         <w:r>
           <w:rPr>
             <w:rStyle w:val="Hyperlink"/>
@@ -412,7 +422,7 @@
                     <pic:cNvPicPr/>
                   </pic:nvPicPr>
                   <pic:blipFill>
-                    <a:blip r:embed="rId13"/>
+                    <a:blip r:embed="rId11"/>
                     <a:stretch>
                       <a:fillRect/>
                     </a:stretch>
@@ -549,6 +559,7 @@
           <w:color w:val="FF0000"/>
           <w:sz w:val="32"/>
         </w:rPr>
+        <w:lastRenderedPageBreak/>
         <w:t>Bill Buxton’s</w:t>
       </w:r>
       <w:r>
@@ -857,25 +868,7 @@
           <w:color w:val="000000"/>
           <w:kern w:val="24"/>
         </w:rPr>
-        <w:t xml:space="preserve"> was rather clunky and was done on a </w:t>
-      </w:r>
-      <w:proofErr w:type="gramStart"/>
-      <w:r>
-        <w:rPr>
-          <w:rFonts w:ascii="Segoe UI Light" w:eastAsia="+mn-ea" w:hAnsi="Segoe UI Light" w:cs="Segoe UI Light"/>
-          <w:color w:val="000000"/>
-          <w:kern w:val="24"/>
-        </w:rPr>
-        <w:t>shoe-string</w:t>
-      </w:r>
-      <w:proofErr w:type="gramEnd"/>
-      <w:r>
-        <w:rPr>
-          <w:rFonts w:ascii="Segoe UI Light" w:eastAsia="+mn-ea" w:hAnsi="Segoe UI Light" w:cs="Segoe UI Light"/>
-          <w:color w:val="000000"/>
-          <w:kern w:val="24"/>
-        </w:rPr>
-        <w:t>. During the life of the product it was </w:t>
+        <w:t xml:space="preserve"> was rather clunky and was done on a shoe-string. During the life of the product it was </w:t>
       </w:r>
       <w:r>
         <w:rPr>
@@ -891,25 +884,7 @@
           <w:color w:val="000000"/>
           <w:kern w:val="24"/>
         </w:rPr>
-        <w:t xml:space="preserve"> for being rather large, noisy (clicking keys), a </w:t>
-      </w:r>
-      <w:proofErr w:type="gramStart"/>
-      <w:r>
-        <w:rPr>
-          <w:rFonts w:ascii="Segoe UI Light" w:eastAsia="+mn-ea" w:hAnsi="Segoe UI Light" w:cs="Segoe UI Light"/>
-          <w:color w:val="000000"/>
-          <w:kern w:val="24"/>
-        </w:rPr>
-        <w:t>left hand</w:t>
-      </w:r>
-      <w:proofErr w:type="gramEnd"/>
-      <w:r>
-        <w:rPr>
-          <w:rFonts w:ascii="Segoe UI Light" w:eastAsia="+mn-ea" w:hAnsi="Segoe UI Light" w:cs="Segoe UI Light"/>
-          <w:color w:val="000000"/>
-          <w:kern w:val="24"/>
-        </w:rPr>
-        <w:t xml:space="preserve"> version was a special; the cable connecting the unit to the PC was a nuisance.</w:t>
+        <w:t xml:space="preserve"> for being rather large, noisy (clicking keys), a left hand version was a special; the cable connecting the unit to the PC was a nuisance.</w:t>
       </w:r>
     </w:p>
     <w:p>
@@ -1005,25 +980,7 @@
           <w:color w:val="000000"/>
           <w:kern w:val="24"/>
         </w:rPr>
-        <w:t xml:space="preserve"> </w:t>
-      </w:r>
-      <w:proofErr w:type="gramStart"/>
-      <w:r>
-        <w:rPr>
-          <w:rFonts w:ascii="Segoe UI Light" w:eastAsia="+mn-ea" w:hAnsi="Segoe UI Light" w:cs="Segoe UI Light"/>
-          <w:color w:val="000000"/>
-          <w:kern w:val="24"/>
-        </w:rPr>
-        <w:t>So</w:t>
-      </w:r>
-      <w:proofErr w:type="gramEnd"/>
-      <w:r>
-        <w:rPr>
-          <w:rFonts w:ascii="Segoe UI Light" w:eastAsia="+mn-ea" w:hAnsi="Segoe UI Light" w:cs="Segoe UI Light"/>
-          <w:color w:val="000000"/>
-          <w:kern w:val="24"/>
-        </w:rPr>
-        <w:t xml:space="preserve"> the basic key set up of the </w:t>
+        <w:t xml:space="preserve"> So the basic key set up of the </w:t>
       </w:r>
       <w:proofErr w:type="spellStart"/>
       <w:r>
@@ -1204,7 +1161,6 @@
         <w:rPr>
           <w:rFonts w:ascii="Segoe UI Light" w:hAnsi="Segoe UI Light" w:cs="Segoe UI Light"/>
         </w:rPr>
-        <w:lastRenderedPageBreak/>
         <w:t xml:space="preserve">Company:  </w:t>
       </w:r>
       <w:r>
@@ -1266,6 +1222,7 @@
         <w:rPr>
           <w:rFonts w:ascii="Segoe UI Light" w:hAnsi="Segoe UI Light" w:cs="Segoe UI Light"/>
         </w:rPr>
+        <w:lastRenderedPageBreak/>
         <w:t xml:space="preserve">Degrees of Freedom: </w:t>
       </w:r>
       <w:r>
@@ -1419,7 +1376,7 @@
         <w:pStyle w:val="ListParagraph"/>
         <w:numPr>
           <w:ilvl w:val="0"/>
-          <w:numId w:val="1"/>
+          <w:numId w:val="12"/>
         </w:numPr>
         <w:rPr>
           <w:rFonts w:ascii="Segoe UI Light" w:hAnsi="Segoe UI Light" w:cs="Segoe UI Light"/>
@@ -1438,13 +1395,27 @@
         </w:rPr>
         <w:t xml:space="preserve"> </w:t>
       </w:r>
-      <w:hyperlink r:id="rId14" w:history="1">
+      <w:hyperlink r:id="rId12" w:history="1">
         <w:r>
           <w:rPr>
             <w:rStyle w:val="Hyperlink"/>
             <w:rFonts w:ascii="Segoe UI Light" w:hAnsi="Segoe UI Light" w:cs="Segoe UI Light"/>
           </w:rPr>
-          <w:t>http://www.cykey.co.uk</w:t>
+          <w:t>http://ww</w:t>
+        </w:r>
+        <w:r>
+          <w:rPr>
+            <w:rStyle w:val="Hyperlink"/>
+            <w:rFonts w:ascii="Segoe UI Light" w:hAnsi="Segoe UI Light" w:cs="Segoe UI Light"/>
+          </w:rPr>
+          <w:t>w</w:t>
+        </w:r>
+        <w:r>
+          <w:rPr>
+            <w:rStyle w:val="Hyperlink"/>
+            <w:rFonts w:ascii="Segoe UI Light" w:hAnsi="Segoe UI Light" w:cs="Segoe UI Light"/>
+          </w:rPr>
+          <w:t>.cykey.co.uk</w:t>
         </w:r>
       </w:hyperlink>
       <w:r>
@@ -1465,15 +1436,14 @@
         <w:pStyle w:val="ListParagraph"/>
         <w:numPr>
           <w:ilvl w:val="0"/>
-          <w:numId w:val="1"/>
+          <w:numId w:val="7"/>
         </w:numPr>
         <w:rPr>
           <w:rFonts w:ascii="Segoe UI Light" w:hAnsi="Segoe UI Light" w:cs="Segoe UI Light"/>
         </w:rPr>
       </w:pPr>
-      <w:hyperlink r:id="rId15" w:history="1">
+      <w:hyperlink r:id="rId13" w:history="1">
         <w:proofErr w:type="spellStart"/>
-        <w:proofErr w:type="gramStart"/>
         <w:r>
           <w:rPr>
             <w:rStyle w:val="Hyperlink"/>
@@ -1489,7 +1459,6 @@
           </w:rPr>
           <w:t xml:space="preserve">  flyer</w:t>
         </w:r>
-        <w:proofErr w:type="gramEnd"/>
       </w:hyperlink>
     </w:p>
     <w:p>
@@ -1497,13 +1466,13 @@
         <w:pStyle w:val="ListParagraph"/>
         <w:numPr>
           <w:ilvl w:val="0"/>
-          <w:numId w:val="1"/>
+          <w:numId w:val="7"/>
         </w:numPr>
         <w:rPr>
           <w:rFonts w:ascii="Segoe UI Light" w:hAnsi="Segoe UI Light" w:cs="Segoe UI Light"/>
         </w:rPr>
       </w:pPr>
-      <w:hyperlink r:id="rId16" w:history="1">
+      <w:hyperlink r:id="rId14" w:history="1">
         <w:proofErr w:type="spellStart"/>
         <w:r>
           <w:rPr>
@@ -1528,13 +1497,15 @@
         </w:rPr>
         <w:br/>
       </w:r>
+      <w:bookmarkStart w:id="0" w:name="_GoBack"/>
+      <w:bookmarkEnd w:id="0"/>
     </w:p>
     <w:p>
       <w:pPr>
         <w:pStyle w:val="ListParagraph"/>
         <w:numPr>
           <w:ilvl w:val="0"/>
-          <w:numId w:val="1"/>
+          <w:numId w:val="10"/>
         </w:numPr>
         <w:rPr>
           <w:rFonts w:ascii="Segoe UI Light" w:hAnsi="Segoe UI Light" w:cs="Segoe UI Light"/>
@@ -1554,7 +1525,7 @@
         </w:rPr>
         <w:t xml:space="preserve"> Demonstration: </w:t>
       </w:r>
-      <w:hyperlink r:id="rId17" w:history="1">
+      <w:hyperlink r:id="rId15" w:history="1">
         <w:r>
           <w:rPr>
             <w:rStyle w:val="Hyperlink"/>
@@ -1697,6 +1668,298 @@
                       <pic:pic xmlns:pic="http://schemas.openxmlformats.org/drawingml/2006/picture">
                         <pic:nvPicPr>
                           <pic:cNvPr id="0" name="Picture 5"/>
+                          <pic:cNvPicPr>
+                            <a:picLocks noChangeAspect="1" noChangeArrowheads="1"/>
+                          </pic:cNvPicPr>
+                        </pic:nvPicPr>
+                        <pic:blipFill>
+                          <a:blip r:embed="rId16" cstate="print">
+                            <a:extLst>
+                              <a:ext uri="{28A0092B-C50C-407E-A947-70E740481C1C}">
+                                <a14:useLocalDpi xmlns:a14="http://schemas.microsoft.com/office/drawing/2010/main" val="0"/>
+                              </a:ext>
+                            </a:extLst>
+                          </a:blip>
+                          <a:srcRect/>
+                          <a:stretch>
+                            <a:fillRect/>
+                          </a:stretch>
+                        </pic:blipFill>
+                        <pic:spPr bwMode="auto">
+                          <a:xfrm>
+                            <a:off x="0" y="0"/>
+                            <a:ext cx="1370941" cy="914400"/>
+                          </a:xfrm>
+                          <a:prstGeom prst="rect">
+                            <a:avLst/>
+                          </a:prstGeom>
+                          <a:noFill/>
+                          <a:ln>
+                            <a:noFill/>
+                          </a:ln>
+                        </pic:spPr>
+                      </pic:pic>
+                    </a:graphicData>
+                  </a:graphic>
+                </wp:inline>
+              </w:drawing>
+            </w:r>
+          </w:p>
+        </w:tc>
+        <w:tc>
+          <w:tcPr>
+            <w:tcW w:w="3829" w:type="dxa"/>
+          </w:tcPr>
+          <w:p>
+            <w:pPr>
+              <w:jc w:val="both"/>
+              <w:rPr>
+                <w:rFonts w:ascii="Segoe UI Light" w:hAnsi="Segoe UI Light" w:cs="Segoe UI Light"/>
+              </w:rPr>
+            </w:pPr>
+            <w:r>
+              <w:rPr>
+                <w:rFonts w:ascii="Segoe UI Light" w:hAnsi="Segoe UI Light" w:cs="Segoe UI Light"/>
+              </w:rPr>
+              <w:t>CyKey_0987-8.JPG</w:t>
+            </w:r>
+          </w:p>
+        </w:tc>
+        <w:tc>
+          <w:tcPr>
+            <w:tcW w:w="2931" w:type="dxa"/>
+          </w:tcPr>
+          <w:p>
+            <w:pPr>
+              <w:rPr>
+                <w:rFonts w:ascii="Segoe UI Light" w:hAnsi="Segoe UI Light" w:cs="Segoe UI Light"/>
+              </w:rPr>
+            </w:pPr>
+            <w:r>
+              <w:rPr>
+                <w:rFonts w:ascii="Segoe UI Light" w:hAnsi="Segoe UI Light" w:cs="Segoe UI Light"/>
+              </w:rPr>
+              <w:t xml:space="preserve">Top view of the Bellaire </w:t>
+            </w:r>
+            <w:r>
+              <w:rPr>
+                <w:rFonts w:ascii="Segoe UI Light" w:hAnsi="Segoe UI Light" w:cs="Segoe UI Light"/>
+              </w:rPr>
+              <w:t xml:space="preserve">Electronics </w:t>
+            </w:r>
+            <w:proofErr w:type="spellStart"/>
+            <w:r>
+              <w:rPr>
+                <w:rFonts w:ascii="Segoe UI Light" w:hAnsi="Segoe UI Light" w:cs="Segoe UI Light"/>
+              </w:rPr>
+              <w:t>CyKey</w:t>
+            </w:r>
+            <w:proofErr w:type="spellEnd"/>
+            <w:r>
+              <w:rPr>
+                <w:rFonts w:ascii="Segoe UI Light" w:hAnsi="Segoe UI Light" w:cs="Segoe UI Light"/>
+              </w:rPr>
+              <w:t xml:space="preserve">, a chord keyboard enabling 1-handed typing </w:t>
+            </w:r>
+            <w:r>
+              <w:rPr>
+                <w:rFonts w:ascii="Segoe UI Light" w:hAnsi="Segoe UI Light" w:cs="Segoe UI Light"/>
+              </w:rPr>
+              <w:t>with computers.</w:t>
+            </w:r>
+          </w:p>
+        </w:tc>
+      </w:tr>
+      <w:tr>
+        <w:trPr>
+          <w:trHeight w:val="1134"/>
+        </w:trPr>
+        <w:tc>
+          <w:tcPr>
+            <w:tcW w:w="2595" w:type="dxa"/>
+          </w:tcPr>
+          <w:p>
+            <w:pPr>
+              <w:jc w:val="center"/>
+              <w:rPr>
+                <w:rFonts w:ascii="Segoe UI Light" w:hAnsi="Segoe UI Light" w:cs="Segoe UI Light"/>
+              </w:rPr>
+            </w:pPr>
+            <w:r>
+              <w:rPr>
+                <w:noProof/>
+              </w:rPr>
+              <w:drawing>
+                <wp:inline distT="0" distB="0" distL="0" distR="0" wp14:anchorId="33F9F6FB" wp14:editId="6949AB84">
+                  <wp:extent cx="1370941" cy="914400"/>
+                  <wp:effectExtent l="0" t="0" r="1270" b="0"/>
+                  <wp:docPr id="3" name="Picture 3"/>
+                  <wp:cNvGraphicFramePr>
+                    <a:graphicFrameLocks xmlns:a="http://schemas.openxmlformats.org/drawingml/2006/main" noChangeAspect="1"/>
+                  </wp:cNvGraphicFramePr>
+                  <a:graphic xmlns:a="http://schemas.openxmlformats.org/drawingml/2006/main">
+                    <a:graphicData uri="http://schemas.openxmlformats.org/drawingml/2006/picture">
+                      <pic:pic xmlns:pic="http://schemas.openxmlformats.org/drawingml/2006/picture">
+                        <pic:nvPicPr>
+                          <pic:cNvPr id="0" name="Picture 7"/>
+                          <pic:cNvPicPr>
+                            <a:picLocks noChangeAspect="1" noChangeArrowheads="1"/>
+                          </pic:cNvPicPr>
+                        </pic:nvPicPr>
+                        <pic:blipFill>
+                          <a:blip r:embed="rId17" cstate="print">
+                            <a:extLst>
+                              <a:ext uri="{28A0092B-C50C-407E-A947-70E740481C1C}">
+                                <a14:useLocalDpi xmlns:a14="http://schemas.microsoft.com/office/drawing/2010/main" val="0"/>
+                              </a:ext>
+                            </a:extLst>
+                          </a:blip>
+                          <a:srcRect/>
+                          <a:stretch>
+                            <a:fillRect/>
+                          </a:stretch>
+                        </pic:blipFill>
+                        <pic:spPr bwMode="auto">
+                          <a:xfrm>
+                            <a:off x="0" y="0"/>
+                            <a:ext cx="1370941" cy="914400"/>
+                          </a:xfrm>
+                          <a:prstGeom prst="rect">
+                            <a:avLst/>
+                          </a:prstGeom>
+                          <a:noFill/>
+                          <a:ln>
+                            <a:noFill/>
+                          </a:ln>
+                        </pic:spPr>
+                      </pic:pic>
+                    </a:graphicData>
+                  </a:graphic>
+                </wp:inline>
+              </w:drawing>
+            </w:r>
+          </w:p>
+        </w:tc>
+        <w:tc>
+          <w:tcPr>
+            <w:tcW w:w="3829" w:type="dxa"/>
+          </w:tcPr>
+          <w:p>
+            <w:pPr>
+              <w:jc w:val="both"/>
+              <w:rPr>
+                <w:rFonts w:ascii="Segoe UI Light" w:hAnsi="Segoe UI Light" w:cs="Segoe UI Light"/>
+              </w:rPr>
+            </w:pPr>
+            <w:r>
+              <w:rPr>
+                <w:rFonts w:ascii="Segoe UI Light" w:hAnsi="Segoe UI Light" w:cs="Segoe UI Light"/>
+              </w:rPr>
+              <w:t>CyKey_0987.JPG</w:t>
+            </w:r>
+          </w:p>
+        </w:tc>
+        <w:tc>
+          <w:tcPr>
+            <w:tcW w:w="2931" w:type="dxa"/>
+          </w:tcPr>
+          <w:p>
+            <w:pPr>
+              <w:rPr>
+                <w:rFonts w:ascii="Segoe UI Light" w:hAnsi="Segoe UI Light" w:cs="Segoe UI Light"/>
+              </w:rPr>
+            </w:pPr>
+            <w:r>
+              <w:rPr>
+                <w:rFonts w:ascii="Segoe UI Light" w:hAnsi="Segoe UI Light" w:cs="Segoe UI Light"/>
+              </w:rPr>
+              <w:t>An illustration</w:t>
+            </w:r>
+            <w:r>
+              <w:rPr>
+                <w:rFonts w:ascii="Segoe UI Light" w:hAnsi="Segoe UI Light" w:cs="Segoe UI Light"/>
+              </w:rPr>
+              <w:t xml:space="preserve">, using a semi-transparent hand, </w:t>
+            </w:r>
+            <w:r>
+              <w:rPr>
+                <w:rFonts w:ascii="Segoe UI Light" w:hAnsi="Segoe UI Light" w:cs="Segoe UI Light"/>
+              </w:rPr>
+              <w:t xml:space="preserve"> showing</w:t>
+            </w:r>
+            <w:r>
+              <w:rPr>
+                <w:rFonts w:ascii="Segoe UI Light" w:hAnsi="Segoe UI Light" w:cs="Segoe UI Light"/>
+              </w:rPr>
+              <w:t xml:space="preserve"> </w:t>
+            </w:r>
+            <w:r>
+              <w:rPr>
+                <w:rFonts w:ascii="Segoe UI Light" w:hAnsi="Segoe UI Light" w:cs="Segoe UI Light"/>
+              </w:rPr>
+              <w:t>finger placement positions</w:t>
+            </w:r>
+            <w:r>
+              <w:rPr>
+                <w:rFonts w:ascii="Segoe UI Light" w:hAnsi="Segoe UI Light" w:cs="Segoe UI Light"/>
+              </w:rPr>
+              <w:t xml:space="preserve"> </w:t>
+            </w:r>
+            <w:r>
+              <w:rPr>
+                <w:rFonts w:ascii="Segoe UI Light" w:hAnsi="Segoe UI Light" w:cs="Segoe UI Light"/>
+              </w:rPr>
+              <w:t xml:space="preserve">over the keys of the </w:t>
+            </w:r>
+            <w:proofErr w:type="spellStart"/>
+            <w:r>
+              <w:rPr>
+                <w:rFonts w:ascii="Segoe UI Light" w:hAnsi="Segoe UI Light" w:cs="Segoe UI Light"/>
+              </w:rPr>
+              <w:t>CyKey</w:t>
+            </w:r>
+            <w:proofErr w:type="spellEnd"/>
+            <w:r>
+              <w:rPr>
+                <w:rFonts w:ascii="Segoe UI Light" w:hAnsi="Segoe UI Light" w:cs="Segoe UI Light"/>
+              </w:rPr>
+              <w:t>.</w:t>
+            </w:r>
+          </w:p>
+        </w:tc>
+      </w:tr>
+      <w:tr>
+        <w:trPr>
+          <w:trHeight w:val="1134"/>
+        </w:trPr>
+        <w:tc>
+          <w:tcPr>
+            <w:tcW w:w="2595" w:type="dxa"/>
+          </w:tcPr>
+          <w:p>
+            <w:pPr>
+              <w:jc w:val="center"/>
+              <w:rPr>
+                <w:rFonts w:ascii="Segoe UI Light" w:hAnsi="Segoe UI Light" w:cs="Segoe UI Light"/>
+              </w:rPr>
+            </w:pPr>
+            <w:r>
+              <w:rPr>
+                <w:noProof/>
+              </w:rPr>
+              <w:drawing>
+                <wp:inline distT="0" distB="0" distL="0" distR="0" wp14:anchorId="22A63652" wp14:editId="608516DF">
+                  <wp:extent cx="1370941" cy="914400"/>
+                  <wp:effectExtent l="0" t="0" r="1270" b="0"/>
+                  <wp:docPr id="4" name="Picture 4"/>
+                  <wp:cNvGraphicFramePr>
+                    <a:graphicFrameLocks xmlns:a="http://schemas.openxmlformats.org/drawingml/2006/main" noChangeAspect="1"/>
+                  </wp:cNvGraphicFramePr>
+                  <a:graphic xmlns:a="http://schemas.openxmlformats.org/drawingml/2006/main">
+                    <a:graphicData uri="http://schemas.openxmlformats.org/drawingml/2006/picture">
+                      <pic:pic xmlns:pic="http://schemas.openxmlformats.org/drawingml/2006/picture">
+                        <pic:nvPicPr>
+                          <pic:cNvPr id="0" name="Picture 9"/>
                           <pic:cNvPicPr>
                             <a:picLocks noChangeAspect="1" noChangeArrowheads="1"/>
                           </pic:cNvPicPr>
@@ -1750,7 +2013,7 @@
               <w:rPr>
                 <w:rFonts w:ascii="Segoe UI Light" w:hAnsi="Segoe UI Light" w:cs="Segoe UI Light"/>
               </w:rPr>
-              <w:t>CyKey_0987-8.JPG</w:t>
+              <w:t>CyKey_0988.JPG</w:t>
             </w:r>
           </w:p>
         </w:tc>
@@ -1768,13 +2031,7 @@
               <w:rPr>
                 <w:rFonts w:ascii="Segoe UI Light" w:hAnsi="Segoe UI Light" w:cs="Segoe UI Light"/>
               </w:rPr>
-              <w:t xml:space="preserve">Top view of the Bellaire </w:t>
-            </w:r>
-            <w:r>
-              <w:rPr>
-                <w:rFonts w:ascii="Segoe UI Light" w:hAnsi="Segoe UI Light" w:cs="Segoe UI Light"/>
-              </w:rPr>
-              <w:t xml:space="preserve">Electronics </w:t>
+              <w:t xml:space="preserve">An illustration, showing finger placement positions over the keys of the </w:t>
             </w:r>
             <w:proofErr w:type="spellStart"/>
             <w:r>
@@ -1788,13 +2045,7 @@
               <w:rPr>
                 <w:rFonts w:ascii="Segoe UI Light" w:hAnsi="Segoe UI Light" w:cs="Segoe UI Light"/>
               </w:rPr>
-              <w:t xml:space="preserve">, a chord keyboard enabling 1-handed typing </w:t>
-            </w:r>
-            <w:r>
-              <w:rPr>
-                <w:rFonts w:ascii="Segoe UI Light" w:hAnsi="Segoe UI Light" w:cs="Segoe UI Light"/>
-              </w:rPr>
-              <w:t>with computers.</w:t>
+              <w:t>.</w:t>
             </w:r>
           </w:p>
         </w:tc>
@@ -1819,10 +2070,10 @@
                 <w:noProof/>
               </w:rPr>
               <w:drawing>
-                <wp:inline distT="0" distB="0" distL="0" distR="0" wp14:anchorId="33F9F6FB" wp14:editId="6949AB84">
-                  <wp:extent cx="1370941" cy="914400"/>
-                  <wp:effectExtent l="0" t="0" r="1270" b="0"/>
-                  <wp:docPr id="3" name="Picture 3"/>
+                <wp:inline distT="0" distB="0" distL="0" distR="0" wp14:anchorId="08D2AAD0" wp14:editId="5AE7D2DE">
+                  <wp:extent cx="1371600" cy="914400"/>
+                  <wp:effectExtent l="0" t="0" r="0" b="0"/>
+                  <wp:docPr id="7" name="Picture 7"/>
                   <wp:cNvGraphicFramePr>
                     <a:graphicFrameLocks xmlns:a="http://schemas.openxmlformats.org/drawingml/2006/main" noChangeAspect="1"/>
                   </wp:cNvGraphicFramePr>
@@ -1830,7 +2081,7 @@
                     <a:graphicData uri="http://schemas.openxmlformats.org/drawingml/2006/picture">
                       <pic:pic xmlns:pic="http://schemas.openxmlformats.org/drawingml/2006/picture">
                         <pic:nvPicPr>
-                          <pic:cNvPr id="0" name="Picture 7"/>
+                          <pic:cNvPr id="0" name="Picture 15"/>
                           <pic:cNvPicPr>
                             <a:picLocks noChangeAspect="1" noChangeArrowheads="1"/>
                           </pic:cNvPicPr>
@@ -1851,7 +2102,7 @@
                         <pic:spPr bwMode="auto">
                           <a:xfrm>
                             <a:off x="0" y="0"/>
-                            <a:ext cx="1370941" cy="914400"/>
+                            <a:ext cx="1371600" cy="914400"/>
                           </a:xfrm>
                           <a:prstGeom prst="rect">
                             <a:avLst/>
@@ -1884,7 +2135,7 @@
               <w:rPr>
                 <w:rFonts w:ascii="Segoe UI Light" w:hAnsi="Segoe UI Light" w:cs="Segoe UI Light"/>
               </w:rPr>
-              <w:t>CyKey_0987.JPG</w:t>
+              <w:t>CyKey_User_VP.JPG</w:t>
             </w:r>
           </w:p>
         </w:tc>
@@ -1902,51 +2153,7 @@
               <w:rPr>
                 <w:rFonts w:ascii="Segoe UI Light" w:hAnsi="Segoe UI Light" w:cs="Segoe UI Light"/>
               </w:rPr>
-              <w:t>An illustration</w:t>
-            </w:r>
-            <w:r>
-              <w:rPr>
-                <w:rFonts w:ascii="Segoe UI Light" w:hAnsi="Segoe UI Light" w:cs="Segoe UI Light"/>
-              </w:rPr>
-              <w:t xml:space="preserve">, using a semi-transparent </w:t>
-            </w:r>
-            <w:proofErr w:type="gramStart"/>
-            <w:r>
-              <w:rPr>
-                <w:rFonts w:ascii="Segoe UI Light" w:hAnsi="Segoe UI Light" w:cs="Segoe UI Light"/>
-              </w:rPr>
-              <w:t xml:space="preserve">hand, </w:t>
-            </w:r>
-            <w:r>
-              <w:rPr>
-                <w:rFonts w:ascii="Segoe UI Light" w:hAnsi="Segoe UI Light" w:cs="Segoe UI Light"/>
-              </w:rPr>
-              <w:t xml:space="preserve"> showing</w:t>
-            </w:r>
-            <w:proofErr w:type="gramEnd"/>
-            <w:r>
-              <w:rPr>
-                <w:rFonts w:ascii="Segoe UI Light" w:hAnsi="Segoe UI Light" w:cs="Segoe UI Light"/>
-              </w:rPr>
-              <w:t xml:space="preserve"> </w:t>
-            </w:r>
-            <w:r>
-              <w:rPr>
-                <w:rFonts w:ascii="Segoe UI Light" w:hAnsi="Segoe UI Light" w:cs="Segoe UI Light"/>
-              </w:rPr>
-              <w:t>finger placement positions</w:t>
-            </w:r>
-            <w:r>
-              <w:rPr>
-                <w:rFonts w:ascii="Segoe UI Light" w:hAnsi="Segoe UI Light" w:cs="Segoe UI Light"/>
-              </w:rPr>
-              <w:t xml:space="preserve"> </w:t>
-            </w:r>
-            <w:r>
-              <w:rPr>
-                <w:rFonts w:ascii="Segoe UI Light" w:hAnsi="Segoe UI Light" w:cs="Segoe UI Light"/>
-              </w:rPr>
-              <w:t xml:space="preserve">over the keys of the </w:t>
+              <w:t xml:space="preserve">A close-up view of the </w:t>
             </w:r>
             <w:proofErr w:type="spellStart"/>
             <w:r>
@@ -1960,7 +2167,13 @@
               <w:rPr>
                 <w:rFonts w:ascii="Segoe UI Light" w:hAnsi="Segoe UI Light" w:cs="Segoe UI Light"/>
               </w:rPr>
-              <w:t>.</w:t>
+              <w:t xml:space="preserve"> from the user’s viewport.  Not the lateral symmetry</w:t>
+            </w:r>
+            <w:r>
+              <w:rPr>
+                <w:rFonts w:ascii="Segoe UI Light" w:hAnsi="Segoe UI Light" w:cs="Segoe UI Light"/>
+              </w:rPr>
+              <w:t>, including thumb-keys on each side which enable it to be used by left or right hand.</w:t>
             </w:r>
           </w:p>
         </w:tc>
@@ -1977,18 +2190,25 @@
             <w:pPr>
               <w:jc w:val="center"/>
               <w:rPr>
-                <w:rFonts w:ascii="Segoe UI Light" w:hAnsi="Segoe UI Light" w:cs="Segoe UI Light"/>
+                <w:noProof/>
               </w:rPr>
             </w:pPr>
             <w:r>
               <w:rPr>
                 <w:noProof/>
               </w:rPr>
+              <w:lastRenderedPageBreak/>
+              <w:t>1</w:t>
+            </w:r>
+            <w:r>
+              <w:rPr>
+                <w:noProof/>
+              </w:rPr>
               <w:drawing>
-                <wp:inline distT="0" distB="0" distL="0" distR="0" wp14:anchorId="22A63652" wp14:editId="608516DF">
-                  <wp:extent cx="1370941" cy="914400"/>
-                  <wp:effectExtent l="0" t="0" r="1270" b="0"/>
-                  <wp:docPr id="4" name="Picture 4"/>
+                <wp:inline distT="0" distB="0" distL="0" distR="0" wp14:anchorId="69AC527C" wp14:editId="047DBBDB">
+                  <wp:extent cx="1023425" cy="914400"/>
+                  <wp:effectExtent l="0" t="2857" r="2857" b="2858"/>
+                  <wp:docPr id="8" name="Picture 8"/>
                   <wp:cNvGraphicFramePr>
                     <a:graphicFrameLocks xmlns:a="http://schemas.openxmlformats.org/drawingml/2006/main" noChangeAspect="1"/>
                   </wp:cNvGraphicFramePr>
@@ -1996,12 +2216,12 @@
                     <a:graphicData uri="http://schemas.openxmlformats.org/drawingml/2006/picture">
                       <pic:pic xmlns:pic="http://schemas.openxmlformats.org/drawingml/2006/picture">
                         <pic:nvPicPr>
-                          <pic:cNvPr id="0" name="Picture 9"/>
+                          <pic:cNvPr id="0" name="Picture 17"/>
                           <pic:cNvPicPr>
                             <a:picLocks noChangeAspect="1" noChangeArrowheads="1"/>
                           </pic:cNvPicPr>
                         </pic:nvPicPr>
-                        <pic:blipFill>
+                        <pic:blipFill rotWithShape="1">
                           <a:blip r:embed="rId20" cstate="print">
                             <a:extLst>
                               <a:ext uri="{28A0092B-C50C-407E-A947-70E740481C1C}">
@@ -2009,15 +2229,13 @@
                               </a:ext>
                             </a:extLst>
                           </a:blip>
-                          <a:srcRect/>
-                          <a:stretch>
-                            <a:fillRect/>
-                          </a:stretch>
+                          <a:srcRect r="25384"/>
+                          <a:stretch/>
                         </pic:blipFill>
                         <pic:spPr bwMode="auto">
-                          <a:xfrm>
+                          <a:xfrm rot="16200000">
                             <a:off x="0" y="0"/>
-                            <a:ext cx="1370941" cy="914400"/>
+                            <a:ext cx="1023425" cy="914400"/>
                           </a:xfrm>
                           <a:prstGeom prst="rect">
                             <a:avLst/>
@@ -2026,6 +2244,11 @@
                           <a:ln>
                             <a:noFill/>
                           </a:ln>
+                          <a:extLst>
+                            <a:ext uri="{53640926-AAD7-44D8-BBD7-CCE9431645EC}">
+                              <a14:shadowObscured xmlns:a14="http://schemas.microsoft.com/office/drawing/2010/main"/>
+                            </a:ext>
+                          </a:extLst>
                         </pic:spPr>
                       </pic:pic>
                     </a:graphicData>
@@ -2046,12 +2269,14 @@
                 <w:rFonts w:ascii="Segoe UI Light" w:hAnsi="Segoe UI Light" w:cs="Segoe UI Light"/>
               </w:rPr>
             </w:pPr>
-            <w:r>
-              <w:rPr>
-                <w:rFonts w:ascii="Segoe UI Light" w:hAnsi="Segoe UI Light" w:cs="Segoe UI Light"/>
-              </w:rPr>
-              <w:t>CyKey_0988.JPG</w:t>
-            </w:r>
+            <w:proofErr w:type="spellStart"/>
+            <w:r>
+              <w:rPr>
+                <w:rFonts w:ascii="Segoe UI Light" w:hAnsi="Segoe UI Light" w:cs="Segoe UI Light"/>
+              </w:rPr>
+              <w:t>CyKey+USB_IR_Cable</w:t>
+            </w:r>
+            <w:proofErr w:type="spellEnd"/>
           </w:p>
         </w:tc>
         <w:tc>
@@ -2064,12 +2289,6 @@
                 <w:rFonts w:ascii="Segoe UI Light" w:hAnsi="Segoe UI Light" w:cs="Segoe UI Light"/>
               </w:rPr>
             </w:pPr>
-            <w:r>
-              <w:rPr>
-                <w:rFonts w:ascii="Segoe UI Light" w:hAnsi="Segoe UI Light" w:cs="Segoe UI Light"/>
-              </w:rPr>
-              <w:t xml:space="preserve">An illustration, showing finger placement positions over the keys of the </w:t>
-            </w:r>
             <w:proofErr w:type="spellStart"/>
             <w:r>
               <w:rPr>
@@ -2082,7 +2301,43 @@
               <w:rPr>
                 <w:rFonts w:ascii="Segoe UI Light" w:hAnsi="Segoe UI Light" w:cs="Segoe UI Light"/>
               </w:rPr>
-              <w:t>.</w:t>
+              <w:t xml:space="preserve"> with </w:t>
+            </w:r>
+            <w:r>
+              <w:rPr>
+                <w:rFonts w:ascii="Segoe UI Light" w:hAnsi="Segoe UI Light" w:cs="Segoe UI Light"/>
+              </w:rPr>
+              <w:t>the infra-red (IR) receiver which enables it to communicate</w:t>
+            </w:r>
+            <w:r>
+              <w:rPr>
+                <w:rFonts w:ascii="Segoe UI Light" w:hAnsi="Segoe UI Light" w:cs="Segoe UI Light"/>
+              </w:rPr>
+              <w:t xml:space="preserve"> wirelessly</w:t>
+            </w:r>
+            <w:r>
+              <w:rPr>
+                <w:rFonts w:ascii="Segoe UI Light" w:hAnsi="Segoe UI Light" w:cs="Segoe UI Light"/>
+              </w:rPr>
+              <w:t xml:space="preserve"> with a compute</w:t>
+            </w:r>
+            <w:r>
+              <w:rPr>
+                <w:rFonts w:ascii="Segoe UI Light" w:hAnsi="Segoe UI Light" w:cs="Segoe UI Light"/>
+              </w:rPr>
+              <w:t>r</w:t>
+            </w:r>
+            <w:r>
+              <w:rPr>
+                <w:rFonts w:ascii="Segoe UI Light" w:hAnsi="Segoe UI Light" w:cs="Segoe UI Light"/>
+              </w:rPr>
+              <w:t xml:space="preserve"> </w:t>
+            </w:r>
+            <w:r>
+              <w:rPr>
+                <w:rFonts w:ascii="Segoe UI Light" w:hAnsi="Segoe UI Light" w:cs="Segoe UI Light"/>
+              </w:rPr>
+              <w:t>using a USB port.</w:t>
             </w:r>
           </w:p>
         </w:tc>
@@ -2107,10 +2362,10 @@
                 <w:noProof/>
               </w:rPr>
               <w:drawing>
-                <wp:inline distT="0" distB="0" distL="0" distR="0" wp14:anchorId="08D2AAD0" wp14:editId="5AE7D2DE">
+                <wp:inline distT="0" distB="0" distL="0" distR="0" wp14:anchorId="454918D4" wp14:editId="43537A9A">
                   <wp:extent cx="1371600" cy="914400"/>
                   <wp:effectExtent l="0" t="0" r="0" b="0"/>
-                  <wp:docPr id="7" name="Picture 7"/>
+                  <wp:docPr id="9" name="Picture 9"/>
                   <wp:cNvGraphicFramePr>
                     <a:graphicFrameLocks xmlns:a="http://schemas.openxmlformats.org/drawingml/2006/main" noChangeAspect="1"/>
                   </wp:cNvGraphicFramePr>
@@ -2118,7 +2373,7 @@
                     <a:graphicData uri="http://schemas.openxmlformats.org/drawingml/2006/picture">
                       <pic:pic xmlns:pic="http://schemas.openxmlformats.org/drawingml/2006/picture">
                         <pic:nvPicPr>
-                          <pic:cNvPr id="0" name="Picture 15"/>
+                          <pic:cNvPr id="0" name="Picture 18"/>
                           <pic:cNvPicPr>
                             <a:picLocks noChangeAspect="1" noChangeArrowheads="1"/>
                           </pic:cNvPicPr>
@@ -2172,298 +2427,6 @@
               <w:rPr>
                 <w:rFonts w:ascii="Segoe UI Light" w:hAnsi="Segoe UI Light" w:cs="Segoe UI Light"/>
               </w:rPr>
-              <w:t>CyKey_User_VP.JPG</w:t>
-            </w:r>
-          </w:p>
-        </w:tc>
-        <w:tc>
-          <w:tcPr>
-            <w:tcW w:w="2931" w:type="dxa"/>
-          </w:tcPr>
-          <w:p>
-            <w:pPr>
-              <w:rPr>
-                <w:rFonts w:ascii="Segoe UI Light" w:hAnsi="Segoe UI Light" w:cs="Segoe UI Light"/>
-              </w:rPr>
-            </w:pPr>
-            <w:r>
-              <w:rPr>
-                <w:rFonts w:ascii="Segoe UI Light" w:hAnsi="Segoe UI Light" w:cs="Segoe UI Light"/>
-              </w:rPr>
-              <w:t xml:space="preserve">A close-up view of the </w:t>
-            </w:r>
-            <w:proofErr w:type="spellStart"/>
-            <w:r>
-              <w:rPr>
-                <w:rFonts w:ascii="Segoe UI Light" w:hAnsi="Segoe UI Light" w:cs="Segoe UI Light"/>
-              </w:rPr>
-              <w:t>CyKey</w:t>
-            </w:r>
-            <w:proofErr w:type="spellEnd"/>
-            <w:r>
-              <w:rPr>
-                <w:rFonts w:ascii="Segoe UI Light" w:hAnsi="Segoe UI Light" w:cs="Segoe UI Light"/>
-              </w:rPr>
-              <w:t xml:space="preserve"> from the user’s viewport.  Not the lateral symmetry</w:t>
-            </w:r>
-            <w:r>
-              <w:rPr>
-                <w:rFonts w:ascii="Segoe UI Light" w:hAnsi="Segoe UI Light" w:cs="Segoe UI Light"/>
-              </w:rPr>
-              <w:t>, including thumb-keys on each side which enable it to be used by left or right hand.</w:t>
-            </w:r>
-          </w:p>
-        </w:tc>
-      </w:tr>
-      <w:tr>
-        <w:trPr>
-          <w:trHeight w:val="1134"/>
-        </w:trPr>
-        <w:tc>
-          <w:tcPr>
-            <w:tcW w:w="2595" w:type="dxa"/>
-          </w:tcPr>
-          <w:p>
-            <w:pPr>
-              <w:jc w:val="center"/>
-              <w:rPr>
-                <w:noProof/>
-              </w:rPr>
-            </w:pPr>
-            <w:r>
-              <w:rPr>
-                <w:noProof/>
-              </w:rPr>
-              <w:lastRenderedPageBreak/>
-              <w:t>1</w:t>
-            </w:r>
-            <w:r>
-              <w:rPr>
-                <w:noProof/>
-              </w:rPr>
-              <w:drawing>
-                <wp:inline distT="0" distB="0" distL="0" distR="0" wp14:anchorId="69AC527C" wp14:editId="047DBBDB">
-                  <wp:extent cx="1023425" cy="914400"/>
-                  <wp:effectExtent l="0" t="2857" r="2857" b="2858"/>
-                  <wp:docPr id="8" name="Picture 8"/>
-                  <wp:cNvGraphicFramePr>
-                    <a:graphicFrameLocks xmlns:a="http://schemas.openxmlformats.org/drawingml/2006/main" noChangeAspect="1"/>
-                  </wp:cNvGraphicFramePr>
-                  <a:graphic xmlns:a="http://schemas.openxmlformats.org/drawingml/2006/main">
-                    <a:graphicData uri="http://schemas.openxmlformats.org/drawingml/2006/picture">
-                      <pic:pic xmlns:pic="http://schemas.openxmlformats.org/drawingml/2006/picture">
-                        <pic:nvPicPr>
-                          <pic:cNvPr id="0" name="Picture 17"/>
-                          <pic:cNvPicPr>
-                            <a:picLocks noChangeAspect="1" noChangeArrowheads="1"/>
-                          </pic:cNvPicPr>
-                        </pic:nvPicPr>
-                        <pic:blipFill rotWithShape="1">
-                          <a:blip r:embed="rId22" cstate="print">
-                            <a:extLst>
-                              <a:ext uri="{28A0092B-C50C-407E-A947-70E740481C1C}">
-                                <a14:useLocalDpi xmlns:a14="http://schemas.microsoft.com/office/drawing/2010/main" val="0"/>
-                              </a:ext>
-                            </a:extLst>
-                          </a:blip>
-                          <a:srcRect r="25384"/>
-                          <a:stretch/>
-                        </pic:blipFill>
-                        <pic:spPr bwMode="auto">
-                          <a:xfrm rot="16200000">
-                            <a:off x="0" y="0"/>
-                            <a:ext cx="1023425" cy="914400"/>
-                          </a:xfrm>
-                          <a:prstGeom prst="rect">
-                            <a:avLst/>
-                          </a:prstGeom>
-                          <a:noFill/>
-                          <a:ln>
-                            <a:noFill/>
-                          </a:ln>
-                          <a:extLst>
-                            <a:ext uri="{53640926-AAD7-44D8-BBD7-CCE9431645EC}">
-                              <a14:shadowObscured xmlns:a14="http://schemas.microsoft.com/office/drawing/2010/main"/>
-                            </a:ext>
-                          </a:extLst>
-                        </pic:spPr>
-                      </pic:pic>
-                    </a:graphicData>
-                  </a:graphic>
-                </wp:inline>
-              </w:drawing>
-            </w:r>
-          </w:p>
-        </w:tc>
-        <w:tc>
-          <w:tcPr>
-            <w:tcW w:w="3829" w:type="dxa"/>
-          </w:tcPr>
-          <w:p>
-            <w:pPr>
-              <w:jc w:val="both"/>
-              <w:rPr>
-                <w:rFonts w:ascii="Segoe UI Light" w:hAnsi="Segoe UI Light" w:cs="Segoe UI Light"/>
-              </w:rPr>
-            </w:pPr>
-            <w:proofErr w:type="spellStart"/>
-            <w:r>
-              <w:rPr>
-                <w:rFonts w:ascii="Segoe UI Light" w:hAnsi="Segoe UI Light" w:cs="Segoe UI Light"/>
-              </w:rPr>
-              <w:t>CyKey+USB_IR_Cable</w:t>
-            </w:r>
-            <w:proofErr w:type="spellEnd"/>
-          </w:p>
-        </w:tc>
-        <w:tc>
-          <w:tcPr>
-            <w:tcW w:w="2931" w:type="dxa"/>
-          </w:tcPr>
-          <w:p>
-            <w:pPr>
-              <w:rPr>
-                <w:rFonts w:ascii="Segoe UI Light" w:hAnsi="Segoe UI Light" w:cs="Segoe UI Light"/>
-              </w:rPr>
-            </w:pPr>
-            <w:proofErr w:type="spellStart"/>
-            <w:r>
-              <w:rPr>
-                <w:rFonts w:ascii="Segoe UI Light" w:hAnsi="Segoe UI Light" w:cs="Segoe UI Light"/>
-              </w:rPr>
-              <w:t>CyKey</w:t>
-            </w:r>
-            <w:proofErr w:type="spellEnd"/>
-            <w:r>
-              <w:rPr>
-                <w:rFonts w:ascii="Segoe UI Light" w:hAnsi="Segoe UI Light" w:cs="Segoe UI Light"/>
-              </w:rPr>
-              <w:t xml:space="preserve"> with </w:t>
-            </w:r>
-            <w:r>
-              <w:rPr>
-                <w:rFonts w:ascii="Segoe UI Light" w:hAnsi="Segoe UI Light" w:cs="Segoe UI Light"/>
-              </w:rPr>
-              <w:t>the infra-red (IR) receiver which enables it to communicate</w:t>
-            </w:r>
-            <w:r>
-              <w:rPr>
-                <w:rFonts w:ascii="Segoe UI Light" w:hAnsi="Segoe UI Light" w:cs="Segoe UI Light"/>
-              </w:rPr>
-              <w:t xml:space="preserve"> wirelessly</w:t>
-            </w:r>
-            <w:r>
-              <w:rPr>
-                <w:rFonts w:ascii="Segoe UI Light" w:hAnsi="Segoe UI Light" w:cs="Segoe UI Light"/>
-              </w:rPr>
-              <w:t xml:space="preserve"> with a compute</w:t>
-            </w:r>
-            <w:r>
-              <w:rPr>
-                <w:rFonts w:ascii="Segoe UI Light" w:hAnsi="Segoe UI Light" w:cs="Segoe UI Light"/>
-              </w:rPr>
-              <w:t>r</w:t>
-            </w:r>
-            <w:r>
-              <w:rPr>
-                <w:rFonts w:ascii="Segoe UI Light" w:hAnsi="Segoe UI Light" w:cs="Segoe UI Light"/>
-              </w:rPr>
-              <w:t xml:space="preserve"> </w:t>
-            </w:r>
-            <w:r>
-              <w:rPr>
-                <w:rFonts w:ascii="Segoe UI Light" w:hAnsi="Segoe UI Light" w:cs="Segoe UI Light"/>
-              </w:rPr>
-              <w:t>using a USB port.</w:t>
-            </w:r>
-          </w:p>
-        </w:tc>
-      </w:tr>
-      <w:tr>
-        <w:trPr>
-          <w:trHeight w:val="1134"/>
-        </w:trPr>
-        <w:tc>
-          <w:tcPr>
-            <w:tcW w:w="2595" w:type="dxa"/>
-          </w:tcPr>
-          <w:p>
-            <w:pPr>
-              <w:jc w:val="center"/>
-              <w:rPr>
-                <w:rFonts w:ascii="Segoe UI Light" w:hAnsi="Segoe UI Light" w:cs="Segoe UI Light"/>
-              </w:rPr>
-            </w:pPr>
-            <w:r>
-              <w:rPr>
-                <w:noProof/>
-              </w:rPr>
-              <w:drawing>
-                <wp:inline distT="0" distB="0" distL="0" distR="0" wp14:anchorId="454918D4" wp14:editId="43537A9A">
-                  <wp:extent cx="1371600" cy="914400"/>
-                  <wp:effectExtent l="0" t="0" r="0" b="0"/>
-                  <wp:docPr id="9" name="Picture 9"/>
-                  <wp:cNvGraphicFramePr>
-                    <a:graphicFrameLocks xmlns:a="http://schemas.openxmlformats.org/drawingml/2006/main" noChangeAspect="1"/>
-                  </wp:cNvGraphicFramePr>
-                  <a:graphic xmlns:a="http://schemas.openxmlformats.org/drawingml/2006/main">
-                    <a:graphicData uri="http://schemas.openxmlformats.org/drawingml/2006/picture">
-                      <pic:pic xmlns:pic="http://schemas.openxmlformats.org/drawingml/2006/picture">
-                        <pic:nvPicPr>
-                          <pic:cNvPr id="0" name="Picture 18"/>
-                          <pic:cNvPicPr>
-                            <a:picLocks noChangeAspect="1" noChangeArrowheads="1"/>
-                          </pic:cNvPicPr>
-                        </pic:nvPicPr>
-                        <pic:blipFill>
-                          <a:blip r:embed="rId23" cstate="print">
-                            <a:extLst>
-                              <a:ext uri="{28A0092B-C50C-407E-A947-70E740481C1C}">
-                                <a14:useLocalDpi xmlns:a14="http://schemas.microsoft.com/office/drawing/2010/main" val="0"/>
-                              </a:ext>
-                            </a:extLst>
-                          </a:blip>
-                          <a:srcRect/>
-                          <a:stretch>
-                            <a:fillRect/>
-                          </a:stretch>
-                        </pic:blipFill>
-                        <pic:spPr bwMode="auto">
-                          <a:xfrm>
-                            <a:off x="0" y="0"/>
-                            <a:ext cx="1371600" cy="914400"/>
-                          </a:xfrm>
-                          <a:prstGeom prst="rect">
-                            <a:avLst/>
-                          </a:prstGeom>
-                          <a:noFill/>
-                          <a:ln>
-                            <a:noFill/>
-                          </a:ln>
-                        </pic:spPr>
-                      </pic:pic>
-                    </a:graphicData>
-                  </a:graphic>
-                </wp:inline>
-              </w:drawing>
-            </w:r>
-          </w:p>
-        </w:tc>
-        <w:tc>
-          <w:tcPr>
-            <w:tcW w:w="3829" w:type="dxa"/>
-          </w:tcPr>
-          <w:p>
-            <w:pPr>
-              <w:jc w:val="both"/>
-              <w:rPr>
-                <w:rFonts w:ascii="Segoe UI Light" w:hAnsi="Segoe UI Light" w:cs="Segoe UI Light"/>
-              </w:rPr>
-            </w:pPr>
-            <w:r>
-              <w:rPr>
-                <w:rFonts w:ascii="Segoe UI Light" w:hAnsi="Segoe UI Light" w:cs="Segoe UI Light"/>
-              </w:rPr>
               <w:t>CyKey_bottom.JPG</w:t>
             </w:r>
           </w:p>
@@ -2519,7 +2482,7 @@
                   <wp:extent cx="1511085" cy="914400"/>
                   <wp:effectExtent l="0" t="0" r="0" b="0"/>
                   <wp:docPr id="10" name="Picture 10">
-                    <a:hlinkClick xmlns:a="http://schemas.openxmlformats.org/drawingml/2006/main" r:id="rId24"/>
+                    <a:hlinkClick xmlns:a="http://schemas.openxmlformats.org/drawingml/2006/main" r:id="rId22"/>
                   </wp:docPr>
                   <wp:cNvGraphicFramePr>
                     <a:graphicFrameLocks xmlns:a="http://schemas.openxmlformats.org/drawingml/2006/main" noChangeAspect="1"/>
@@ -2529,14 +2492,14 @@
                       <pic:pic xmlns:pic="http://schemas.openxmlformats.org/drawingml/2006/picture">
                         <pic:nvPicPr>
                           <pic:cNvPr id="10" name="Picture 10">
-                            <a:hlinkClick r:id="rId24"/>
+                            <a:hlinkClick r:id="rId22"/>
                           </pic:cNvPr>
                           <pic:cNvPicPr>
                             <a:picLocks noChangeAspect="1" noChangeArrowheads="1"/>
                           </pic:cNvPicPr>
                         </pic:nvPicPr>
                         <pic:blipFill>
-                          <a:blip r:embed="rId25" cstate="print">
+                          <a:blip r:embed="rId23" cstate="print">
                             <a:extLst>
                               <a:ext uri="{28A0092B-C50C-407E-A947-70E740481C1C}">
                                 <a14:useLocalDpi xmlns:a14="http://schemas.microsoft.com/office/drawing/2010/main" val="0"/>
@@ -2639,7 +2602,7 @@
                   <wp:extent cx="1012275" cy="914400"/>
                   <wp:effectExtent l="0" t="0" r="0" b="0"/>
                   <wp:docPr id="6" name="Picture 6">
-                    <a:hlinkClick xmlns:a="http://schemas.openxmlformats.org/drawingml/2006/main" r:id="rId26"/>
+                    <a:hlinkClick xmlns:a="http://schemas.openxmlformats.org/drawingml/2006/main" r:id="rId24"/>
                   </wp:docPr>
                   <wp:cNvGraphicFramePr>
                     <a:graphicFrameLocks xmlns:a="http://schemas.openxmlformats.org/drawingml/2006/main" noChangeAspect="1"/>
@@ -2649,14 +2612,14 @@
                       <pic:pic xmlns:pic="http://schemas.openxmlformats.org/drawingml/2006/picture">
                         <pic:nvPicPr>
                           <pic:cNvPr id="6" name="Picture 6">
-                            <a:hlinkClick r:id="rId26"/>
+                            <a:hlinkClick r:id="rId24"/>
                           </pic:cNvPr>
                           <pic:cNvPicPr>
                             <a:picLocks noChangeAspect="1" noChangeArrowheads="1"/>
                           </pic:cNvPicPr>
                         </pic:nvPicPr>
                         <pic:blipFill>
-                          <a:blip r:embed="rId27" cstate="print">
+                          <a:blip r:embed="rId25" cstate="print">
                             <a:extLst>
                               <a:ext uri="{28A0092B-C50C-407E-A947-70E740481C1C}">
                                 <a14:useLocalDpi xmlns:a14="http://schemas.microsoft.com/office/drawing/2010/main" val="0"/>
@@ -2753,12 +2716,12 @@
       </w:pPr>
     </w:p>
     <w:sectPr>
-      <w:headerReference w:type="even" r:id="rId28"/>
-      <w:headerReference w:type="default" r:id="rId29"/>
-      <w:footerReference w:type="even" r:id="rId30"/>
-      <w:footerReference w:type="default" r:id="rId31"/>
-      <w:headerReference w:type="first" r:id="rId32"/>
-      <w:footerReference w:type="first" r:id="rId33"/>
+      <w:headerReference w:type="even" r:id="rId26"/>
+      <w:headerReference w:type="default" r:id="rId27"/>
+      <w:footerReference w:type="even" r:id="rId28"/>
+      <w:footerReference w:type="default" r:id="rId29"/>
+      <w:headerReference w:type="first" r:id="rId30"/>
+      <w:footerReference w:type="first" r:id="rId31"/>
       <w:pgSz w:w="12240" w:h="15840"/>
       <w:pgMar w:top="720" w:right="1440" w:bottom="1440" w:left="1440" w:header="720" w:footer="720" w:gutter="0"/>
       <w:cols w:space="720"/>
@@ -2894,120 +2857,1608 @@
 
 <file path=word/numbering.xml><?xml version="1.0" encoding="utf-8"?>
 <w:numbering xmlns:wpc="http://schemas.microsoft.com/office/word/2010/wordprocessingCanvas" xmlns:cx="http://schemas.microsoft.com/office/drawing/2014/chartex" xmlns:cx1="http://schemas.microsoft.com/office/drawing/2015/9/8/chartex" xmlns:cx2="http://schemas.microsoft.com/office/drawing/2015/10/21/chartex" xmlns:cx3="http://schemas.microsoft.com/office/drawing/2016/5/9/chartex" xmlns:cx4="http://schemas.microsoft.com/office/drawing/2016/5/10/chartex" xmlns:cx5="http://schemas.microsoft.com/office/drawing/2016/5/11/chartex" xmlns:cx6="http://schemas.microsoft.com/office/drawing/2016/5/12/chartex" xmlns:cx7="http://schemas.microsoft.com/office/drawing/2016/5/13/chartex" xmlns:cx8="http://schemas.microsoft.com/office/drawing/2016/5/14/chartex" xmlns:mc="http://schemas.openxmlformats.org/markup-compatibility/2006" xmlns:aink="http://schemas.microsoft.com/office/drawing/2016/ink" xmlns:am3d="http://schemas.microsoft.com/office/drawing/2017/model3d" xmlns:o="urn:schemas-microsoft-com:office:office" xmlns:r="http://schemas.openxmlformats.org/officeDocument/2006/relationships" xmlns:m="http://schemas.openxmlformats.org/officeDocument/2006/math" xmlns:v="urn:schemas-microsoft-com:vml" xmlns:wp14="http://schemas.microsoft.com/office/word/2010/wordprocessingDrawing" xmlns:wp="http://schemas.openxmlformats.org/drawingml/2006/wordprocessingDrawing" xmlns:w10="urn:schemas-microsoft-com:office:word" xmlns:w="http://schemas.openxmlformats.org/wordprocessingml/2006/main" xmlns:w14="http://schemas.microsoft.com/office/word/2010/wordml" xmlns:w15="http://schemas.microsoft.com/office/word/2012/wordml" xmlns:w16cid="http://schemas.microsoft.com/office/word/2016/wordml/cid" xmlns:w16se="http://schemas.microsoft.com/office/word/2015/wordml/symex" xmlns:wpg="http://schemas.microsoft.com/office/word/2010/wordprocessingGroup" xmlns:wpi="http://schemas.microsoft.com/office/word/2010/wordprocessingInk" xmlns:wne="http://schemas.microsoft.com/office/word/2006/wordml" xmlns:wps="http://schemas.microsoft.com/office/word/2010/wordprocessingShape" mc:Ignorable="w14 w15 w16se w16cid wp14">
+  <w:numPicBullet w:numPicBulletId="0">
+    <w:pict>
+      <v:shapetype id="_x0000_t75" coordsize="21600,21600" o:spt="75" o:preferrelative="t" path="m@4@5l@4@11@9@11@9@5xe" filled="f" stroked="f">
+        <v:stroke joinstyle="miter"/>
+        <v:formulas>
+          <v:f eqn="if lineDrawn pixelLineWidth 0"/>
+          <v:f eqn="sum @0 1 0"/>
+          <v:f eqn="sum 0 0 @1"/>
+          <v:f eqn="prod @2 1 2"/>
+          <v:f eqn="prod @3 21600 pixelWidth"/>
+          <v:f eqn="prod @3 21600 pixelHeight"/>
+          <v:f eqn="sum @0 0 1"/>
+          <v:f eqn="prod @6 1 2"/>
+          <v:f eqn="prod @7 21600 pixelWidth"/>
+          <v:f eqn="sum @8 21600 0"/>
+          <v:f eqn="prod @7 21600 pixelHeight"/>
+          <v:f eqn="sum @10 21600 0"/>
+        </v:formulas>
+        <v:path o:extrusionok="f" gradientshapeok="t" o:connecttype="rect"/>
+        <o:lock v:ext="edit" aspectratio="t"/>
+      </v:shapetype>
+      <v:shape id="_x0000_i1026" type="#_x0000_t75" alt="Description: E:\BIBUXTON folders\My Documents\Words\input history book\Collection in production\Kensington Turbo Mouse 4\Bill Notes_files\pdf_icon.png" style="width:12.85pt;height:12.85pt;visibility:visible" o:bullet="t">
+        <v:imagedata r:id="rId1" o:title="pdf_icon"/>
+      </v:shape>
+    </w:pict>
+  </w:numPicBullet>
+  <w:numPicBullet w:numPicBulletId="1">
+    <w:pict>
+      <v:shape id="_x0000_i1027" type="#_x0000_t75" style="width:223.7pt;height:223.7pt" o:bullet="t">
+        <v:imagedata r:id="rId2" o:title="internet-explorer-logo"/>
+      </v:shape>
+    </w:pict>
+  </w:numPicBullet>
+  <w:numPicBullet w:numPicBulletId="2">
+    <w:pict>
+      <v:shape id="_x0000_i1028" type="#_x0000_t75" style="width:195.45pt;height:195.45pt" o:bullet="t">
+        <v:imagedata r:id="rId3" o:title="Powerpoint_Icon"/>
+      </v:shape>
+    </w:pict>
+  </w:numPicBullet>
+  <w:numPicBullet w:numPicBulletId="3">
+    <w:pict>
+      <v:shape id="_x0000_i1029" type="#_x0000_t75" style="width:765.45pt;height:765.45pt" o:bullet="t">
+        <v:imagedata r:id="rId4" o:title="youtube[1]"/>
+      </v:shape>
+    </w:pict>
+  </w:numPicBullet>
   <w:abstractNum w:abstractNumId="0" w15:restartNumberingAfterBreak="0">
-    <w:nsid w:val="30B6038D"/>
-    <w:multiLevelType w:val="multilevel"/>
-    <w:tmpl w:val="EA3A7562"/>
-    <w:lvl w:ilvl="0">
-      <w:start w:val="1"/>
-      <w:numFmt w:val="decimal"/>
-      <w:lvlText w:val="%1."/>
+    <w:nsid w:val="053B5D43"/>
+    <w:multiLevelType w:val="hybridMultilevel"/>
+    <w:tmpl w:val="3A4CE742"/>
+    <w:lvl w:ilvl="0" w:tplc="18D623D4">
+      <w:start w:val="1"/>
+      <w:numFmt w:val="bullet"/>
+      <w:lvlText w:val=""/>
+      <w:lvlPicBulletId w:val="1"/>
+      <w:lvlJc w:val="left"/>
+      <w:pPr>
+        <w:ind w:left="720" w:hanging="360"/>
+      </w:pPr>
+      <w:rPr>
+        <w:rFonts w:ascii="Symbol" w:hAnsi="Symbol" w:hint="default"/>
+        <w:color w:val="auto"/>
+      </w:rPr>
+    </w:lvl>
+    <w:lvl w:ilvl="1" w:tplc="04090003" w:tentative="1">
+      <w:start w:val="1"/>
+      <w:numFmt w:val="bullet"/>
+      <w:lvlText w:val="o"/>
+      <w:lvlJc w:val="left"/>
+      <w:pPr>
+        <w:ind w:left="1440" w:hanging="360"/>
+      </w:pPr>
+      <w:rPr>
+        <w:rFonts w:ascii="Courier New" w:hAnsi="Courier New" w:hint="default"/>
+      </w:rPr>
+    </w:lvl>
+    <w:lvl w:ilvl="2" w:tplc="04090005" w:tentative="1">
+      <w:start w:val="1"/>
+      <w:numFmt w:val="bullet"/>
+      <w:lvlText w:val=""/>
+      <w:lvlJc w:val="left"/>
+      <w:pPr>
+        <w:ind w:left="2160" w:hanging="360"/>
+      </w:pPr>
+      <w:rPr>
+        <w:rFonts w:ascii="Wingdings" w:hAnsi="Wingdings" w:hint="default"/>
+      </w:rPr>
+    </w:lvl>
+    <w:lvl w:ilvl="3" w:tplc="04090001" w:tentative="1">
+      <w:start w:val="1"/>
+      <w:numFmt w:val="bullet"/>
+      <w:lvlText w:val=""/>
+      <w:lvlJc w:val="left"/>
+      <w:pPr>
+        <w:ind w:left="2880" w:hanging="360"/>
+      </w:pPr>
+      <w:rPr>
+        <w:rFonts w:ascii="Symbol" w:hAnsi="Symbol" w:hint="default"/>
+      </w:rPr>
+    </w:lvl>
+    <w:lvl w:ilvl="4" w:tplc="04090003" w:tentative="1">
+      <w:start w:val="1"/>
+      <w:numFmt w:val="bullet"/>
+      <w:lvlText w:val="o"/>
+      <w:lvlJc w:val="left"/>
+      <w:pPr>
+        <w:ind w:left="3600" w:hanging="360"/>
+      </w:pPr>
+      <w:rPr>
+        <w:rFonts w:ascii="Courier New" w:hAnsi="Courier New" w:hint="default"/>
+      </w:rPr>
+    </w:lvl>
+    <w:lvl w:ilvl="5" w:tplc="04090005" w:tentative="1">
+      <w:start w:val="1"/>
+      <w:numFmt w:val="bullet"/>
+      <w:lvlText w:val=""/>
+      <w:lvlJc w:val="left"/>
+      <w:pPr>
+        <w:ind w:left="4320" w:hanging="360"/>
+      </w:pPr>
+      <w:rPr>
+        <w:rFonts w:ascii="Wingdings" w:hAnsi="Wingdings" w:hint="default"/>
+      </w:rPr>
+    </w:lvl>
+    <w:lvl w:ilvl="6" w:tplc="04090001" w:tentative="1">
+      <w:start w:val="1"/>
+      <w:numFmt w:val="bullet"/>
+      <w:lvlText w:val=""/>
+      <w:lvlJc w:val="left"/>
+      <w:pPr>
+        <w:ind w:left="5040" w:hanging="360"/>
+      </w:pPr>
+      <w:rPr>
+        <w:rFonts w:ascii="Symbol" w:hAnsi="Symbol" w:hint="default"/>
+      </w:rPr>
+    </w:lvl>
+    <w:lvl w:ilvl="7" w:tplc="04090003" w:tentative="1">
+      <w:start w:val="1"/>
+      <w:numFmt w:val="bullet"/>
+      <w:lvlText w:val="o"/>
+      <w:lvlJc w:val="left"/>
+      <w:pPr>
+        <w:ind w:left="5760" w:hanging="360"/>
+      </w:pPr>
+      <w:rPr>
+        <w:rFonts w:ascii="Courier New" w:hAnsi="Courier New" w:hint="default"/>
+      </w:rPr>
+    </w:lvl>
+    <w:lvl w:ilvl="8" w:tplc="04090005" w:tentative="1">
+      <w:start w:val="1"/>
+      <w:numFmt w:val="bullet"/>
+      <w:lvlText w:val=""/>
+      <w:lvlJc w:val="left"/>
+      <w:pPr>
+        <w:ind w:left="6480" w:hanging="360"/>
+      </w:pPr>
+      <w:rPr>
+        <w:rFonts w:ascii="Wingdings" w:hAnsi="Wingdings" w:hint="default"/>
+      </w:rPr>
+    </w:lvl>
+  </w:abstractNum>
+  <w:abstractNum w:abstractNumId="1" w15:restartNumberingAfterBreak="0">
+    <w:nsid w:val="07754A93"/>
+    <w:multiLevelType w:val="hybridMultilevel"/>
+    <w:tmpl w:val="4AE83792"/>
+    <w:lvl w:ilvl="0" w:tplc="66C2B7C4">
+      <w:start w:val="1"/>
+      <w:numFmt w:val="bullet"/>
+      <w:lvlText w:val="•"/>
       <w:lvlJc w:val="left"/>
       <w:pPr>
         <w:tabs>
           <w:tab w:val="num" w:pos="720"/>
         </w:tabs>
-        <w:ind w:left="720" w:hanging="720"/>
-      </w:pPr>
-    </w:lvl>
-    <w:lvl w:ilvl="1">
-      <w:start w:val="1"/>
-      <w:numFmt w:val="decimal"/>
-      <w:lvlText w:val="%2."/>
+        <w:ind w:left="720" w:hanging="360"/>
+      </w:pPr>
+      <w:rPr>
+        <w:rFonts w:ascii="Arial" w:hAnsi="Arial" w:hint="default"/>
+      </w:rPr>
+    </w:lvl>
+    <w:lvl w:ilvl="1" w:tplc="90827242" w:tentative="1">
+      <w:start w:val="1"/>
+      <w:numFmt w:val="bullet"/>
+      <w:lvlText w:val="•"/>
       <w:lvlJc w:val="left"/>
       <w:pPr>
         <w:tabs>
           <w:tab w:val="num" w:pos="1440"/>
         </w:tabs>
-        <w:ind w:left="1440" w:hanging="720"/>
-      </w:pPr>
-    </w:lvl>
-    <w:lvl w:ilvl="2">
-      <w:start w:val="1"/>
-      <w:numFmt w:val="decimal"/>
-      <w:lvlText w:val="%3."/>
+        <w:ind w:left="1440" w:hanging="360"/>
+      </w:pPr>
+      <w:rPr>
+        <w:rFonts w:ascii="Arial" w:hAnsi="Arial" w:hint="default"/>
+      </w:rPr>
+    </w:lvl>
+    <w:lvl w:ilvl="2" w:tplc="BCCA1058" w:tentative="1">
+      <w:start w:val="1"/>
+      <w:numFmt w:val="bullet"/>
+      <w:lvlText w:val="•"/>
       <w:lvlJc w:val="left"/>
       <w:pPr>
         <w:tabs>
           <w:tab w:val="num" w:pos="2160"/>
         </w:tabs>
-        <w:ind w:left="2160" w:hanging="720"/>
-      </w:pPr>
-    </w:lvl>
-    <w:lvl w:ilvl="3">
-      <w:start w:val="1"/>
-      <w:numFmt w:val="decimal"/>
-      <w:lvlText w:val="%4."/>
+        <w:ind w:left="2160" w:hanging="360"/>
+      </w:pPr>
+      <w:rPr>
+        <w:rFonts w:ascii="Arial" w:hAnsi="Arial" w:hint="default"/>
+      </w:rPr>
+    </w:lvl>
+    <w:lvl w:ilvl="3" w:tplc="80C6A8FE" w:tentative="1">
+      <w:start w:val="1"/>
+      <w:numFmt w:val="bullet"/>
+      <w:lvlText w:val="•"/>
       <w:lvlJc w:val="left"/>
       <w:pPr>
         <w:tabs>
           <w:tab w:val="num" w:pos="2880"/>
         </w:tabs>
-        <w:ind w:left="2880" w:hanging="720"/>
-      </w:pPr>
-    </w:lvl>
-    <w:lvl w:ilvl="4">
-      <w:start w:val="1"/>
-      <w:numFmt w:val="decimal"/>
-      <w:lvlText w:val="%5."/>
+        <w:ind w:left="2880" w:hanging="360"/>
+      </w:pPr>
+      <w:rPr>
+        <w:rFonts w:ascii="Arial" w:hAnsi="Arial" w:hint="default"/>
+      </w:rPr>
+    </w:lvl>
+    <w:lvl w:ilvl="4" w:tplc="8BB07FE8" w:tentative="1">
+      <w:start w:val="1"/>
+      <w:numFmt w:val="bullet"/>
+      <w:lvlText w:val="•"/>
       <w:lvlJc w:val="left"/>
       <w:pPr>
         <w:tabs>
           <w:tab w:val="num" w:pos="3600"/>
         </w:tabs>
-        <w:ind w:left="3600" w:hanging="720"/>
-      </w:pPr>
-    </w:lvl>
-    <w:lvl w:ilvl="5">
-      <w:start w:val="1"/>
-      <w:numFmt w:val="decimal"/>
-      <w:lvlText w:val="%6."/>
+        <w:ind w:left="3600" w:hanging="360"/>
+      </w:pPr>
+      <w:rPr>
+        <w:rFonts w:ascii="Arial" w:hAnsi="Arial" w:hint="default"/>
+      </w:rPr>
+    </w:lvl>
+    <w:lvl w:ilvl="5" w:tplc="7194BA0A" w:tentative="1">
+      <w:start w:val="1"/>
+      <w:numFmt w:val="bullet"/>
+      <w:lvlText w:val="•"/>
       <w:lvlJc w:val="left"/>
       <w:pPr>
         <w:tabs>
           <w:tab w:val="num" w:pos="4320"/>
         </w:tabs>
-        <w:ind w:left="4320" w:hanging="720"/>
-      </w:pPr>
-    </w:lvl>
-    <w:lvl w:ilvl="6">
-      <w:start w:val="1"/>
-      <w:numFmt w:val="decimal"/>
-      <w:lvlText w:val="%7."/>
+        <w:ind w:left="4320" w:hanging="360"/>
+      </w:pPr>
+      <w:rPr>
+        <w:rFonts w:ascii="Arial" w:hAnsi="Arial" w:hint="default"/>
+      </w:rPr>
+    </w:lvl>
+    <w:lvl w:ilvl="6" w:tplc="A120BC76" w:tentative="1">
+      <w:start w:val="1"/>
+      <w:numFmt w:val="bullet"/>
+      <w:lvlText w:val="•"/>
       <w:lvlJc w:val="left"/>
       <w:pPr>
         <w:tabs>
           <w:tab w:val="num" w:pos="5040"/>
         </w:tabs>
-        <w:ind w:left="5040" w:hanging="720"/>
-      </w:pPr>
-    </w:lvl>
-    <w:lvl w:ilvl="7">
-      <w:start w:val="1"/>
-      <w:numFmt w:val="decimal"/>
-      <w:lvlText w:val="%8."/>
+        <w:ind w:left="5040" w:hanging="360"/>
+      </w:pPr>
+      <w:rPr>
+        <w:rFonts w:ascii="Arial" w:hAnsi="Arial" w:hint="default"/>
+      </w:rPr>
+    </w:lvl>
+    <w:lvl w:ilvl="7" w:tplc="9B4404F2" w:tentative="1">
+      <w:start w:val="1"/>
+      <w:numFmt w:val="bullet"/>
+      <w:lvlText w:val="•"/>
       <w:lvlJc w:val="left"/>
       <w:pPr>
         <w:tabs>
           <w:tab w:val="num" w:pos="5760"/>
         </w:tabs>
-        <w:ind w:left="5760" w:hanging="720"/>
-      </w:pPr>
-    </w:lvl>
-    <w:lvl w:ilvl="8">
-      <w:start w:val="1"/>
-      <w:numFmt w:val="decimal"/>
-      <w:lvlText w:val="%9."/>
+        <w:ind w:left="5760" w:hanging="360"/>
+      </w:pPr>
+      <w:rPr>
+        <w:rFonts w:ascii="Arial" w:hAnsi="Arial" w:hint="default"/>
+      </w:rPr>
+    </w:lvl>
+    <w:lvl w:ilvl="8" w:tplc="22F8DDCA" w:tentative="1">
+      <w:start w:val="1"/>
+      <w:numFmt w:val="bullet"/>
+      <w:lvlText w:val="•"/>
       <w:lvlJc w:val="left"/>
       <w:pPr>
         <w:tabs>
           <w:tab w:val="num" w:pos="6480"/>
         </w:tabs>
-        <w:ind w:left="6480" w:hanging="720"/>
-      </w:pPr>
+        <w:ind w:left="6480" w:hanging="360"/>
+      </w:pPr>
+      <w:rPr>
+        <w:rFonts w:ascii="Arial" w:hAnsi="Arial" w:hint="default"/>
+      </w:rPr>
+    </w:lvl>
+  </w:abstractNum>
+  <w:abstractNum w:abstractNumId="2" w15:restartNumberingAfterBreak="0">
+    <w:nsid w:val="128D5FD5"/>
+    <w:multiLevelType w:val="hybridMultilevel"/>
+    <w:tmpl w:val="A8905164"/>
+    <w:lvl w:ilvl="0" w:tplc="18D623D4">
+      <w:start w:val="1"/>
+      <w:numFmt w:val="bullet"/>
+      <w:lvlText w:val=""/>
+      <w:lvlPicBulletId w:val="1"/>
+      <w:lvlJc w:val="left"/>
+      <w:pPr>
+        <w:tabs>
+          <w:tab w:val="num" w:pos="720"/>
+        </w:tabs>
+        <w:ind w:left="720" w:hanging="360"/>
+      </w:pPr>
+      <w:rPr>
+        <w:rFonts w:ascii="Symbol" w:hAnsi="Symbol" w:hint="default"/>
+        <w:color w:val="auto"/>
+      </w:rPr>
+    </w:lvl>
+    <w:lvl w:ilvl="1" w:tplc="3AF09C82" w:tentative="1">
+      <w:start w:val="1"/>
+      <w:numFmt w:val="bullet"/>
+      <w:lvlText w:val=""/>
+      <w:lvlJc w:val="left"/>
+      <w:pPr>
+        <w:tabs>
+          <w:tab w:val="num" w:pos="1440"/>
+        </w:tabs>
+        <w:ind w:left="1440" w:hanging="360"/>
+      </w:pPr>
+      <w:rPr>
+        <w:rFonts w:ascii="Symbol" w:hAnsi="Symbol" w:hint="default"/>
+      </w:rPr>
+    </w:lvl>
+    <w:lvl w:ilvl="2" w:tplc="D048FF8C" w:tentative="1">
+      <w:start w:val="1"/>
+      <w:numFmt w:val="bullet"/>
+      <w:lvlText w:val=""/>
+      <w:lvlJc w:val="left"/>
+      <w:pPr>
+        <w:tabs>
+          <w:tab w:val="num" w:pos="2160"/>
+        </w:tabs>
+        <w:ind w:left="2160" w:hanging="360"/>
+      </w:pPr>
+      <w:rPr>
+        <w:rFonts w:ascii="Symbol" w:hAnsi="Symbol" w:hint="default"/>
+      </w:rPr>
+    </w:lvl>
+    <w:lvl w:ilvl="3" w:tplc="425E98C8" w:tentative="1">
+      <w:start w:val="1"/>
+      <w:numFmt w:val="bullet"/>
+      <w:lvlText w:val=""/>
+      <w:lvlJc w:val="left"/>
+      <w:pPr>
+        <w:tabs>
+          <w:tab w:val="num" w:pos="2880"/>
+        </w:tabs>
+        <w:ind w:left="2880" w:hanging="360"/>
+      </w:pPr>
+      <w:rPr>
+        <w:rFonts w:ascii="Symbol" w:hAnsi="Symbol" w:hint="default"/>
+      </w:rPr>
+    </w:lvl>
+    <w:lvl w:ilvl="4" w:tplc="CF80FE8E" w:tentative="1">
+      <w:start w:val="1"/>
+      <w:numFmt w:val="bullet"/>
+      <w:lvlText w:val=""/>
+      <w:lvlJc w:val="left"/>
+      <w:pPr>
+        <w:tabs>
+          <w:tab w:val="num" w:pos="3600"/>
+        </w:tabs>
+        <w:ind w:left="3600" w:hanging="360"/>
+      </w:pPr>
+      <w:rPr>
+        <w:rFonts w:ascii="Symbol" w:hAnsi="Symbol" w:hint="default"/>
+      </w:rPr>
+    </w:lvl>
+    <w:lvl w:ilvl="5" w:tplc="109A642E" w:tentative="1">
+      <w:start w:val="1"/>
+      <w:numFmt w:val="bullet"/>
+      <w:lvlText w:val=""/>
+      <w:lvlJc w:val="left"/>
+      <w:pPr>
+        <w:tabs>
+          <w:tab w:val="num" w:pos="4320"/>
+        </w:tabs>
+        <w:ind w:left="4320" w:hanging="360"/>
+      </w:pPr>
+      <w:rPr>
+        <w:rFonts w:ascii="Symbol" w:hAnsi="Symbol" w:hint="default"/>
+      </w:rPr>
+    </w:lvl>
+    <w:lvl w:ilvl="6" w:tplc="8D36D050" w:tentative="1">
+      <w:start w:val="1"/>
+      <w:numFmt w:val="bullet"/>
+      <w:lvlText w:val=""/>
+      <w:lvlJc w:val="left"/>
+      <w:pPr>
+        <w:tabs>
+          <w:tab w:val="num" w:pos="5040"/>
+        </w:tabs>
+        <w:ind w:left="5040" w:hanging="360"/>
+      </w:pPr>
+      <w:rPr>
+        <w:rFonts w:ascii="Symbol" w:hAnsi="Symbol" w:hint="default"/>
+      </w:rPr>
+    </w:lvl>
+    <w:lvl w:ilvl="7" w:tplc="483A350A" w:tentative="1">
+      <w:start w:val="1"/>
+      <w:numFmt w:val="bullet"/>
+      <w:lvlText w:val=""/>
+      <w:lvlJc w:val="left"/>
+      <w:pPr>
+        <w:tabs>
+          <w:tab w:val="num" w:pos="5760"/>
+        </w:tabs>
+        <w:ind w:left="5760" w:hanging="360"/>
+      </w:pPr>
+      <w:rPr>
+        <w:rFonts w:ascii="Symbol" w:hAnsi="Symbol" w:hint="default"/>
+      </w:rPr>
+    </w:lvl>
+    <w:lvl w:ilvl="8" w:tplc="42342290" w:tentative="1">
+      <w:start w:val="1"/>
+      <w:numFmt w:val="bullet"/>
+      <w:lvlText w:val=""/>
+      <w:lvlJc w:val="left"/>
+      <w:pPr>
+        <w:tabs>
+          <w:tab w:val="num" w:pos="6480"/>
+        </w:tabs>
+        <w:ind w:left="6480" w:hanging="360"/>
+      </w:pPr>
+      <w:rPr>
+        <w:rFonts w:ascii="Symbol" w:hAnsi="Symbol" w:hint="default"/>
+      </w:rPr>
+    </w:lvl>
+  </w:abstractNum>
+  <w:abstractNum w:abstractNumId="3" w15:restartNumberingAfterBreak="0">
+    <w:nsid w:val="2EA771EA"/>
+    <w:multiLevelType w:val="hybridMultilevel"/>
+    <w:tmpl w:val="B898356E"/>
+    <w:lvl w:ilvl="0" w:tplc="764CB9F2">
+      <w:start w:val="1"/>
+      <w:numFmt w:val="bullet"/>
+      <w:lvlText w:val=""/>
+      <w:lvlPicBulletId w:val="0"/>
+      <w:lvlJc w:val="left"/>
+      <w:pPr>
+        <w:ind w:left="720" w:hanging="360"/>
+      </w:pPr>
+      <w:rPr>
+        <w:rFonts w:ascii="Symbol" w:hAnsi="Symbol" w:hint="default"/>
+        <w:color w:val="auto"/>
+      </w:rPr>
+    </w:lvl>
+    <w:lvl w:ilvl="1" w:tplc="04090003" w:tentative="1">
+      <w:start w:val="1"/>
+      <w:numFmt w:val="bullet"/>
+      <w:lvlText w:val="o"/>
+      <w:lvlJc w:val="left"/>
+      <w:pPr>
+        <w:ind w:left="1440" w:hanging="360"/>
+      </w:pPr>
+      <w:rPr>
+        <w:rFonts w:ascii="Courier New" w:hAnsi="Courier New" w:cs="Courier New" w:hint="default"/>
+      </w:rPr>
+    </w:lvl>
+    <w:lvl w:ilvl="2" w:tplc="04090005" w:tentative="1">
+      <w:start w:val="1"/>
+      <w:numFmt w:val="bullet"/>
+      <w:lvlText w:val=""/>
+      <w:lvlJc w:val="left"/>
+      <w:pPr>
+        <w:ind w:left="2160" w:hanging="360"/>
+      </w:pPr>
+      <w:rPr>
+        <w:rFonts w:ascii="Wingdings" w:hAnsi="Wingdings" w:hint="default"/>
+      </w:rPr>
+    </w:lvl>
+    <w:lvl w:ilvl="3" w:tplc="04090001" w:tentative="1">
+      <w:start w:val="1"/>
+      <w:numFmt w:val="bullet"/>
+      <w:lvlText w:val=""/>
+      <w:lvlJc w:val="left"/>
+      <w:pPr>
+        <w:ind w:left="2880" w:hanging="360"/>
+      </w:pPr>
+      <w:rPr>
+        <w:rFonts w:ascii="Symbol" w:hAnsi="Symbol" w:hint="default"/>
+      </w:rPr>
+    </w:lvl>
+    <w:lvl w:ilvl="4" w:tplc="04090003" w:tentative="1">
+      <w:start w:val="1"/>
+      <w:numFmt w:val="bullet"/>
+      <w:lvlText w:val="o"/>
+      <w:lvlJc w:val="left"/>
+      <w:pPr>
+        <w:ind w:left="3600" w:hanging="360"/>
+      </w:pPr>
+      <w:rPr>
+        <w:rFonts w:ascii="Courier New" w:hAnsi="Courier New" w:cs="Courier New" w:hint="default"/>
+      </w:rPr>
+    </w:lvl>
+    <w:lvl w:ilvl="5" w:tplc="04090005" w:tentative="1">
+      <w:start w:val="1"/>
+      <w:numFmt w:val="bullet"/>
+      <w:lvlText w:val=""/>
+      <w:lvlJc w:val="left"/>
+      <w:pPr>
+        <w:ind w:left="4320" w:hanging="360"/>
+      </w:pPr>
+      <w:rPr>
+        <w:rFonts w:ascii="Wingdings" w:hAnsi="Wingdings" w:hint="default"/>
+      </w:rPr>
+    </w:lvl>
+    <w:lvl w:ilvl="6" w:tplc="04090001" w:tentative="1">
+      <w:start w:val="1"/>
+      <w:numFmt w:val="bullet"/>
+      <w:lvlText w:val=""/>
+      <w:lvlJc w:val="left"/>
+      <w:pPr>
+        <w:ind w:left="5040" w:hanging="360"/>
+      </w:pPr>
+      <w:rPr>
+        <w:rFonts w:ascii="Symbol" w:hAnsi="Symbol" w:hint="default"/>
+      </w:rPr>
+    </w:lvl>
+    <w:lvl w:ilvl="7" w:tplc="04090003" w:tentative="1">
+      <w:start w:val="1"/>
+      <w:numFmt w:val="bullet"/>
+      <w:lvlText w:val="o"/>
+      <w:lvlJc w:val="left"/>
+      <w:pPr>
+        <w:ind w:left="5760" w:hanging="360"/>
+      </w:pPr>
+      <w:rPr>
+        <w:rFonts w:ascii="Courier New" w:hAnsi="Courier New" w:cs="Courier New" w:hint="default"/>
+      </w:rPr>
+    </w:lvl>
+    <w:lvl w:ilvl="8" w:tplc="04090005" w:tentative="1">
+      <w:start w:val="1"/>
+      <w:numFmt w:val="bullet"/>
+      <w:lvlText w:val=""/>
+      <w:lvlJc w:val="left"/>
+      <w:pPr>
+        <w:ind w:left="6480" w:hanging="360"/>
+      </w:pPr>
+      <w:rPr>
+        <w:rFonts w:ascii="Wingdings" w:hAnsi="Wingdings" w:hint="default"/>
+      </w:rPr>
+    </w:lvl>
+  </w:abstractNum>
+  <w:abstractNum w:abstractNumId="4" w15:restartNumberingAfterBreak="0">
+    <w:nsid w:val="376676AF"/>
+    <w:multiLevelType w:val="hybridMultilevel"/>
+    <w:tmpl w:val="DE0E74BA"/>
+    <w:lvl w:ilvl="0" w:tplc="17C4131E">
+      <w:start w:val="1"/>
+      <w:numFmt w:val="bullet"/>
+      <w:lvlText w:val=""/>
+      <w:lvlPicBulletId w:val="3"/>
+      <w:lvlJc w:val="left"/>
+      <w:pPr>
+        <w:ind w:left="720" w:hanging="360"/>
+      </w:pPr>
+      <w:rPr>
+        <w:rFonts w:ascii="Symbol" w:hAnsi="Symbol" w:hint="default"/>
+        <w:color w:val="auto"/>
+      </w:rPr>
+    </w:lvl>
+    <w:lvl w:ilvl="1" w:tplc="04090003" w:tentative="1">
+      <w:start w:val="1"/>
+      <w:numFmt w:val="bullet"/>
+      <w:lvlText w:val="o"/>
+      <w:lvlJc w:val="left"/>
+      <w:pPr>
+        <w:ind w:left="1440" w:hanging="360"/>
+      </w:pPr>
+      <w:rPr>
+        <w:rFonts w:ascii="Courier New" w:hAnsi="Courier New" w:cs="Courier New" w:hint="default"/>
+      </w:rPr>
+    </w:lvl>
+    <w:lvl w:ilvl="2" w:tplc="04090005" w:tentative="1">
+      <w:start w:val="1"/>
+      <w:numFmt w:val="bullet"/>
+      <w:lvlText w:val=""/>
+      <w:lvlJc w:val="left"/>
+      <w:pPr>
+        <w:ind w:left="2160" w:hanging="360"/>
+      </w:pPr>
+      <w:rPr>
+        <w:rFonts w:ascii="Wingdings" w:hAnsi="Wingdings" w:hint="default"/>
+      </w:rPr>
+    </w:lvl>
+    <w:lvl w:ilvl="3" w:tplc="04090001" w:tentative="1">
+      <w:start w:val="1"/>
+      <w:numFmt w:val="bullet"/>
+      <w:lvlText w:val=""/>
+      <w:lvlJc w:val="left"/>
+      <w:pPr>
+        <w:ind w:left="2880" w:hanging="360"/>
+      </w:pPr>
+      <w:rPr>
+        <w:rFonts w:ascii="Symbol" w:hAnsi="Symbol" w:hint="default"/>
+      </w:rPr>
+    </w:lvl>
+    <w:lvl w:ilvl="4" w:tplc="04090003" w:tentative="1">
+      <w:start w:val="1"/>
+      <w:numFmt w:val="bullet"/>
+      <w:lvlText w:val="o"/>
+      <w:lvlJc w:val="left"/>
+      <w:pPr>
+        <w:ind w:left="3600" w:hanging="360"/>
+      </w:pPr>
+      <w:rPr>
+        <w:rFonts w:ascii="Courier New" w:hAnsi="Courier New" w:cs="Courier New" w:hint="default"/>
+      </w:rPr>
+    </w:lvl>
+    <w:lvl w:ilvl="5" w:tplc="04090005" w:tentative="1">
+      <w:start w:val="1"/>
+      <w:numFmt w:val="bullet"/>
+      <w:lvlText w:val=""/>
+      <w:lvlJc w:val="left"/>
+      <w:pPr>
+        <w:ind w:left="4320" w:hanging="360"/>
+      </w:pPr>
+      <w:rPr>
+        <w:rFonts w:ascii="Wingdings" w:hAnsi="Wingdings" w:hint="default"/>
+      </w:rPr>
+    </w:lvl>
+    <w:lvl w:ilvl="6" w:tplc="04090001" w:tentative="1">
+      <w:start w:val="1"/>
+      <w:numFmt w:val="bullet"/>
+      <w:lvlText w:val=""/>
+      <w:lvlJc w:val="left"/>
+      <w:pPr>
+        <w:ind w:left="5040" w:hanging="360"/>
+      </w:pPr>
+      <w:rPr>
+        <w:rFonts w:ascii="Symbol" w:hAnsi="Symbol" w:hint="default"/>
+      </w:rPr>
+    </w:lvl>
+    <w:lvl w:ilvl="7" w:tplc="04090003" w:tentative="1">
+      <w:start w:val="1"/>
+      <w:numFmt w:val="bullet"/>
+      <w:lvlText w:val="o"/>
+      <w:lvlJc w:val="left"/>
+      <w:pPr>
+        <w:ind w:left="5760" w:hanging="360"/>
+      </w:pPr>
+      <w:rPr>
+        <w:rFonts w:ascii="Courier New" w:hAnsi="Courier New" w:cs="Courier New" w:hint="default"/>
+      </w:rPr>
+    </w:lvl>
+    <w:lvl w:ilvl="8" w:tplc="04090005" w:tentative="1">
+      <w:start w:val="1"/>
+      <w:numFmt w:val="bullet"/>
+      <w:lvlText w:val=""/>
+      <w:lvlJc w:val="left"/>
+      <w:pPr>
+        <w:ind w:left="6480" w:hanging="360"/>
+      </w:pPr>
+      <w:rPr>
+        <w:rFonts w:ascii="Wingdings" w:hAnsi="Wingdings" w:hint="default"/>
+      </w:rPr>
+    </w:lvl>
+  </w:abstractNum>
+  <w:abstractNum w:abstractNumId="5" w15:restartNumberingAfterBreak="0">
+    <w:nsid w:val="3C110A0A"/>
+    <w:multiLevelType w:val="hybridMultilevel"/>
+    <w:tmpl w:val="9544CE94"/>
+    <w:lvl w:ilvl="0" w:tplc="04090001">
+      <w:start w:val="1"/>
+      <w:numFmt w:val="bullet"/>
+      <w:lvlText w:val=""/>
+      <w:lvlJc w:val="left"/>
+      <w:pPr>
+        <w:tabs>
+          <w:tab w:val="num" w:pos="720"/>
+        </w:tabs>
+        <w:ind w:left="720" w:hanging="360"/>
+      </w:pPr>
+      <w:rPr>
+        <w:rFonts w:ascii="Symbol" w:hAnsi="Symbol" w:hint="default"/>
+      </w:rPr>
+    </w:lvl>
+    <w:lvl w:ilvl="1" w:tplc="A15CD69E" w:tentative="1">
+      <w:start w:val="1"/>
+      <w:numFmt w:val="bullet"/>
+      <w:lvlText w:val=""/>
+      <w:lvlJc w:val="left"/>
+      <w:pPr>
+        <w:tabs>
+          <w:tab w:val="num" w:pos="1440"/>
+        </w:tabs>
+        <w:ind w:left="1440" w:hanging="360"/>
+      </w:pPr>
+      <w:rPr>
+        <w:rFonts w:ascii="Symbol" w:hAnsi="Symbol" w:hint="default"/>
+      </w:rPr>
+    </w:lvl>
+    <w:lvl w:ilvl="2" w:tplc="1E7AA76C" w:tentative="1">
+      <w:start w:val="1"/>
+      <w:numFmt w:val="bullet"/>
+      <w:lvlText w:val=""/>
+      <w:lvlJc w:val="left"/>
+      <w:pPr>
+        <w:tabs>
+          <w:tab w:val="num" w:pos="2160"/>
+        </w:tabs>
+        <w:ind w:left="2160" w:hanging="360"/>
+      </w:pPr>
+      <w:rPr>
+        <w:rFonts w:ascii="Symbol" w:hAnsi="Symbol" w:hint="default"/>
+      </w:rPr>
+    </w:lvl>
+    <w:lvl w:ilvl="3" w:tplc="6EF670E8" w:tentative="1">
+      <w:start w:val="1"/>
+      <w:numFmt w:val="bullet"/>
+      <w:lvlText w:val=""/>
+      <w:lvlJc w:val="left"/>
+      <w:pPr>
+        <w:tabs>
+          <w:tab w:val="num" w:pos="2880"/>
+        </w:tabs>
+        <w:ind w:left="2880" w:hanging="360"/>
+      </w:pPr>
+      <w:rPr>
+        <w:rFonts w:ascii="Symbol" w:hAnsi="Symbol" w:hint="default"/>
+      </w:rPr>
+    </w:lvl>
+    <w:lvl w:ilvl="4" w:tplc="DCAE861E" w:tentative="1">
+      <w:start w:val="1"/>
+      <w:numFmt w:val="bullet"/>
+      <w:lvlText w:val=""/>
+      <w:lvlJc w:val="left"/>
+      <w:pPr>
+        <w:tabs>
+          <w:tab w:val="num" w:pos="3600"/>
+        </w:tabs>
+        <w:ind w:left="3600" w:hanging="360"/>
+      </w:pPr>
+      <w:rPr>
+        <w:rFonts w:ascii="Symbol" w:hAnsi="Symbol" w:hint="default"/>
+      </w:rPr>
+    </w:lvl>
+    <w:lvl w:ilvl="5" w:tplc="BFFEFA0C" w:tentative="1">
+      <w:start w:val="1"/>
+      <w:numFmt w:val="bullet"/>
+      <w:lvlText w:val=""/>
+      <w:lvlJc w:val="left"/>
+      <w:pPr>
+        <w:tabs>
+          <w:tab w:val="num" w:pos="4320"/>
+        </w:tabs>
+        <w:ind w:left="4320" w:hanging="360"/>
+      </w:pPr>
+      <w:rPr>
+        <w:rFonts w:ascii="Symbol" w:hAnsi="Symbol" w:hint="default"/>
+      </w:rPr>
+    </w:lvl>
+    <w:lvl w:ilvl="6" w:tplc="3656D6AC" w:tentative="1">
+      <w:start w:val="1"/>
+      <w:numFmt w:val="bullet"/>
+      <w:lvlText w:val=""/>
+      <w:lvlJc w:val="left"/>
+      <w:pPr>
+        <w:tabs>
+          <w:tab w:val="num" w:pos="5040"/>
+        </w:tabs>
+        <w:ind w:left="5040" w:hanging="360"/>
+      </w:pPr>
+      <w:rPr>
+        <w:rFonts w:ascii="Symbol" w:hAnsi="Symbol" w:hint="default"/>
+      </w:rPr>
+    </w:lvl>
+    <w:lvl w:ilvl="7" w:tplc="25266A20" w:tentative="1">
+      <w:start w:val="1"/>
+      <w:numFmt w:val="bullet"/>
+      <w:lvlText w:val=""/>
+      <w:lvlJc w:val="left"/>
+      <w:pPr>
+        <w:tabs>
+          <w:tab w:val="num" w:pos="5760"/>
+        </w:tabs>
+        <w:ind w:left="5760" w:hanging="360"/>
+      </w:pPr>
+      <w:rPr>
+        <w:rFonts w:ascii="Symbol" w:hAnsi="Symbol" w:hint="default"/>
+      </w:rPr>
+    </w:lvl>
+    <w:lvl w:ilvl="8" w:tplc="ABF214DC" w:tentative="1">
+      <w:start w:val="1"/>
+      <w:numFmt w:val="bullet"/>
+      <w:lvlText w:val=""/>
+      <w:lvlJc w:val="left"/>
+      <w:pPr>
+        <w:tabs>
+          <w:tab w:val="num" w:pos="6480"/>
+        </w:tabs>
+        <w:ind w:left="6480" w:hanging="360"/>
+      </w:pPr>
+      <w:rPr>
+        <w:rFonts w:ascii="Symbol" w:hAnsi="Symbol" w:hint="default"/>
+      </w:rPr>
+    </w:lvl>
+  </w:abstractNum>
+  <w:abstractNum w:abstractNumId="6" w15:restartNumberingAfterBreak="0">
+    <w:nsid w:val="3F4C0261"/>
+    <w:multiLevelType w:val="hybridMultilevel"/>
+    <w:tmpl w:val="6B16C3D2"/>
+    <w:lvl w:ilvl="0" w:tplc="CCF69E00">
+      <w:start w:val="1"/>
+      <w:numFmt w:val="bullet"/>
+      <w:lvlText w:val="▪"/>
+      <w:lvlPicBulletId w:val="1"/>
+      <w:lvlJc w:val="left"/>
+      <w:pPr>
+        <w:tabs>
+          <w:tab w:val="num" w:pos="720"/>
+        </w:tabs>
+        <w:ind w:left="720" w:hanging="360"/>
+      </w:pPr>
+      <w:rPr>
+        <w:rFonts w:ascii="Calibri" w:eastAsia="Calibri" w:hAnsi="Calibri" w:cs="Calibri" w:hint="default"/>
+        <w:b w:val="0"/>
+        <w:i w:val="0"/>
+        <w:strike w:val="0"/>
+        <w:dstrike w:val="0"/>
+        <w:color w:val="17365D"/>
+        <w:sz w:val="22"/>
+        <w:szCs w:val="22"/>
+        <w:u w:val="none" w:color="000000"/>
+        <w:bdr w:val="none" w:sz="0" w:space="0" w:color="auto"/>
+        <w:shd w:val="clear" w:color="auto" w:fill="auto"/>
+        <w:vertAlign w:val="baseline"/>
+      </w:rPr>
+    </w:lvl>
+    <w:lvl w:ilvl="1" w:tplc="04090003" w:tentative="1">
+      <w:start w:val="1"/>
+      <w:numFmt w:val="bullet"/>
+      <w:lvlText w:val="o"/>
+      <w:lvlJc w:val="left"/>
+      <w:pPr>
+        <w:ind w:left="1440" w:hanging="360"/>
+      </w:pPr>
+      <w:rPr>
+        <w:rFonts w:ascii="Courier New" w:hAnsi="Courier New" w:cs="Courier New" w:hint="default"/>
+      </w:rPr>
+    </w:lvl>
+    <w:lvl w:ilvl="2" w:tplc="04090005" w:tentative="1">
+      <w:start w:val="1"/>
+      <w:numFmt w:val="bullet"/>
+      <w:lvlText w:val=""/>
+      <w:lvlJc w:val="left"/>
+      <w:pPr>
+        <w:ind w:left="2160" w:hanging="360"/>
+      </w:pPr>
+      <w:rPr>
+        <w:rFonts w:ascii="Wingdings" w:hAnsi="Wingdings" w:hint="default"/>
+      </w:rPr>
+    </w:lvl>
+    <w:lvl w:ilvl="3" w:tplc="04090001" w:tentative="1">
+      <w:start w:val="1"/>
+      <w:numFmt w:val="bullet"/>
+      <w:lvlText w:val=""/>
+      <w:lvlJc w:val="left"/>
+      <w:pPr>
+        <w:ind w:left="2880" w:hanging="360"/>
+      </w:pPr>
+      <w:rPr>
+        <w:rFonts w:ascii="Symbol" w:hAnsi="Symbol" w:hint="default"/>
+      </w:rPr>
+    </w:lvl>
+    <w:lvl w:ilvl="4" w:tplc="04090003" w:tentative="1">
+      <w:start w:val="1"/>
+      <w:numFmt w:val="bullet"/>
+      <w:lvlText w:val="o"/>
+      <w:lvlJc w:val="left"/>
+      <w:pPr>
+        <w:ind w:left="3600" w:hanging="360"/>
+      </w:pPr>
+      <w:rPr>
+        <w:rFonts w:ascii="Courier New" w:hAnsi="Courier New" w:cs="Courier New" w:hint="default"/>
+      </w:rPr>
+    </w:lvl>
+    <w:lvl w:ilvl="5" w:tplc="04090005" w:tentative="1">
+      <w:start w:val="1"/>
+      <w:numFmt w:val="bullet"/>
+      <w:lvlText w:val=""/>
+      <w:lvlJc w:val="left"/>
+      <w:pPr>
+        <w:ind w:left="4320" w:hanging="360"/>
+      </w:pPr>
+      <w:rPr>
+        <w:rFonts w:ascii="Wingdings" w:hAnsi="Wingdings" w:hint="default"/>
+      </w:rPr>
+    </w:lvl>
+    <w:lvl w:ilvl="6" w:tplc="04090001" w:tentative="1">
+      <w:start w:val="1"/>
+      <w:numFmt w:val="bullet"/>
+      <w:lvlText w:val=""/>
+      <w:lvlJc w:val="left"/>
+      <w:pPr>
+        <w:ind w:left="5040" w:hanging="360"/>
+      </w:pPr>
+      <w:rPr>
+        <w:rFonts w:ascii="Symbol" w:hAnsi="Symbol" w:hint="default"/>
+      </w:rPr>
+    </w:lvl>
+    <w:lvl w:ilvl="7" w:tplc="04090003" w:tentative="1">
+      <w:start w:val="1"/>
+      <w:numFmt w:val="bullet"/>
+      <w:lvlText w:val="o"/>
+      <w:lvlJc w:val="left"/>
+      <w:pPr>
+        <w:ind w:left="5760" w:hanging="360"/>
+      </w:pPr>
+      <w:rPr>
+        <w:rFonts w:ascii="Courier New" w:hAnsi="Courier New" w:cs="Courier New" w:hint="default"/>
+      </w:rPr>
+    </w:lvl>
+    <w:lvl w:ilvl="8" w:tplc="04090005" w:tentative="1">
+      <w:start w:val="1"/>
+      <w:numFmt w:val="bullet"/>
+      <w:lvlText w:val=""/>
+      <w:lvlJc w:val="left"/>
+      <w:pPr>
+        <w:ind w:left="6480" w:hanging="360"/>
+      </w:pPr>
+      <w:rPr>
+        <w:rFonts w:ascii="Wingdings" w:hAnsi="Wingdings" w:hint="default"/>
+      </w:rPr>
+    </w:lvl>
+  </w:abstractNum>
+  <w:abstractNum w:abstractNumId="7" w15:restartNumberingAfterBreak="0">
+    <w:nsid w:val="501D3EA4"/>
+    <w:multiLevelType w:val="hybridMultilevel"/>
+    <w:tmpl w:val="9320A7EC"/>
+    <w:lvl w:ilvl="0" w:tplc="FE383EA2">
+      <w:start w:val="1"/>
+      <w:numFmt w:val="bullet"/>
+      <w:lvlText w:val=""/>
+      <w:lvlPicBulletId w:val="1"/>
+      <w:lvlJc w:val="left"/>
+      <w:pPr>
+        <w:ind w:left="720" w:hanging="360"/>
+      </w:pPr>
+      <w:rPr>
+        <w:rFonts w:ascii="Symbol" w:hAnsi="Symbol" w:hint="default"/>
+        <w:color w:val="auto"/>
+      </w:rPr>
+    </w:lvl>
+    <w:lvl w:ilvl="1" w:tplc="04090003" w:tentative="1">
+      <w:start w:val="1"/>
+      <w:numFmt w:val="bullet"/>
+      <w:lvlText w:val="o"/>
+      <w:lvlJc w:val="left"/>
+      <w:pPr>
+        <w:ind w:left="1440" w:hanging="360"/>
+      </w:pPr>
+      <w:rPr>
+        <w:rFonts w:ascii="Courier New" w:hAnsi="Courier New" w:cs="Courier New" w:hint="default"/>
+      </w:rPr>
+    </w:lvl>
+    <w:lvl w:ilvl="2" w:tplc="04090005" w:tentative="1">
+      <w:start w:val="1"/>
+      <w:numFmt w:val="bullet"/>
+      <w:lvlText w:val=""/>
+      <w:lvlJc w:val="left"/>
+      <w:pPr>
+        <w:ind w:left="2160" w:hanging="360"/>
+      </w:pPr>
+      <w:rPr>
+        <w:rFonts w:ascii="Wingdings" w:hAnsi="Wingdings" w:hint="default"/>
+      </w:rPr>
+    </w:lvl>
+    <w:lvl w:ilvl="3" w:tplc="04090001" w:tentative="1">
+      <w:start w:val="1"/>
+      <w:numFmt w:val="bullet"/>
+      <w:lvlText w:val=""/>
+      <w:lvlJc w:val="left"/>
+      <w:pPr>
+        <w:ind w:left="2880" w:hanging="360"/>
+      </w:pPr>
+      <w:rPr>
+        <w:rFonts w:ascii="Symbol" w:hAnsi="Symbol" w:hint="default"/>
+      </w:rPr>
+    </w:lvl>
+    <w:lvl w:ilvl="4" w:tplc="04090003" w:tentative="1">
+      <w:start w:val="1"/>
+      <w:numFmt w:val="bullet"/>
+      <w:lvlText w:val="o"/>
+      <w:lvlJc w:val="left"/>
+      <w:pPr>
+        <w:ind w:left="3600" w:hanging="360"/>
+      </w:pPr>
+      <w:rPr>
+        <w:rFonts w:ascii="Courier New" w:hAnsi="Courier New" w:cs="Courier New" w:hint="default"/>
+      </w:rPr>
+    </w:lvl>
+    <w:lvl w:ilvl="5" w:tplc="04090005" w:tentative="1">
+      <w:start w:val="1"/>
+      <w:numFmt w:val="bullet"/>
+      <w:lvlText w:val=""/>
+      <w:lvlJc w:val="left"/>
+      <w:pPr>
+        <w:ind w:left="4320" w:hanging="360"/>
+      </w:pPr>
+      <w:rPr>
+        <w:rFonts w:ascii="Wingdings" w:hAnsi="Wingdings" w:hint="default"/>
+      </w:rPr>
+    </w:lvl>
+    <w:lvl w:ilvl="6" w:tplc="04090001" w:tentative="1">
+      <w:start w:val="1"/>
+      <w:numFmt w:val="bullet"/>
+      <w:lvlText w:val=""/>
+      <w:lvlJc w:val="left"/>
+      <w:pPr>
+        <w:ind w:left="5040" w:hanging="360"/>
+      </w:pPr>
+      <w:rPr>
+        <w:rFonts w:ascii="Symbol" w:hAnsi="Symbol" w:hint="default"/>
+      </w:rPr>
+    </w:lvl>
+    <w:lvl w:ilvl="7" w:tplc="04090003" w:tentative="1">
+      <w:start w:val="1"/>
+      <w:numFmt w:val="bullet"/>
+      <w:lvlText w:val="o"/>
+      <w:lvlJc w:val="left"/>
+      <w:pPr>
+        <w:ind w:left="5760" w:hanging="360"/>
+      </w:pPr>
+      <w:rPr>
+        <w:rFonts w:ascii="Courier New" w:hAnsi="Courier New" w:cs="Courier New" w:hint="default"/>
+      </w:rPr>
+    </w:lvl>
+    <w:lvl w:ilvl="8" w:tplc="04090005" w:tentative="1">
+      <w:start w:val="1"/>
+      <w:numFmt w:val="bullet"/>
+      <w:lvlText w:val=""/>
+      <w:lvlJc w:val="left"/>
+      <w:pPr>
+        <w:ind w:left="6480" w:hanging="360"/>
+      </w:pPr>
+      <w:rPr>
+        <w:rFonts w:ascii="Wingdings" w:hAnsi="Wingdings" w:hint="default"/>
+      </w:rPr>
+    </w:lvl>
+  </w:abstractNum>
+  <w:abstractNum w:abstractNumId="8" w15:restartNumberingAfterBreak="0">
+    <w:nsid w:val="5C20034A"/>
+    <w:multiLevelType w:val="hybridMultilevel"/>
+    <w:tmpl w:val="DA940FE0"/>
+    <w:lvl w:ilvl="0" w:tplc="764CB9F2">
+      <w:start w:val="1"/>
+      <w:numFmt w:val="bullet"/>
+      <w:lvlText w:val=""/>
+      <w:lvlPicBulletId w:val="0"/>
+      <w:lvlJc w:val="left"/>
+      <w:pPr>
+        <w:tabs>
+          <w:tab w:val="num" w:pos="720"/>
+        </w:tabs>
+        <w:ind w:left="720" w:hanging="360"/>
+      </w:pPr>
+      <w:rPr>
+        <w:rFonts w:ascii="Symbol" w:hAnsi="Symbol" w:hint="default"/>
+      </w:rPr>
+    </w:lvl>
+    <w:lvl w:ilvl="1" w:tplc="094AA2C4" w:tentative="1">
+      <w:start w:val="1"/>
+      <w:numFmt w:val="bullet"/>
+      <w:lvlText w:val=""/>
+      <w:lvlJc w:val="left"/>
+      <w:pPr>
+        <w:tabs>
+          <w:tab w:val="num" w:pos="1440"/>
+        </w:tabs>
+        <w:ind w:left="1440" w:hanging="360"/>
+      </w:pPr>
+      <w:rPr>
+        <w:rFonts w:ascii="Symbol" w:hAnsi="Symbol" w:hint="default"/>
+      </w:rPr>
+    </w:lvl>
+    <w:lvl w:ilvl="2" w:tplc="C4687D58" w:tentative="1">
+      <w:start w:val="1"/>
+      <w:numFmt w:val="bullet"/>
+      <w:lvlText w:val=""/>
+      <w:lvlJc w:val="left"/>
+      <w:pPr>
+        <w:tabs>
+          <w:tab w:val="num" w:pos="2160"/>
+        </w:tabs>
+        <w:ind w:left="2160" w:hanging="360"/>
+      </w:pPr>
+      <w:rPr>
+        <w:rFonts w:ascii="Symbol" w:hAnsi="Symbol" w:hint="default"/>
+      </w:rPr>
+    </w:lvl>
+    <w:lvl w:ilvl="3" w:tplc="1D9896A0" w:tentative="1">
+      <w:start w:val="1"/>
+      <w:numFmt w:val="bullet"/>
+      <w:lvlText w:val=""/>
+      <w:lvlJc w:val="left"/>
+      <w:pPr>
+        <w:tabs>
+          <w:tab w:val="num" w:pos="2880"/>
+        </w:tabs>
+        <w:ind w:left="2880" w:hanging="360"/>
+      </w:pPr>
+      <w:rPr>
+        <w:rFonts w:ascii="Symbol" w:hAnsi="Symbol" w:hint="default"/>
+      </w:rPr>
+    </w:lvl>
+    <w:lvl w:ilvl="4" w:tplc="229C27D2" w:tentative="1">
+      <w:start w:val="1"/>
+      <w:numFmt w:val="bullet"/>
+      <w:lvlText w:val=""/>
+      <w:lvlJc w:val="left"/>
+      <w:pPr>
+        <w:tabs>
+          <w:tab w:val="num" w:pos="3600"/>
+        </w:tabs>
+        <w:ind w:left="3600" w:hanging="360"/>
+      </w:pPr>
+      <w:rPr>
+        <w:rFonts w:ascii="Symbol" w:hAnsi="Symbol" w:hint="default"/>
+      </w:rPr>
+    </w:lvl>
+    <w:lvl w:ilvl="5" w:tplc="EA707332" w:tentative="1">
+      <w:start w:val="1"/>
+      <w:numFmt w:val="bullet"/>
+      <w:lvlText w:val=""/>
+      <w:lvlJc w:val="left"/>
+      <w:pPr>
+        <w:tabs>
+          <w:tab w:val="num" w:pos="4320"/>
+        </w:tabs>
+        <w:ind w:left="4320" w:hanging="360"/>
+      </w:pPr>
+      <w:rPr>
+        <w:rFonts w:ascii="Symbol" w:hAnsi="Symbol" w:hint="default"/>
+      </w:rPr>
+    </w:lvl>
+    <w:lvl w:ilvl="6" w:tplc="AE76835A" w:tentative="1">
+      <w:start w:val="1"/>
+      <w:numFmt w:val="bullet"/>
+      <w:lvlText w:val=""/>
+      <w:lvlJc w:val="left"/>
+      <w:pPr>
+        <w:tabs>
+          <w:tab w:val="num" w:pos="5040"/>
+        </w:tabs>
+        <w:ind w:left="5040" w:hanging="360"/>
+      </w:pPr>
+      <w:rPr>
+        <w:rFonts w:ascii="Symbol" w:hAnsi="Symbol" w:hint="default"/>
+      </w:rPr>
+    </w:lvl>
+    <w:lvl w:ilvl="7" w:tplc="AEDA85DA" w:tentative="1">
+      <w:start w:val="1"/>
+      <w:numFmt w:val="bullet"/>
+      <w:lvlText w:val=""/>
+      <w:lvlJc w:val="left"/>
+      <w:pPr>
+        <w:tabs>
+          <w:tab w:val="num" w:pos="5760"/>
+        </w:tabs>
+        <w:ind w:left="5760" w:hanging="360"/>
+      </w:pPr>
+      <w:rPr>
+        <w:rFonts w:ascii="Symbol" w:hAnsi="Symbol" w:hint="default"/>
+      </w:rPr>
+    </w:lvl>
+    <w:lvl w:ilvl="8" w:tplc="625A8DC6" w:tentative="1">
+      <w:start w:val="1"/>
+      <w:numFmt w:val="bullet"/>
+      <w:lvlText w:val=""/>
+      <w:lvlJc w:val="left"/>
+      <w:pPr>
+        <w:tabs>
+          <w:tab w:val="num" w:pos="6480"/>
+        </w:tabs>
+        <w:ind w:left="6480" w:hanging="360"/>
+      </w:pPr>
+      <w:rPr>
+        <w:rFonts w:ascii="Symbol" w:hAnsi="Symbol" w:hint="default"/>
+      </w:rPr>
+    </w:lvl>
+  </w:abstractNum>
+  <w:abstractNum w:abstractNumId="9" w15:restartNumberingAfterBreak="0">
+    <w:nsid w:val="61E563C0"/>
+    <w:multiLevelType w:val="hybridMultilevel"/>
+    <w:tmpl w:val="0A8ABE90"/>
+    <w:lvl w:ilvl="0" w:tplc="1DEAE884">
+      <w:start w:val="1"/>
+      <w:numFmt w:val="bullet"/>
+      <w:lvlText w:val=""/>
+      <w:lvlPicBulletId w:val="0"/>
+      <w:lvlJc w:val="left"/>
+      <w:pPr>
+        <w:tabs>
+          <w:tab w:val="num" w:pos="720"/>
+        </w:tabs>
+        <w:ind w:left="720" w:hanging="360"/>
+      </w:pPr>
+      <w:rPr>
+        <w:rFonts w:ascii="Symbol" w:hAnsi="Symbol" w:hint="default"/>
+      </w:rPr>
+    </w:lvl>
+    <w:lvl w:ilvl="1" w:tplc="A15CD69E" w:tentative="1">
+      <w:start w:val="1"/>
+      <w:numFmt w:val="bullet"/>
+      <w:lvlText w:val=""/>
+      <w:lvlJc w:val="left"/>
+      <w:pPr>
+        <w:tabs>
+          <w:tab w:val="num" w:pos="1440"/>
+        </w:tabs>
+        <w:ind w:left="1440" w:hanging="360"/>
+      </w:pPr>
+      <w:rPr>
+        <w:rFonts w:ascii="Symbol" w:hAnsi="Symbol" w:hint="default"/>
+      </w:rPr>
+    </w:lvl>
+    <w:lvl w:ilvl="2" w:tplc="1E7AA76C" w:tentative="1">
+      <w:start w:val="1"/>
+      <w:numFmt w:val="bullet"/>
+      <w:lvlText w:val=""/>
+      <w:lvlJc w:val="left"/>
+      <w:pPr>
+        <w:tabs>
+          <w:tab w:val="num" w:pos="2160"/>
+        </w:tabs>
+        <w:ind w:left="2160" w:hanging="360"/>
+      </w:pPr>
+      <w:rPr>
+        <w:rFonts w:ascii="Symbol" w:hAnsi="Symbol" w:hint="default"/>
+      </w:rPr>
+    </w:lvl>
+    <w:lvl w:ilvl="3" w:tplc="6EF670E8" w:tentative="1">
+      <w:start w:val="1"/>
+      <w:numFmt w:val="bullet"/>
+      <w:lvlText w:val=""/>
+      <w:lvlJc w:val="left"/>
+      <w:pPr>
+        <w:tabs>
+          <w:tab w:val="num" w:pos="2880"/>
+        </w:tabs>
+        <w:ind w:left="2880" w:hanging="360"/>
+      </w:pPr>
+      <w:rPr>
+        <w:rFonts w:ascii="Symbol" w:hAnsi="Symbol" w:hint="default"/>
+      </w:rPr>
+    </w:lvl>
+    <w:lvl w:ilvl="4" w:tplc="DCAE861E" w:tentative="1">
+      <w:start w:val="1"/>
+      <w:numFmt w:val="bullet"/>
+      <w:lvlText w:val=""/>
+      <w:lvlJc w:val="left"/>
+      <w:pPr>
+        <w:tabs>
+          <w:tab w:val="num" w:pos="3600"/>
+        </w:tabs>
+        <w:ind w:left="3600" w:hanging="360"/>
+      </w:pPr>
+      <w:rPr>
+        <w:rFonts w:ascii="Symbol" w:hAnsi="Symbol" w:hint="default"/>
+      </w:rPr>
+    </w:lvl>
+    <w:lvl w:ilvl="5" w:tplc="BFFEFA0C" w:tentative="1">
+      <w:start w:val="1"/>
+      <w:numFmt w:val="bullet"/>
+      <w:lvlText w:val=""/>
+      <w:lvlJc w:val="left"/>
+      <w:pPr>
+        <w:tabs>
+          <w:tab w:val="num" w:pos="4320"/>
+        </w:tabs>
+        <w:ind w:left="4320" w:hanging="360"/>
+      </w:pPr>
+      <w:rPr>
+        <w:rFonts w:ascii="Symbol" w:hAnsi="Symbol" w:hint="default"/>
+      </w:rPr>
+    </w:lvl>
+    <w:lvl w:ilvl="6" w:tplc="3656D6AC" w:tentative="1">
+      <w:start w:val="1"/>
+      <w:numFmt w:val="bullet"/>
+      <w:lvlText w:val=""/>
+      <w:lvlJc w:val="left"/>
+      <w:pPr>
+        <w:tabs>
+          <w:tab w:val="num" w:pos="5040"/>
+        </w:tabs>
+        <w:ind w:left="5040" w:hanging="360"/>
+      </w:pPr>
+      <w:rPr>
+        <w:rFonts w:ascii="Symbol" w:hAnsi="Symbol" w:hint="default"/>
+      </w:rPr>
+    </w:lvl>
+    <w:lvl w:ilvl="7" w:tplc="25266A20" w:tentative="1">
+      <w:start w:val="1"/>
+      <w:numFmt w:val="bullet"/>
+      <w:lvlText w:val=""/>
+      <w:lvlJc w:val="left"/>
+      <w:pPr>
+        <w:tabs>
+          <w:tab w:val="num" w:pos="5760"/>
+        </w:tabs>
+        <w:ind w:left="5760" w:hanging="360"/>
+      </w:pPr>
+      <w:rPr>
+        <w:rFonts w:ascii="Symbol" w:hAnsi="Symbol" w:hint="default"/>
+      </w:rPr>
+    </w:lvl>
+    <w:lvl w:ilvl="8" w:tplc="ABF214DC" w:tentative="1">
+      <w:start w:val="1"/>
+      <w:numFmt w:val="bullet"/>
+      <w:lvlText w:val=""/>
+      <w:lvlJc w:val="left"/>
+      <w:pPr>
+        <w:tabs>
+          <w:tab w:val="num" w:pos="6480"/>
+        </w:tabs>
+        <w:ind w:left="6480" w:hanging="360"/>
+      </w:pPr>
+      <w:rPr>
+        <w:rFonts w:ascii="Symbol" w:hAnsi="Symbol" w:hint="default"/>
+      </w:rPr>
+    </w:lvl>
+  </w:abstractNum>
+  <w:abstractNum w:abstractNumId="10" w15:restartNumberingAfterBreak="0">
+    <w:nsid w:val="62D4341C"/>
+    <w:multiLevelType w:val="hybridMultilevel"/>
+    <w:tmpl w:val="0E9A7F24"/>
+    <w:lvl w:ilvl="0" w:tplc="BFDC1644">
+      <w:start w:val="1"/>
+      <w:numFmt w:val="bullet"/>
+      <w:lvlText w:val=""/>
+      <w:lvlPicBulletId w:val="2"/>
+      <w:lvlJc w:val="left"/>
+      <w:pPr>
+        <w:ind w:left="720" w:hanging="360"/>
+      </w:pPr>
+      <w:rPr>
+        <w:rFonts w:ascii="Symbol" w:hAnsi="Symbol" w:hint="default"/>
+        <w:color w:val="auto"/>
+      </w:rPr>
+    </w:lvl>
+    <w:lvl w:ilvl="1" w:tplc="04090003" w:tentative="1">
+      <w:start w:val="1"/>
+      <w:numFmt w:val="bullet"/>
+      <w:lvlText w:val="o"/>
+      <w:lvlJc w:val="left"/>
+      <w:pPr>
+        <w:ind w:left="1440" w:hanging="360"/>
+      </w:pPr>
+      <w:rPr>
+        <w:rFonts w:ascii="Courier New" w:hAnsi="Courier New" w:cs="Courier New" w:hint="default"/>
+      </w:rPr>
+    </w:lvl>
+    <w:lvl w:ilvl="2" w:tplc="04090005" w:tentative="1">
+      <w:start w:val="1"/>
+      <w:numFmt w:val="bullet"/>
+      <w:lvlText w:val=""/>
+      <w:lvlJc w:val="left"/>
+      <w:pPr>
+        <w:ind w:left="2160" w:hanging="360"/>
+      </w:pPr>
+      <w:rPr>
+        <w:rFonts w:ascii="Wingdings" w:hAnsi="Wingdings" w:hint="default"/>
+      </w:rPr>
+    </w:lvl>
+    <w:lvl w:ilvl="3" w:tplc="04090001" w:tentative="1">
+      <w:start w:val="1"/>
+      <w:numFmt w:val="bullet"/>
+      <w:lvlText w:val=""/>
+      <w:lvlJc w:val="left"/>
+      <w:pPr>
+        <w:ind w:left="2880" w:hanging="360"/>
+      </w:pPr>
+      <w:rPr>
+        <w:rFonts w:ascii="Symbol" w:hAnsi="Symbol" w:hint="default"/>
+      </w:rPr>
+    </w:lvl>
+    <w:lvl w:ilvl="4" w:tplc="04090003" w:tentative="1">
+      <w:start w:val="1"/>
+      <w:numFmt w:val="bullet"/>
+      <w:lvlText w:val="o"/>
+      <w:lvlJc w:val="left"/>
+      <w:pPr>
+        <w:ind w:left="3600" w:hanging="360"/>
+      </w:pPr>
+      <w:rPr>
+        <w:rFonts w:ascii="Courier New" w:hAnsi="Courier New" w:cs="Courier New" w:hint="default"/>
+      </w:rPr>
+    </w:lvl>
+    <w:lvl w:ilvl="5" w:tplc="04090005" w:tentative="1">
+      <w:start w:val="1"/>
+      <w:numFmt w:val="bullet"/>
+      <w:lvlText w:val=""/>
+      <w:lvlJc w:val="left"/>
+      <w:pPr>
+        <w:ind w:left="4320" w:hanging="360"/>
+      </w:pPr>
+      <w:rPr>
+        <w:rFonts w:ascii="Wingdings" w:hAnsi="Wingdings" w:hint="default"/>
+      </w:rPr>
+    </w:lvl>
+    <w:lvl w:ilvl="6" w:tplc="04090001" w:tentative="1">
+      <w:start w:val="1"/>
+      <w:numFmt w:val="bullet"/>
+      <w:lvlText w:val=""/>
+      <w:lvlJc w:val="left"/>
+      <w:pPr>
+        <w:ind w:left="5040" w:hanging="360"/>
+      </w:pPr>
+      <w:rPr>
+        <w:rFonts w:ascii="Symbol" w:hAnsi="Symbol" w:hint="default"/>
+      </w:rPr>
+    </w:lvl>
+    <w:lvl w:ilvl="7" w:tplc="04090003" w:tentative="1">
+      <w:start w:val="1"/>
+      <w:numFmt w:val="bullet"/>
+      <w:lvlText w:val="o"/>
+      <w:lvlJc w:val="left"/>
+      <w:pPr>
+        <w:ind w:left="5760" w:hanging="360"/>
+      </w:pPr>
+      <w:rPr>
+        <w:rFonts w:ascii="Courier New" w:hAnsi="Courier New" w:cs="Courier New" w:hint="default"/>
+      </w:rPr>
+    </w:lvl>
+    <w:lvl w:ilvl="8" w:tplc="04090005" w:tentative="1">
+      <w:start w:val="1"/>
+      <w:numFmt w:val="bullet"/>
+      <w:lvlText w:val=""/>
+      <w:lvlJc w:val="left"/>
+      <w:pPr>
+        <w:ind w:left="6480" w:hanging="360"/>
+      </w:pPr>
+      <w:rPr>
+        <w:rFonts w:ascii="Wingdings" w:hAnsi="Wingdings" w:hint="default"/>
+      </w:rPr>
+    </w:lvl>
+  </w:abstractNum>
+  <w:abstractNum w:abstractNumId="11" w15:restartNumberingAfterBreak="0">
+    <w:nsid w:val="785C432A"/>
+    <w:multiLevelType w:val="hybridMultilevel"/>
+    <w:tmpl w:val="B20E7808"/>
+    <w:lvl w:ilvl="0" w:tplc="764CB9F2">
+      <w:start w:val="1"/>
+      <w:numFmt w:val="bullet"/>
+      <w:lvlText w:val=""/>
+      <w:lvlPicBulletId w:val="0"/>
+      <w:lvlJc w:val="left"/>
+      <w:pPr>
+        <w:ind w:left="720" w:hanging="360"/>
+      </w:pPr>
+      <w:rPr>
+        <w:rFonts w:ascii="Symbol" w:hAnsi="Symbol" w:hint="default"/>
+      </w:rPr>
+    </w:lvl>
+    <w:lvl w:ilvl="1" w:tplc="04090003" w:tentative="1">
+      <w:start w:val="1"/>
+      <w:numFmt w:val="bullet"/>
+      <w:lvlText w:val="o"/>
+      <w:lvlJc w:val="left"/>
+      <w:pPr>
+        <w:ind w:left="1440" w:hanging="360"/>
+      </w:pPr>
+      <w:rPr>
+        <w:rFonts w:ascii="Courier New" w:hAnsi="Courier New" w:cs="Courier New" w:hint="default"/>
+      </w:rPr>
+    </w:lvl>
+    <w:lvl w:ilvl="2" w:tplc="04090005" w:tentative="1">
+      <w:start w:val="1"/>
+      <w:numFmt w:val="bullet"/>
+      <w:lvlText w:val=""/>
+      <w:lvlJc w:val="left"/>
+      <w:pPr>
+        <w:ind w:left="2160" w:hanging="360"/>
+      </w:pPr>
+      <w:rPr>
+        <w:rFonts w:ascii="Wingdings" w:hAnsi="Wingdings" w:hint="default"/>
+      </w:rPr>
+    </w:lvl>
+    <w:lvl w:ilvl="3" w:tplc="04090001" w:tentative="1">
+      <w:start w:val="1"/>
+      <w:numFmt w:val="bullet"/>
+      <w:lvlText w:val=""/>
+      <w:lvlJc w:val="left"/>
+      <w:pPr>
+        <w:ind w:left="2880" w:hanging="360"/>
+      </w:pPr>
+      <w:rPr>
+        <w:rFonts w:ascii="Symbol" w:hAnsi="Symbol" w:hint="default"/>
+      </w:rPr>
+    </w:lvl>
+    <w:lvl w:ilvl="4" w:tplc="04090003" w:tentative="1">
+      <w:start w:val="1"/>
+      <w:numFmt w:val="bullet"/>
+      <w:lvlText w:val="o"/>
+      <w:lvlJc w:val="left"/>
+      <w:pPr>
+        <w:ind w:left="3600" w:hanging="360"/>
+      </w:pPr>
+      <w:rPr>
+        <w:rFonts w:ascii="Courier New" w:hAnsi="Courier New" w:cs="Courier New" w:hint="default"/>
+      </w:rPr>
+    </w:lvl>
+    <w:lvl w:ilvl="5" w:tplc="04090005" w:tentative="1">
+      <w:start w:val="1"/>
+      <w:numFmt w:val="bullet"/>
+      <w:lvlText w:val=""/>
+      <w:lvlJc w:val="left"/>
+      <w:pPr>
+        <w:ind w:left="4320" w:hanging="360"/>
+      </w:pPr>
+      <w:rPr>
+        <w:rFonts w:ascii="Wingdings" w:hAnsi="Wingdings" w:hint="default"/>
+      </w:rPr>
+    </w:lvl>
+    <w:lvl w:ilvl="6" w:tplc="04090001" w:tentative="1">
+      <w:start w:val="1"/>
+      <w:numFmt w:val="bullet"/>
+      <w:lvlText w:val=""/>
+      <w:lvlJc w:val="left"/>
+      <w:pPr>
+        <w:ind w:left="5040" w:hanging="360"/>
+      </w:pPr>
+      <w:rPr>
+        <w:rFonts w:ascii="Symbol" w:hAnsi="Symbol" w:hint="default"/>
+      </w:rPr>
+    </w:lvl>
+    <w:lvl w:ilvl="7" w:tplc="04090003" w:tentative="1">
+      <w:start w:val="1"/>
+      <w:numFmt w:val="bullet"/>
+      <w:lvlText w:val="o"/>
+      <w:lvlJc w:val="left"/>
+      <w:pPr>
+        <w:ind w:left="5760" w:hanging="360"/>
+      </w:pPr>
+      <w:rPr>
+        <w:rFonts w:ascii="Courier New" w:hAnsi="Courier New" w:cs="Courier New" w:hint="default"/>
+      </w:rPr>
+    </w:lvl>
+    <w:lvl w:ilvl="8" w:tplc="04090005" w:tentative="1">
+      <w:start w:val="1"/>
+      <w:numFmt w:val="bullet"/>
+      <w:lvlText w:val=""/>
+      <w:lvlJc w:val="left"/>
+      <w:pPr>
+        <w:ind w:left="6480" w:hanging="360"/>
+      </w:pPr>
+      <w:rPr>
+        <w:rFonts w:ascii="Wingdings" w:hAnsi="Wingdings" w:hint="default"/>
+      </w:rPr>
     </w:lvl>
   </w:abstractNum>
   <w:num w:numId="1">
+    <w:abstractNumId w:val="9"/>
+  </w:num>
+  <w:num w:numId="2">
+    <w:abstractNumId w:val="5"/>
+  </w:num>
+  <w:num w:numId="3">
+    <w:abstractNumId w:val="8"/>
+  </w:num>
+  <w:num w:numId="4">
+    <w:abstractNumId w:val="2"/>
+  </w:num>
+  <w:num w:numId="5">
+    <w:abstractNumId w:val="11"/>
+  </w:num>
+  <w:num w:numId="6">
+    <w:abstractNumId w:val="7"/>
+  </w:num>
+  <w:num w:numId="7">
+    <w:abstractNumId w:val="3"/>
+  </w:num>
+  <w:num w:numId="8">
+    <w:abstractNumId w:val="10"/>
+  </w:num>
+  <w:num w:numId="9">
+    <w:abstractNumId w:val="6"/>
+  </w:num>
+  <w:num w:numId="10">
+    <w:abstractNumId w:val="4"/>
+  </w:num>
+  <w:num w:numId="11">
+    <w:abstractNumId w:val="1"/>
+  </w:num>
+  <w:num w:numId="12">
     <w:abstractNumId w:val="0"/>
   </w:num>
 </w:numbering>
@@ -3136,7 +4587,6 @@
     <w:lsdException w:name="HTML Sample" w:semiHidden="1" w:unhideWhenUsed="1"/>
     <w:lsdException w:name="HTML Typewriter" w:semiHidden="1" w:unhideWhenUsed="1"/>
     <w:lsdException w:name="HTML Variable" w:semiHidden="1" w:unhideWhenUsed="1"/>
-    <w:lsdException w:name="Normal Table" w:semiHidden="1" w:unhideWhenUsed="1"/>
     <w:lsdException w:name="annotation subject" w:semiHidden="1" w:unhideWhenUsed="1"/>
     <w:lsdException w:name="No List" w:semiHidden="1" w:unhideWhenUsed="1"/>
     <w:lsdException w:name="Outline List 1" w:semiHidden="1" w:unhideWhenUsed="1"/>
@@ -3183,10 +4633,8 @@
     <w:lsdException w:name="Table Subtle 2" w:semiHidden="1" w:unhideWhenUsed="1"/>
     <w:lsdException w:name="Table Web 1" w:semiHidden="1" w:unhideWhenUsed="1"/>
     <w:lsdException w:name="Table Web 2" w:semiHidden="1" w:unhideWhenUsed="1"/>
-    <w:lsdException w:name="Table Web 3" w:semiHidden="1" w:unhideWhenUsed="1"/>
     <w:lsdException w:name="Balloon Text" w:semiHidden="1" w:unhideWhenUsed="1"/>
     <w:lsdException w:name="Table Grid" w:uiPriority="59"/>
-    <w:lsdException w:name="Table Theme" w:semiHidden="1" w:unhideWhenUsed="1"/>
     <w:lsdException w:name="Placeholder Text" w:semiHidden="1"/>
     <w:lsdException w:name="No Spacing" w:uiPriority="1" w:qFormat="1"/>
     <w:lsdException w:name="Light Shading" w:uiPriority="60"/>

</xml_diff>